<commit_message>
some idea of current high divergence problem
</commit_message>
<xml_diff>
--- a/Summary.docx
+++ b/Summary.docx
@@ -59,6 +59,46 @@
       </w:r>
     </w:p>
     <w:p>
+      <w:pPr>
+        <w:rPr>
+          <w:b/>
+          <w:bCs/>
+        </w:rPr>
+      </w:pPr>
+      <w:proofErr w:type="spellStart"/>
+      <w:r>
+        <w:rPr>
+          <w:b/>
+          <w:bCs/>
+        </w:rPr>
+        <w:t>fitgam</w:t>
+      </w:r>
+      <w:proofErr w:type="spellEnd"/>
+      <w:r>
+        <w:rPr>
+          <w:b/>
+          <w:bCs/>
+        </w:rPr>
+        <w:t xml:space="preserve"> &lt;- </w:t>
+      </w:r>
+      <w:proofErr w:type="gramStart"/>
+      <w:r>
+        <w:rPr>
+          <w:b/>
+          <w:bCs/>
+        </w:rPr>
+        <w:t>gam(</w:t>
+      </w:r>
+      <w:proofErr w:type="gramEnd"/>
+      <w:r>
+        <w:rPr>
+          <w:b/>
+          <w:bCs/>
+        </w:rPr>
+        <w:t>y ~ A + s(k, site, bs = "fs", k = 5), data = dd, method="REML")</w:t>
+      </w:r>
+    </w:p>
+    <w:p>
       <w:r>
         <w:t xml:space="preserve"> bias          </w:t>
       </w:r>
@@ -190,9 +230,18 @@
           <w:b/>
           <w:bCs/>
         </w:rPr>
-        <w:t xml:space="preserve">            control = list(</w:t>
+        <w:t xml:space="preserve">            control = </w:t>
+      </w:r>
+      <w:proofErr w:type="gramStart"/>
+      <w:r>
+        <w:rPr>
+          <w:b/>
+          <w:bCs/>
+        </w:rPr>
+        <w:t>list(</w:t>
       </w:r>
       <w:proofErr w:type="spellStart"/>
+      <w:proofErr w:type="gramEnd"/>
       <w:r>
         <w:rPr>
           <w:b/>
@@ -252,14 +301,7 @@
           <w:b/>
           <w:bCs/>
         </w:rPr>
-        <w:t>GAM using posterior me</w:t>
-      </w:r>
-      <w:r>
-        <w:rPr>
-          <w:b/>
-          <w:bCs/>
-        </w:rPr>
-        <w:t>an</w:t>
+        <w:t>GAM using posterior mean</w:t>
       </w:r>
     </w:p>
     <w:p>
@@ -286,397 +328,27 @@
         <w:t>0.018    0.574     60.000</w:t>
       </w:r>
     </w:p>
-    <w:p>
-      <w:pPr>
-        <w:rPr>
-          <w:b/>
-          <w:bCs/>
-        </w:rPr>
-      </w:pPr>
-    </w:p>
-    <w:p>
-      <w:pPr>
-        <w:rPr>
-          <w:b/>
-          <w:bCs/>
-        </w:rPr>
-      </w:pPr>
-      <w:r>
-        <w:rPr>
-          <w:b/>
-          <w:bCs/>
-        </w:rPr>
-        <w:t xml:space="preserve">Simulation results </w:t>
-      </w:r>
-      <w:r>
-        <w:rPr>
-          <w:b/>
-          <w:bCs/>
-        </w:rPr>
-        <w:t>(</w:t>
-      </w:r>
-      <w:r>
-        <w:rPr>
-          <w:b/>
-          <w:bCs/>
-        </w:rPr>
-        <w:t>2</w:t>
-      </w:r>
-      <w:r>
-        <w:rPr>
-          <w:b/>
-          <w:bCs/>
-        </w:rPr>
-        <w:t>) 200 iteration</w:t>
-      </w:r>
-      <w:r>
-        <w:rPr>
-          <w:b/>
-          <w:bCs/>
-        </w:rPr>
-        <w:t>:</w:t>
-      </w:r>
-    </w:p>
-    <w:p>
-      <w:pPr>
-        <w:rPr>
-          <w:b/>
-          <w:bCs/>
-        </w:rPr>
-      </w:pPr>
-      <w:r>
-        <w:rPr>
-          <w:b/>
-          <w:bCs/>
-        </w:rPr>
-        <w:t>Frequentist GAM</w:t>
-      </w:r>
-    </w:p>
-    <w:p>
-      <w:r>
-        <w:t xml:space="preserve">bias          </w:t>
-      </w:r>
-      <w:proofErr w:type="spellStart"/>
-      <w:r>
-        <w:t>rmse</w:t>
-      </w:r>
-      <w:proofErr w:type="spellEnd"/>
-      <w:r>
-        <w:t xml:space="preserve"> true_value.se        est.se      coverage </w:t>
-      </w:r>
-    </w:p>
-    <w:p>
-      <w:r>
-        <w:t xml:space="preserve">0.096         0.573         0.566         0.234        60.000 </w:t>
-      </w:r>
-    </w:p>
-    <w:p>
-      <w:pPr>
-        <w:rPr>
-          <w:b/>
-          <w:bCs/>
-        </w:rPr>
-      </w:pPr>
-      <w:r>
-        <w:rPr>
-          <w:b/>
-          <w:bCs/>
-        </w:rPr>
-        <w:t xml:space="preserve">Bayesian </w:t>
-      </w:r>
-      <w:r>
-        <w:rPr>
-          <w:b/>
-          <w:bCs/>
-        </w:rPr>
-        <w:t>Spine</w:t>
-      </w:r>
-      <w:r>
-        <w:rPr>
-          <w:b/>
-          <w:bCs/>
-        </w:rPr>
-        <w:t xml:space="preserve"> using posterior median</w:t>
-      </w:r>
-    </w:p>
-    <w:p>
-      <w:pPr>
-        <w:rPr>
-          <w:b/>
-          <w:bCs/>
-        </w:rPr>
-      </w:pPr>
-      <m:oMathPara>
-        <m:oMath>
-          <m:r>
-            <m:rPr>
-              <m:sty m:val="bi"/>
-            </m:rPr>
-            <w:rPr>
-              <w:rFonts w:ascii="Cambria Math" w:hAnsi="Cambria Math"/>
-            </w:rPr>
-            <m:t>y~N(β+</m:t>
-          </m:r>
-          <m:sSub>
-            <m:sSubPr>
-              <m:ctrlPr>
-                <w:rPr>
-                  <w:rFonts w:ascii="Cambria Math" w:hAnsi="Cambria Math"/>
-                  <w:b/>
-                  <w:bCs/>
-                  <w:i/>
-                </w:rPr>
-              </m:ctrlPr>
-            </m:sSubPr>
-            <m:e>
-              <m:r>
-                <m:rPr>
-                  <m:sty m:val="bi"/>
-                </m:rPr>
-                <w:rPr>
-                  <w:rFonts w:ascii="Cambria Math" w:hAnsi="Cambria Math"/>
-                </w:rPr>
-                <m:t>a</m:t>
-              </m:r>
-            </m:e>
-            <m:sub>
-              <m:r>
-                <m:rPr>
-                  <m:sty m:val="bi"/>
-                </m:rPr>
-                <w:rPr>
-                  <w:rFonts w:ascii="Cambria Math" w:hAnsi="Cambria Math"/>
-                </w:rPr>
-                <m:t>j</m:t>
-              </m:r>
-            </m:sub>
-          </m:sSub>
-          <m:r>
-            <m:rPr>
-              <m:sty m:val="bi"/>
-            </m:rPr>
-            <w:rPr>
-              <w:rFonts w:ascii="Cambria Math" w:hAnsi="Cambria Math"/>
-            </w:rPr>
-            <m:t>+</m:t>
-          </m:r>
-          <m:nary>
-            <m:naryPr>
-              <m:chr m:val="∑"/>
-              <m:ctrlPr>
-                <w:rPr>
-                  <w:rFonts w:ascii="Cambria Math" w:hAnsi="Cambria Math"/>
-                  <w:b/>
-                  <w:bCs/>
-                  <w:i/>
-                </w:rPr>
-              </m:ctrlPr>
-            </m:naryPr>
-            <m:sub>
-              <m:r>
-                <m:rPr>
-                  <m:sty m:val="bi"/>
-                </m:rPr>
-                <w:rPr>
-                  <w:rFonts w:ascii="Cambria Math" w:hAnsi="Cambria Math"/>
-                </w:rPr>
-                <m:t>1</m:t>
-              </m:r>
-            </m:sub>
-            <m:sup>
-              <m:r>
-                <m:rPr>
-                  <m:sty m:val="bi"/>
-                </m:rPr>
-                <w:rPr>
-                  <w:rFonts w:ascii="Cambria Math" w:hAnsi="Cambria Math"/>
-                </w:rPr>
-                <m:t>5</m:t>
-              </m:r>
-            </m:sup>
-            <m:e>
-              <m:sSub>
-                <m:sSubPr>
-                  <m:ctrlPr>
-                    <w:rPr>
-                      <w:rFonts w:ascii="Cambria Math" w:hAnsi="Cambria Math"/>
-                      <w:b/>
-                      <w:bCs/>
-                      <w:i/>
-                    </w:rPr>
-                  </m:ctrlPr>
-                </m:sSubPr>
-                <m:e>
-                  <m:r>
-                    <m:rPr>
-                      <m:sty m:val="bi"/>
-                    </m:rPr>
-                    <w:rPr>
-                      <w:rFonts w:ascii="Cambria Math" w:hAnsi="Cambria Math"/>
-                    </w:rPr>
-                    <m:t>β</m:t>
-                  </m:r>
-                </m:e>
-                <m:sub>
-                  <m:r>
-                    <m:rPr>
-                      <m:sty m:val="bi"/>
-                    </m:rPr>
-                    <w:rPr>
-                      <w:rFonts w:ascii="Cambria Math" w:hAnsi="Cambria Math"/>
-                    </w:rPr>
-                    <m:t>s</m:t>
-                  </m:r>
-                </m:sub>
-              </m:sSub>
-              <m:r>
-                <m:rPr>
-                  <m:sty m:val="bi"/>
-                </m:rPr>
-                <w:rPr>
-                  <w:rFonts w:ascii="Cambria Math" w:hAnsi="Cambria Math"/>
-                </w:rPr>
-                <m:t>B</m:t>
-              </m:r>
-            </m:e>
-          </m:nary>
-          <m:r>
-            <m:rPr>
-              <m:sty m:val="bi"/>
-            </m:rPr>
-            <w:rPr>
-              <w:rFonts w:ascii="Cambria Math" w:hAnsi="Cambria Math"/>
-            </w:rPr>
-            <m:t>+δA,</m:t>
-          </m:r>
-          <m:sSub>
-            <m:sSubPr>
-              <m:ctrlPr>
-                <w:rPr>
-                  <w:rFonts w:ascii="Cambria Math" w:hAnsi="Cambria Math"/>
-                  <w:b/>
-                  <w:bCs/>
-                  <w:i/>
-                </w:rPr>
-              </m:ctrlPr>
-            </m:sSubPr>
-            <m:e>
-              <m:r>
-                <m:rPr>
-                  <m:sty m:val="bi"/>
-                </m:rPr>
-                <w:rPr>
-                  <w:rFonts w:ascii="Cambria Math" w:hAnsi="Cambria Math"/>
-                </w:rPr>
-                <m:t>σ</m:t>
-              </m:r>
-            </m:e>
-            <m:sub>
-              <m:r>
-                <m:rPr>
-                  <m:sty m:val="bi"/>
-                </m:rPr>
-                <w:rPr>
-                  <w:rFonts w:ascii="Cambria Math" w:hAnsi="Cambria Math"/>
-                </w:rPr>
-                <m:t>e</m:t>
-              </m:r>
-            </m:sub>
-          </m:sSub>
-          <m:r>
-            <m:rPr>
-              <m:sty m:val="bi"/>
-            </m:rPr>
-            <w:rPr>
-              <w:rFonts w:ascii="Cambria Math" w:hAnsi="Cambria Math"/>
-            </w:rPr>
-            <m:t>)</m:t>
-          </m:r>
-        </m:oMath>
-      </m:oMathPara>
-    </w:p>
-    <w:p>
-      <w:r>
-        <w:t xml:space="preserve">bias     </w:t>
-      </w:r>
-      <w:proofErr w:type="spellStart"/>
-      <w:r>
-        <w:t>rmse</w:t>
-      </w:r>
-      <w:proofErr w:type="spellEnd"/>
-      <w:r>
-        <w:t xml:space="preserve">   est.se </w:t>
-      </w:r>
-      <w:r>
-        <w:t xml:space="preserve">      </w:t>
-      </w:r>
-      <w:r>
-        <w:t xml:space="preserve">coverage </w:t>
-      </w:r>
-    </w:p>
-    <w:p>
-      <w:r>
-        <w:t xml:space="preserve">0.041    0.536    0.114   29.000 </w:t>
-      </w:r>
-    </w:p>
-    <w:p>
-      <w:pPr>
-        <w:rPr>
-          <w:b/>
-          <w:bCs/>
-        </w:rPr>
-      </w:pPr>
-      <w:r>
-        <w:rPr>
-          <w:b/>
-          <w:bCs/>
-        </w:rPr>
-        <w:t xml:space="preserve">Bayesian </w:t>
-      </w:r>
-      <w:r>
-        <w:rPr>
-          <w:b/>
-          <w:bCs/>
-        </w:rPr>
-        <w:t>Spine</w:t>
-      </w:r>
-      <w:r>
-        <w:rPr>
-          <w:b/>
-          <w:bCs/>
-        </w:rPr>
-        <w:t xml:space="preserve"> using posterior mean</w:t>
-      </w:r>
-    </w:p>
-    <w:p>
-      <w:r>
-        <w:t xml:space="preserve">bias     </w:t>
-      </w:r>
-      <w:proofErr w:type="spellStart"/>
-      <w:r>
-        <w:t>rmse</w:t>
-      </w:r>
-      <w:proofErr w:type="spellEnd"/>
-      <w:r>
-        <w:t xml:space="preserve">   est.se </w:t>
-      </w:r>
-      <w:r>
-        <w:t xml:space="preserve">       </w:t>
-      </w:r>
-      <w:r>
-        <w:t xml:space="preserve">coverage </w:t>
-      </w:r>
-    </w:p>
-    <w:p>
-      <w:pPr>
-        <w:rPr>
-          <w:b/>
-          <w:bCs/>
-        </w:rPr>
-      </w:pPr>
-      <w:r>
-        <w:t>0.042    0.536    0.114   29.000</w:t>
-      </w:r>
+    <w:p/>
+    <w:p>
+      <w:r>
+        <w:t>09/11</w:t>
+      </w:r>
+    </w:p>
+    <w:p>
+      <w:r>
+        <w:t>Since spline can generate ns and bs, can I just update this step to be the cluster-specific spline and then fit the model, instead of define cluster in the stan code</w:t>
+      </w:r>
+      <w:r>
+        <w:t>? But before that make sure the stan code with cluster specific spline is working or not.</w:t>
+      </w:r>
+    </w:p>
+    <w:p>
+      <w:pPr>
+        <w:rPr>
+          <w:b/>
+          <w:bCs/>
+        </w:rPr>
+      </w:pPr>
     </w:p>
     <w:p>
       <w:pPr>

</xml_diff>

<commit_message>
2. Add Bayesian spline for comparision
</commit_message>
<xml_diff>
--- a/Summary.docx
+++ b/Summary.docx
@@ -65,50 +65,17 @@
           <w:bCs/>
         </w:rPr>
       </w:pPr>
-      <w:proofErr w:type="spellStart"/>
-      <w:r>
-        <w:rPr>
-          <w:b/>
-          <w:bCs/>
-        </w:rPr>
-        <w:t>fitgam</w:t>
-      </w:r>
-      <w:proofErr w:type="spellEnd"/>
-      <w:r>
-        <w:rPr>
-          <w:b/>
-          <w:bCs/>
-        </w:rPr>
-        <w:t xml:space="preserve"> &lt;- </w:t>
-      </w:r>
-      <w:proofErr w:type="gramStart"/>
-      <w:r>
-        <w:rPr>
-          <w:b/>
-          <w:bCs/>
-        </w:rPr>
-        <w:t>gam(</w:t>
-      </w:r>
-      <w:proofErr w:type="gramEnd"/>
-      <w:r>
-        <w:rPr>
-          <w:b/>
-          <w:bCs/>
-        </w:rPr>
-        <w:t>y ~ A + s(k, site, bs = "fs", k = 5), data = dd, method="REML")</w:t>
-      </w:r>
-    </w:p>
-    <w:p>
-      <w:r>
-        <w:t xml:space="preserve"> bias          </w:t>
-      </w:r>
-      <w:proofErr w:type="spellStart"/>
-      <w:r>
-        <w:t>rmse</w:t>
-      </w:r>
-      <w:proofErr w:type="spellEnd"/>
-      <w:r>
-        <w:t xml:space="preserve"> true_value.se        est.se      coverage </w:t>
+      <w:r>
+        <w:rPr>
+          <w:b/>
+          <w:bCs/>
+        </w:rPr>
+        <w:t>fitgam &lt;- gam(y ~ A + s(k, site, bs = "fs", k = 5), data = dd, method="REML")</w:t>
+      </w:r>
+    </w:p>
+    <w:p>
+      <w:r>
+        <w:t xml:space="preserve"> bias          rmse true_value.se        est.se      coverage </w:t>
       </w:r>
     </w:p>
     <w:p>
@@ -145,130 +112,47 @@
           <w:bCs/>
         </w:rPr>
       </w:pPr>
-      <w:proofErr w:type="spellStart"/>
-      <w:proofErr w:type="gramStart"/>
-      <w:r>
-        <w:rPr>
-          <w:b/>
-          <w:bCs/>
-        </w:rPr>
-        <w:t>brm</w:t>
-      </w:r>
-      <w:proofErr w:type="spellEnd"/>
-      <w:r>
-        <w:rPr>
-          <w:b/>
-          <w:bCs/>
-        </w:rPr>
-        <w:t>(</w:t>
-      </w:r>
-      <w:proofErr w:type="gramEnd"/>
-      <w:r>
-        <w:rPr>
-          <w:b/>
-          <w:bCs/>
-        </w:rPr>
-        <w:t>y ~ A +  s(k, site, bs = "fs", k = 5), data = dd, family = gaussian(), #cores = 4,</w:t>
-      </w:r>
-    </w:p>
-    <w:p>
-      <w:pPr>
-        <w:rPr>
-          <w:b/>
-          <w:bCs/>
-        </w:rPr>
-      </w:pPr>
-      <w:r>
-        <w:rPr>
-          <w:b/>
-          <w:bCs/>
-        </w:rPr>
-        <w:t xml:space="preserve">            </w:t>
-      </w:r>
-      <w:proofErr w:type="spellStart"/>
-      <w:r>
-        <w:rPr>
-          <w:b/>
-          <w:bCs/>
-        </w:rPr>
-        <w:t>iter</w:t>
-      </w:r>
-      <w:proofErr w:type="spellEnd"/>
-      <w:r>
-        <w:rPr>
-          <w:b/>
-          <w:bCs/>
-        </w:rPr>
-        <w:t xml:space="preserve"> = 2500, warmup = </w:t>
-      </w:r>
-      <w:proofErr w:type="gramStart"/>
-      <w:r>
-        <w:rPr>
-          <w:b/>
-          <w:bCs/>
-        </w:rPr>
-        <w:t>500,  refresh</w:t>
-      </w:r>
-      <w:proofErr w:type="gramEnd"/>
-      <w:r>
-        <w:rPr>
-          <w:b/>
-          <w:bCs/>
-        </w:rPr>
-        <w:t xml:space="preserve"> = 0,</w:t>
-      </w:r>
-    </w:p>
-    <w:p>
-      <w:pPr>
-        <w:rPr>
-          <w:b/>
-          <w:bCs/>
-        </w:rPr>
-      </w:pPr>
-      <w:r>
-        <w:rPr>
-          <w:b/>
-          <w:bCs/>
-        </w:rPr>
-        <w:t xml:space="preserve">            control = </w:t>
-      </w:r>
-      <w:proofErr w:type="gramStart"/>
-      <w:r>
-        <w:rPr>
-          <w:b/>
-          <w:bCs/>
-        </w:rPr>
-        <w:t>list(</w:t>
-      </w:r>
-      <w:proofErr w:type="spellStart"/>
-      <w:proofErr w:type="gramEnd"/>
-      <w:r>
-        <w:rPr>
-          <w:b/>
-          <w:bCs/>
-        </w:rPr>
-        <w:t>adapt_delta</w:t>
-      </w:r>
-      <w:proofErr w:type="spellEnd"/>
-      <w:r>
-        <w:rPr>
-          <w:b/>
-          <w:bCs/>
-        </w:rPr>
-        <w:t xml:space="preserve"> = 0.9))</w:t>
-      </w:r>
-    </w:p>
-    <w:p>
-      <w:r>
-        <w:t xml:space="preserve">bias     </w:t>
-      </w:r>
-      <w:proofErr w:type="spellStart"/>
-      <w:r>
-        <w:t>rmse</w:t>
-      </w:r>
-      <w:proofErr w:type="spellEnd"/>
-      <w:r>
-        <w:t xml:space="preserve">   </w:t>
+      <w:r>
+        <w:rPr>
+          <w:b/>
+          <w:bCs/>
+        </w:rPr>
+        <w:t>brm(y ~ A +  s(k, site, bs = "fs", k = 5), data = dd, family = gaussian(), #cores = 4,</w:t>
+      </w:r>
+    </w:p>
+    <w:p>
+      <w:pPr>
+        <w:rPr>
+          <w:b/>
+          <w:bCs/>
+        </w:rPr>
+      </w:pPr>
+      <w:r>
+        <w:rPr>
+          <w:b/>
+          <w:bCs/>
+        </w:rPr>
+        <w:t xml:space="preserve">            iter = 2500, warmup = 500,  refresh = 0,</w:t>
+      </w:r>
+    </w:p>
+    <w:p>
+      <w:pPr>
+        <w:rPr>
+          <w:b/>
+          <w:bCs/>
+        </w:rPr>
+      </w:pPr>
+      <w:r>
+        <w:rPr>
+          <w:b/>
+          <w:bCs/>
+        </w:rPr>
+        <w:t xml:space="preserve">            control = list(adapt_delta = 0.9))</w:t>
+      </w:r>
+    </w:p>
+    <w:p>
+      <w:r>
+        <w:t xml:space="preserve">bias     rmse   </w:t>
       </w:r>
       <w:r>
         <w:t xml:space="preserve">     </w:t>
@@ -306,15 +190,7 @@
     </w:p>
     <w:p>
       <w:r>
-        <w:t xml:space="preserve">bias     </w:t>
-      </w:r>
-      <w:proofErr w:type="spellStart"/>
-      <w:r>
-        <w:t>rmse</w:t>
-      </w:r>
-      <w:proofErr w:type="spellEnd"/>
-      <w:r>
-        <w:t xml:space="preserve">   </w:t>
+        <w:t xml:space="preserve">bias     rmse   </w:t>
       </w:r>
       <w:r>
         <w:t xml:space="preserve"> </w:t>
@@ -344,6 +220,53 @@
     </w:p>
     <w:p>
       <w:pPr>
+        <w:rPr>
+          <w:b/>
+          <w:bCs/>
+          <w:color w:val="FF0000"/>
+        </w:rPr>
+      </w:pPr>
+    </w:p>
+    <w:p>
+      <w:pPr>
+        <w:rPr>
+          <w:b/>
+          <w:bCs/>
+          <w:color w:val="FF0000"/>
+        </w:rPr>
+      </w:pPr>
+      <w:r>
+        <w:rPr>
+          <w:b/>
+          <w:bCs/>
+          <w:color w:val="FF0000"/>
+        </w:rPr>
+        <w:t>Start with simple</w:t>
+      </w:r>
+    </w:p>
+    <w:p>
+      <w:pPr>
+        <w:pStyle w:val="ListParagraph"/>
+        <w:numPr>
+          <w:ilvl w:val="0"/>
+          <w:numId w:val="2"/>
+        </w:numPr>
+      </w:pPr>
+      <w:r>
+        <w:t>One_x_nonlinear.R: y~nonlinear x + linear A</w:t>
+      </w:r>
+    </w:p>
+    <w:p>
+      <w:pPr>
+        <w:pStyle w:val="ListParagraph"/>
+      </w:pPr>
+      <w:r>
+        <w:t>Frequentist gam cannot give a good coverage of 95%CI, repeat 20 times, almost always not covered</w:t>
+      </w:r>
+    </w:p>
+    <w:p>
+      <w:pPr>
+        <w:pStyle w:val="ListParagraph"/>
         <w:rPr>
           <w:b/>
           <w:bCs/>
@@ -492,8 +415,97 @@
       </w:rPr>
     </w:lvl>
   </w:abstractNum>
+  <w:abstractNum w:abstractNumId="1" w15:restartNumberingAfterBreak="0">
+    <w:nsid w:val="3984298E"/>
+    <w:multiLevelType w:val="hybridMultilevel"/>
+    <w:tmpl w:val="BFAA7C84"/>
+    <w:lvl w:ilvl="0" w:tplc="0409000F">
+      <w:start w:val="1"/>
+      <w:numFmt w:val="decimal"/>
+      <w:lvlText w:val="%1."/>
+      <w:lvlJc w:val="left"/>
+      <w:pPr>
+        <w:ind w:left="720" w:hanging="360"/>
+      </w:pPr>
+    </w:lvl>
+    <w:lvl w:ilvl="1" w:tplc="04090019" w:tentative="1">
+      <w:start w:val="1"/>
+      <w:numFmt w:val="lowerLetter"/>
+      <w:lvlText w:val="%2."/>
+      <w:lvlJc w:val="left"/>
+      <w:pPr>
+        <w:ind w:left="1440" w:hanging="360"/>
+      </w:pPr>
+    </w:lvl>
+    <w:lvl w:ilvl="2" w:tplc="0409001B" w:tentative="1">
+      <w:start w:val="1"/>
+      <w:numFmt w:val="lowerRoman"/>
+      <w:lvlText w:val="%3."/>
+      <w:lvlJc w:val="right"/>
+      <w:pPr>
+        <w:ind w:left="2160" w:hanging="180"/>
+      </w:pPr>
+    </w:lvl>
+    <w:lvl w:ilvl="3" w:tplc="0409000F" w:tentative="1">
+      <w:start w:val="1"/>
+      <w:numFmt w:val="decimal"/>
+      <w:lvlText w:val="%4."/>
+      <w:lvlJc w:val="left"/>
+      <w:pPr>
+        <w:ind w:left="2880" w:hanging="360"/>
+      </w:pPr>
+    </w:lvl>
+    <w:lvl w:ilvl="4" w:tplc="04090019" w:tentative="1">
+      <w:start w:val="1"/>
+      <w:numFmt w:val="lowerLetter"/>
+      <w:lvlText w:val="%5."/>
+      <w:lvlJc w:val="left"/>
+      <w:pPr>
+        <w:ind w:left="3600" w:hanging="360"/>
+      </w:pPr>
+    </w:lvl>
+    <w:lvl w:ilvl="5" w:tplc="0409001B" w:tentative="1">
+      <w:start w:val="1"/>
+      <w:numFmt w:val="lowerRoman"/>
+      <w:lvlText w:val="%6."/>
+      <w:lvlJc w:val="right"/>
+      <w:pPr>
+        <w:ind w:left="4320" w:hanging="180"/>
+      </w:pPr>
+    </w:lvl>
+    <w:lvl w:ilvl="6" w:tplc="0409000F" w:tentative="1">
+      <w:start w:val="1"/>
+      <w:numFmt w:val="decimal"/>
+      <w:lvlText w:val="%7."/>
+      <w:lvlJc w:val="left"/>
+      <w:pPr>
+        <w:ind w:left="5040" w:hanging="360"/>
+      </w:pPr>
+    </w:lvl>
+    <w:lvl w:ilvl="7" w:tplc="04090019" w:tentative="1">
+      <w:start w:val="1"/>
+      <w:numFmt w:val="lowerLetter"/>
+      <w:lvlText w:val="%8."/>
+      <w:lvlJc w:val="left"/>
+      <w:pPr>
+        <w:ind w:left="5760" w:hanging="360"/>
+      </w:pPr>
+    </w:lvl>
+    <w:lvl w:ilvl="8" w:tplc="0409001B" w:tentative="1">
+      <w:start w:val="1"/>
+      <w:numFmt w:val="lowerRoman"/>
+      <w:lvlText w:val="%9."/>
+      <w:lvlJc w:val="right"/>
+      <w:pPr>
+        <w:ind w:left="6480" w:hanging="180"/>
+      </w:pPr>
+    </w:lvl>
+  </w:abstractNum>
   <w:num w:numId="1" w16cid:durableId="1552381019">
     <w:abstractNumId w:val="0"/>
+  </w:num>
+  <w:num w:numId="2" w16cid:durableId="1368331149">
+    <w:abstractNumId w:val="1"/>
   </w:num>
 </w:numbering>
 </file>

</xml_diff>

<commit_message>
Code for big purple
</commit_message>
<xml_diff>
--- a/Summary.docx
+++ b/Summary.docx
@@ -452,35 +452,405 @@
       </w:r>
       <w:proofErr w:type="spellEnd"/>
       <w:r>
-        <w:t xml:space="preserve"> GAM, the coverage is better in Bayesian method. See 3. In gitkran</w:t>
+        <w:t xml:space="preserve"> GAM, the coverage is better in Bayesian method. See 3. In </w:t>
+      </w:r>
+      <w:proofErr w:type="spellStart"/>
+      <w:r>
+        <w:t>gitkran</w:t>
+      </w:r>
+      <w:proofErr w:type="spellEnd"/>
+    </w:p>
+    <w:p/>
+    <w:p/>
+    <w:p/>
+    <w:p/>
+    <w:p/>
+    <w:p/>
+    <w:p/>
+    <w:p/>
+    <w:p/>
+    <w:p/>
+    <w:p/>
+    <w:p/>
+    <w:p>
+      <w:pPr>
+        <w:ind w:left="360"/>
+      </w:pPr>
+      <w:r>
+        <w:lastRenderedPageBreak/>
+        <w:t>Problem: Bayesian model has similar results as the frequentist version without penalization</w:t>
       </w:r>
     </w:p>
     <w:p>
       <w:pPr>
         <w:pStyle w:val="ListParagraph"/>
-        <w:rPr>
-          <w:b/>
-          <w:bCs/>
-        </w:rPr>
-      </w:pPr>
-    </w:p>
-    <w:p>
-      <w:pPr>
-        <w:rPr>
-          <w:b/>
-          <w:bCs/>
-        </w:rPr>
-      </w:pPr>
-    </w:p>
-    <w:p>
-      <w:pPr>
-        <w:rPr>
-          <w:b/>
-          <w:bCs/>
-        </w:rPr>
-      </w:pPr>
-    </w:p>
-    <w:p/>
+        <w:numPr>
+          <w:ilvl w:val="0"/>
+          <w:numId w:val="2"/>
+        </w:numPr>
+      </w:pPr>
+      <w:r>
+        <w:rPr>
+          <w:b/>
+          <w:bCs/>
+        </w:rPr>
+        <w:t>Hyperprior Sensitivity</w:t>
+      </w:r>
+      <w:r>
+        <w:t xml:space="preserve">: Check the sensitivity of your results to the hyperpriors you've set (e.g., for </w:t>
+      </w:r>
+      <w:r>
+        <w:rPr>
+          <w:b/>
+          <w:bCs/>
+        </w:rPr>
+        <w:t>tau</w:t>
+      </w:r>
+      <w:r>
+        <w:t xml:space="preserve">, </w:t>
+      </w:r>
+      <w:r>
+        <w:rPr>
+          <w:b/>
+          <w:bCs/>
+        </w:rPr>
+        <w:t>sigma</w:t>
+      </w:r>
+      <w:r>
+        <w:t xml:space="preserve">, and </w:t>
+      </w:r>
+      <w:r>
+        <w:rPr>
+          <w:b/>
+          <w:bCs/>
+        </w:rPr>
+        <w:t>lambda</w:t>
+      </w:r>
+      <w:r>
+        <w:t>).</w:t>
+      </w:r>
+    </w:p>
+    <w:p>
+      <w:pPr>
+        <w:pStyle w:val="ListParagraph"/>
+        <w:numPr>
+          <w:ilvl w:val="0"/>
+          <w:numId w:val="3"/>
+        </w:numPr>
+      </w:pPr>
+      <w:r>
+        <w:t>Lambda: set a fixed</w:t>
+      </w:r>
+      <w:r>
+        <w:t>=</w:t>
+      </w:r>
+      <w:r>
+        <w:t>10</w:t>
+      </w:r>
+      <w:r>
+        <w:t>, coverage decreased, the other things are similar:</w:t>
+      </w:r>
+    </w:p>
+    <w:p>
+      <w:pPr>
+        <w:pStyle w:val="ListParagraph"/>
+        <w:numPr>
+          <w:ilvl w:val="0"/>
+          <w:numId w:val="3"/>
+        </w:numPr>
+      </w:pPr>
+      <w:r>
+        <w:drawing>
+          <wp:inline distT="0" distB="0" distL="0" distR="0" wp14:anchorId="4398D1FD" wp14:editId="449530F9">
+            <wp:extent cx="5943600" cy="2430145"/>
+            <wp:effectExtent l="0" t="0" r="0" b="0"/>
+            <wp:docPr id="1345615461" name="Picture 1"/>
+            <wp:cNvGraphicFramePr>
+              <a:graphicFrameLocks xmlns:a="http://schemas.openxmlformats.org/drawingml/2006/main" noChangeAspect="1"/>
+            </wp:cNvGraphicFramePr>
+            <a:graphic xmlns:a="http://schemas.openxmlformats.org/drawingml/2006/main">
+              <a:graphicData uri="http://schemas.openxmlformats.org/drawingml/2006/picture">
+                <pic:pic xmlns:pic="http://schemas.openxmlformats.org/drawingml/2006/picture">
+                  <pic:nvPicPr>
+                    <pic:cNvPr id="1345615461" name=""/>
+                    <pic:cNvPicPr/>
+                  </pic:nvPicPr>
+                  <pic:blipFill>
+                    <a:blip r:embed="rId5"/>
+                    <a:stretch>
+                      <a:fillRect/>
+                    </a:stretch>
+                  </pic:blipFill>
+                  <pic:spPr>
+                    <a:xfrm>
+                      <a:off x="0" y="0"/>
+                      <a:ext cx="5943600" cy="2430145"/>
+                    </a:xfrm>
+                    <a:prstGeom prst="rect">
+                      <a:avLst/>
+                    </a:prstGeom>
+                  </pic:spPr>
+                </pic:pic>
+              </a:graphicData>
+            </a:graphic>
+          </wp:inline>
+        </w:drawing>
+      </w:r>
+    </w:p>
+    <w:p>
+      <w:pPr>
+        <w:pStyle w:val="ListParagraph"/>
+        <w:ind w:left="1080"/>
+      </w:pPr>
+      <w:r>
+        <w:t>Set as 0:</w:t>
+      </w:r>
+    </w:p>
+    <w:p>
+      <w:pPr>
+        <w:pStyle w:val="ListParagraph"/>
+        <w:rPr>
+          <w:b/>
+          <w:bCs/>
+        </w:rPr>
+      </w:pPr>
+      <w:r>
+        <w:rPr>
+          <w:b/>
+          <w:bCs/>
+        </w:rPr>
+        <w:drawing>
+          <wp:inline distT="0" distB="0" distL="0" distR="0" wp14:anchorId="09EFF0FE" wp14:editId="340D9858">
+            <wp:extent cx="5943600" cy="2401570"/>
+            <wp:effectExtent l="0" t="0" r="0" b="0"/>
+            <wp:docPr id="1088344483" name="Picture 1"/>
+            <wp:cNvGraphicFramePr>
+              <a:graphicFrameLocks xmlns:a="http://schemas.openxmlformats.org/drawingml/2006/main" noChangeAspect="1"/>
+            </wp:cNvGraphicFramePr>
+            <a:graphic xmlns:a="http://schemas.openxmlformats.org/drawingml/2006/main">
+              <a:graphicData uri="http://schemas.openxmlformats.org/drawingml/2006/picture">
+                <pic:pic xmlns:pic="http://schemas.openxmlformats.org/drawingml/2006/picture">
+                  <pic:nvPicPr>
+                    <pic:cNvPr id="1088344483" name=""/>
+                    <pic:cNvPicPr/>
+                  </pic:nvPicPr>
+                  <pic:blipFill>
+                    <a:blip r:embed="rId6"/>
+                    <a:stretch>
+                      <a:fillRect/>
+                    </a:stretch>
+                  </pic:blipFill>
+                  <pic:spPr>
+                    <a:xfrm>
+                      <a:off x="0" y="0"/>
+                      <a:ext cx="5943600" cy="2401570"/>
+                    </a:xfrm>
+                    <a:prstGeom prst="rect">
+                      <a:avLst/>
+                    </a:prstGeom>
+                  </pic:spPr>
+                </pic:pic>
+              </a:graphicData>
+            </a:graphic>
+          </wp:inline>
+        </w:drawing>
+      </w:r>
+    </w:p>
+    <w:p>
+      <w:pPr>
+        <w:pStyle w:val="ListParagraph"/>
+        <w:numPr>
+          <w:ilvl w:val="0"/>
+          <w:numId w:val="4"/>
+        </w:numPr>
+        <w:rPr>
+          <w:b/>
+          <w:bCs/>
+        </w:rPr>
+      </w:pPr>
+      <w:proofErr w:type="spellStart"/>
+      <w:r>
+        <w:rPr>
+          <w:b/>
+          <w:bCs/>
+        </w:rPr>
+        <w:t>S</w:t>
+      </w:r>
+      <w:r>
+        <w:rPr>
+          <w:b/>
+          <w:bCs/>
+        </w:rPr>
+        <w:t>igma</w:t>
+      </w:r>
+      <w:r>
+        <w:rPr>
+          <w:b/>
+          <w:bCs/>
+        </w:rPr>
+        <w:t>~cauchy</w:t>
+      </w:r>
+      <w:proofErr w:type="spellEnd"/>
+      <w:r>
+        <w:rPr>
+          <w:b/>
+          <w:bCs/>
+        </w:rPr>
+        <w:t xml:space="preserve"> (0,1)</w:t>
+      </w:r>
+    </w:p>
+    <w:p>
+      <w:pPr>
+        <w:pStyle w:val="ListParagraph"/>
+        <w:rPr>
+          <w:b/>
+          <w:bCs/>
+        </w:rPr>
+      </w:pPr>
+      <w:r>
+        <w:rPr>
+          <w:b/>
+          <w:bCs/>
+        </w:rPr>
+        <w:drawing>
+          <wp:inline distT="0" distB="0" distL="0" distR="0" wp14:anchorId="19E4F333" wp14:editId="3BD95D86">
+            <wp:extent cx="5074170" cy="2042137"/>
+            <wp:effectExtent l="0" t="0" r="0" b="3175"/>
+            <wp:docPr id="1982526237" name="Picture 1"/>
+            <wp:cNvGraphicFramePr>
+              <a:graphicFrameLocks xmlns:a="http://schemas.openxmlformats.org/drawingml/2006/main" noChangeAspect="1"/>
+            </wp:cNvGraphicFramePr>
+            <a:graphic xmlns:a="http://schemas.openxmlformats.org/drawingml/2006/main">
+              <a:graphicData uri="http://schemas.openxmlformats.org/drawingml/2006/picture">
+                <pic:pic xmlns:pic="http://schemas.openxmlformats.org/drawingml/2006/picture">
+                  <pic:nvPicPr>
+                    <pic:cNvPr id="1982526237" name=""/>
+                    <pic:cNvPicPr/>
+                  </pic:nvPicPr>
+                  <pic:blipFill>
+                    <a:blip r:embed="rId7"/>
+                    <a:stretch>
+                      <a:fillRect/>
+                    </a:stretch>
+                  </pic:blipFill>
+                  <pic:spPr>
+                    <a:xfrm>
+                      <a:off x="0" y="0"/>
+                      <a:ext cx="5091188" cy="2048986"/>
+                    </a:xfrm>
+                    <a:prstGeom prst="rect">
+                      <a:avLst/>
+                    </a:prstGeom>
+                  </pic:spPr>
+                </pic:pic>
+              </a:graphicData>
+            </a:graphic>
+          </wp:inline>
+        </w:drawing>
+      </w:r>
+    </w:p>
+    <w:p>
+      <w:pPr>
+        <w:rPr>
+          <w:b/>
+          <w:bCs/>
+        </w:rPr>
+      </w:pPr>
+    </w:p>
+    <w:p>
+      <w:pPr>
+        <w:pStyle w:val="ListParagraph"/>
+        <w:numPr>
+          <w:ilvl w:val="0"/>
+          <w:numId w:val="4"/>
+        </w:numPr>
+        <w:rPr>
+          <w:b/>
+          <w:bCs/>
+        </w:rPr>
+      </w:pPr>
+      <w:proofErr w:type="spellStart"/>
+      <w:r>
+        <w:rPr>
+          <w:b/>
+          <w:bCs/>
+        </w:rPr>
+        <w:lastRenderedPageBreak/>
+        <w:t>Sigma~</w:t>
+      </w:r>
+      <w:proofErr w:type="gramStart"/>
+      <w:r>
+        <w:rPr>
+          <w:b/>
+          <w:bCs/>
+        </w:rPr>
+        <w:t>cauchy</w:t>
+      </w:r>
+      <w:proofErr w:type="spellEnd"/>
+      <w:r>
+        <w:rPr>
+          <w:b/>
+          <w:bCs/>
+        </w:rPr>
+        <w:t>(</w:t>
+      </w:r>
+      <w:proofErr w:type="gramEnd"/>
+      <w:r>
+        <w:rPr>
+          <w:b/>
+          <w:bCs/>
+        </w:rPr>
+        <w:t>0,0.25)</w:t>
+      </w:r>
+    </w:p>
+    <w:p>
+      <w:r>
+        <w:rPr>
+          <w:noProof/>
+        </w:rPr>
+        <w:drawing>
+          <wp:inline distT="0" distB="0" distL="0" distR="0" wp14:anchorId="5BBB81CA" wp14:editId="1CEBB3E3">
+            <wp:extent cx="5943600" cy="2444115"/>
+            <wp:effectExtent l="0" t="0" r="0" b="0"/>
+            <wp:docPr id="684778502" name="Picture 1"/>
+            <wp:cNvGraphicFramePr>
+              <a:graphicFrameLocks xmlns:a="http://schemas.openxmlformats.org/drawingml/2006/main" noChangeAspect="1"/>
+            </wp:cNvGraphicFramePr>
+            <a:graphic xmlns:a="http://schemas.openxmlformats.org/drawingml/2006/main">
+              <a:graphicData uri="http://schemas.openxmlformats.org/drawingml/2006/picture">
+                <pic:pic xmlns:pic="http://schemas.openxmlformats.org/drawingml/2006/picture">
+                  <pic:nvPicPr>
+                    <pic:cNvPr id="684778502" name="Picture 684778502"/>
+                    <pic:cNvPicPr/>
+                  </pic:nvPicPr>
+                  <pic:blipFill>
+                    <a:blip r:embed="rId8">
+                      <a:extLst>
+                        <a:ext uri="{28A0092B-C50C-407E-A947-70E740481C1C}">
+                          <a14:useLocalDpi xmlns:a14="http://schemas.microsoft.com/office/drawing/2010/main" val="0"/>
+                        </a:ext>
+                      </a:extLst>
+                    </a:blip>
+                    <a:stretch>
+                      <a:fillRect/>
+                    </a:stretch>
+                  </pic:blipFill>
+                  <pic:spPr>
+                    <a:xfrm>
+                      <a:off x="0" y="0"/>
+                      <a:ext cx="5943600" cy="2444115"/>
+                    </a:xfrm>
+                    <a:prstGeom prst="rect">
+                      <a:avLst/>
+                    </a:prstGeom>
+                  </pic:spPr>
+                </pic:pic>
+              </a:graphicData>
+            </a:graphic>
+          </wp:inline>
+        </w:drawing>
+      </w:r>
+    </w:p>
     <w:sectPr>
       <w:pgSz w:w="12240" w:h="15840"/>
       <w:pgMar w:top="1440" w:right="1440" w:bottom="1440" w:left="1440" w:header="720" w:footer="720" w:gutter="0"/>
@@ -494,6 +864,119 @@
 <file path=word/numbering.xml><?xml version="1.0" encoding="utf-8"?>
 <w:numbering xmlns:wpc="http://schemas.microsoft.com/office/word/2010/wordprocessingCanvas" xmlns:cx="http://schemas.microsoft.com/office/drawing/2014/chartex" xmlns:cx1="http://schemas.microsoft.com/office/drawing/2015/9/8/chartex" xmlns:cx2="http://schemas.microsoft.com/office/drawing/2015/10/21/chartex" xmlns:cx3="http://schemas.microsoft.com/office/drawing/2016/5/9/chartex" xmlns:cx4="http://schemas.microsoft.com/office/drawing/2016/5/10/chartex" xmlns:cx5="http://schemas.microsoft.com/office/drawing/2016/5/11/chartex" xmlns:cx6="http://schemas.microsoft.com/office/drawing/2016/5/12/chartex" xmlns:cx7="http://schemas.microsoft.com/office/drawing/2016/5/13/chartex" xmlns:cx8="http://schemas.microsoft.com/office/drawing/2016/5/14/chartex" xmlns:mc="http://schemas.openxmlformats.org/markup-compatibility/2006" xmlns:aink="http://schemas.microsoft.com/office/drawing/2016/ink" xmlns:am3d="http://schemas.microsoft.com/office/drawing/2017/model3d" xmlns:o="urn:schemas-microsoft-com:office:office" xmlns:oel="http://schemas.microsoft.com/office/2019/extlst" xmlns:r="http://schemas.openxmlformats.org/officeDocument/2006/relationships" xmlns:m="http://schemas.openxmlformats.org/officeDocument/2006/math" xmlns:v="urn:schemas-microsoft-com:vml" xmlns:wp14="http://schemas.microsoft.com/office/word/2010/wordprocessingDrawing" xmlns:wp="http://schemas.openxmlformats.org/drawingml/2006/wordprocessingDrawing" xmlns:w10="urn:schemas-microsoft-com:office:word" xmlns:w="http://schemas.openxmlformats.org/wordprocessingml/2006/main" xmlns:w14="http://schemas.microsoft.com/office/word/2010/wordml" xmlns:w15="http://schemas.microsoft.com/office/word/2012/wordml" xmlns:w16cex="http://schemas.microsoft.com/office/word/2018/wordml/cex" xmlns:w16cid="http://schemas.microsoft.com/office/word/2016/wordml/cid" xmlns:w16="http://schemas.microsoft.com/office/word/2018/wordml" xmlns:w16sdtdh="http://schemas.microsoft.com/office/word/2020/wordml/sdtdatahash" xmlns:w16se="http://schemas.microsoft.com/office/word/2015/wordml/symex" xmlns:wpg="http://schemas.microsoft.com/office/word/2010/wordprocessingGroup" xmlns:wpi="http://schemas.microsoft.com/office/word/2010/wordprocessingInk" xmlns:wne="http://schemas.microsoft.com/office/word/2006/wordml" xmlns:wps="http://schemas.microsoft.com/office/word/2010/wordprocessingShape" mc:Ignorable="w14 w15 w16se w16cid w16 w16cex w16sdtdh wp14">
   <w:abstractNum w:abstractNumId="0" w15:restartNumberingAfterBreak="0">
+    <w:nsid w:val="04EB55EB"/>
+    <w:multiLevelType w:val="multilevel"/>
+    <w:tmpl w:val="E64CB56C"/>
+    <w:lvl w:ilvl="0">
+      <w:start w:val="1"/>
+      <w:numFmt w:val="decimal"/>
+      <w:lvlText w:val="%1."/>
+      <w:lvlJc w:val="left"/>
+      <w:pPr>
+        <w:tabs>
+          <w:tab w:val="num" w:pos="1080"/>
+        </w:tabs>
+        <w:ind w:left="1080" w:hanging="360"/>
+      </w:pPr>
+    </w:lvl>
+    <w:lvl w:ilvl="1" w:tentative="1">
+      <w:start w:val="1"/>
+      <w:numFmt w:val="decimal"/>
+      <w:lvlText w:val="%2."/>
+      <w:lvlJc w:val="left"/>
+      <w:pPr>
+        <w:tabs>
+          <w:tab w:val="num" w:pos="1800"/>
+        </w:tabs>
+        <w:ind w:left="1800" w:hanging="360"/>
+      </w:pPr>
+    </w:lvl>
+    <w:lvl w:ilvl="2" w:tentative="1">
+      <w:start w:val="1"/>
+      <w:numFmt w:val="decimal"/>
+      <w:lvlText w:val="%3."/>
+      <w:lvlJc w:val="left"/>
+      <w:pPr>
+        <w:tabs>
+          <w:tab w:val="num" w:pos="2520"/>
+        </w:tabs>
+        <w:ind w:left="2520" w:hanging="360"/>
+      </w:pPr>
+    </w:lvl>
+    <w:lvl w:ilvl="3" w:tentative="1">
+      <w:start w:val="1"/>
+      <w:numFmt w:val="decimal"/>
+      <w:lvlText w:val="%4."/>
+      <w:lvlJc w:val="left"/>
+      <w:pPr>
+        <w:tabs>
+          <w:tab w:val="num" w:pos="3240"/>
+        </w:tabs>
+        <w:ind w:left="3240" w:hanging="360"/>
+      </w:pPr>
+    </w:lvl>
+    <w:lvl w:ilvl="4" w:tentative="1">
+      <w:start w:val="1"/>
+      <w:numFmt w:val="decimal"/>
+      <w:lvlText w:val="%5."/>
+      <w:lvlJc w:val="left"/>
+      <w:pPr>
+        <w:tabs>
+          <w:tab w:val="num" w:pos="3960"/>
+        </w:tabs>
+        <w:ind w:left="3960" w:hanging="360"/>
+      </w:pPr>
+    </w:lvl>
+    <w:lvl w:ilvl="5" w:tentative="1">
+      <w:start w:val="1"/>
+      <w:numFmt w:val="decimal"/>
+      <w:lvlText w:val="%6."/>
+      <w:lvlJc w:val="left"/>
+      <w:pPr>
+        <w:tabs>
+          <w:tab w:val="num" w:pos="4680"/>
+        </w:tabs>
+        <w:ind w:left="4680" w:hanging="360"/>
+      </w:pPr>
+    </w:lvl>
+    <w:lvl w:ilvl="6" w:tentative="1">
+      <w:start w:val="1"/>
+      <w:numFmt w:val="decimal"/>
+      <w:lvlText w:val="%7."/>
+      <w:lvlJc w:val="left"/>
+      <w:pPr>
+        <w:tabs>
+          <w:tab w:val="num" w:pos="5400"/>
+        </w:tabs>
+        <w:ind w:left="5400" w:hanging="360"/>
+      </w:pPr>
+    </w:lvl>
+    <w:lvl w:ilvl="7" w:tentative="1">
+      <w:start w:val="1"/>
+      <w:numFmt w:val="decimal"/>
+      <w:lvlText w:val="%8."/>
+      <w:lvlJc w:val="left"/>
+      <w:pPr>
+        <w:tabs>
+          <w:tab w:val="num" w:pos="6120"/>
+        </w:tabs>
+        <w:ind w:left="6120" w:hanging="360"/>
+      </w:pPr>
+    </w:lvl>
+    <w:lvl w:ilvl="8" w:tentative="1">
+      <w:start w:val="1"/>
+      <w:numFmt w:val="decimal"/>
+      <w:lvlText w:val="%9."/>
+      <w:lvlJc w:val="left"/>
+      <w:pPr>
+        <w:tabs>
+          <w:tab w:val="num" w:pos="6840"/>
+        </w:tabs>
+        <w:ind w:left="6840" w:hanging="360"/>
+      </w:pPr>
+    </w:lvl>
+  </w:abstractNum>
+  <w:abstractNum w:abstractNumId="1" w15:restartNumberingAfterBreak="0">
     <w:nsid w:val="0C5F49CC"/>
     <w:multiLevelType w:val="hybridMultilevel"/>
     <w:tmpl w:val="ACBEA744"/>
@@ -606,10 +1089,10 @@
       </w:rPr>
     </w:lvl>
   </w:abstractNum>
-  <w:abstractNum w:abstractNumId="1" w15:restartNumberingAfterBreak="0">
+  <w:abstractNum w:abstractNumId="2" w15:restartNumberingAfterBreak="0">
     <w:nsid w:val="3984298E"/>
     <w:multiLevelType w:val="hybridMultilevel"/>
-    <w:tmpl w:val="BFAA7C84"/>
+    <w:tmpl w:val="B06E144C"/>
     <w:lvl w:ilvl="0" w:tplc="0409000F">
       <w:start w:val="1"/>
       <w:numFmt w:val="decimal"/>
@@ -619,7 +1102,7 @@
         <w:ind w:left="720" w:hanging="360"/>
       </w:pPr>
     </w:lvl>
-    <w:lvl w:ilvl="1" w:tplc="04090019" w:tentative="1">
+    <w:lvl w:ilvl="1" w:tplc="04090019">
       <w:start w:val="1"/>
       <w:numFmt w:val="lowerLetter"/>
       <w:lvlText w:val="%2."/>
@@ -692,11 +1175,103 @@
       </w:pPr>
     </w:lvl>
   </w:abstractNum>
+  <w:abstractNum w:abstractNumId="3" w15:restartNumberingAfterBreak="0">
+    <w:nsid w:val="4B891D46"/>
+    <w:multiLevelType w:val="hybridMultilevel"/>
+    <w:tmpl w:val="FD50A572"/>
+    <w:lvl w:ilvl="0" w:tplc="FFFFFFFF">
+      <w:start w:val="1"/>
+      <w:numFmt w:val="decimal"/>
+      <w:lvlText w:val="%1."/>
+      <w:lvlJc w:val="left"/>
+      <w:pPr>
+        <w:ind w:left="720" w:hanging="360"/>
+      </w:pPr>
+    </w:lvl>
+    <w:lvl w:ilvl="1" w:tplc="FFFFFFFF">
+      <w:start w:val="1"/>
+      <w:numFmt w:val="lowerLetter"/>
+      <w:lvlText w:val="%2."/>
+      <w:lvlJc w:val="left"/>
+      <w:pPr>
+        <w:ind w:left="1440" w:hanging="360"/>
+      </w:pPr>
+    </w:lvl>
+    <w:lvl w:ilvl="2" w:tplc="FFFFFFFF" w:tentative="1">
+      <w:start w:val="1"/>
+      <w:numFmt w:val="lowerRoman"/>
+      <w:lvlText w:val="%3."/>
+      <w:lvlJc w:val="right"/>
+      <w:pPr>
+        <w:ind w:left="2160" w:hanging="180"/>
+      </w:pPr>
+    </w:lvl>
+    <w:lvl w:ilvl="3" w:tplc="FFFFFFFF" w:tentative="1">
+      <w:start w:val="1"/>
+      <w:numFmt w:val="decimal"/>
+      <w:lvlText w:val="%4."/>
+      <w:lvlJc w:val="left"/>
+      <w:pPr>
+        <w:ind w:left="2880" w:hanging="360"/>
+      </w:pPr>
+    </w:lvl>
+    <w:lvl w:ilvl="4" w:tplc="FFFFFFFF" w:tentative="1">
+      <w:start w:val="1"/>
+      <w:numFmt w:val="lowerLetter"/>
+      <w:lvlText w:val="%5."/>
+      <w:lvlJc w:val="left"/>
+      <w:pPr>
+        <w:ind w:left="3600" w:hanging="360"/>
+      </w:pPr>
+    </w:lvl>
+    <w:lvl w:ilvl="5" w:tplc="FFFFFFFF" w:tentative="1">
+      <w:start w:val="1"/>
+      <w:numFmt w:val="lowerRoman"/>
+      <w:lvlText w:val="%6."/>
+      <w:lvlJc w:val="right"/>
+      <w:pPr>
+        <w:ind w:left="4320" w:hanging="180"/>
+      </w:pPr>
+    </w:lvl>
+    <w:lvl w:ilvl="6" w:tplc="FFFFFFFF" w:tentative="1">
+      <w:start w:val="1"/>
+      <w:numFmt w:val="decimal"/>
+      <w:lvlText w:val="%7."/>
+      <w:lvlJc w:val="left"/>
+      <w:pPr>
+        <w:ind w:left="5040" w:hanging="360"/>
+      </w:pPr>
+    </w:lvl>
+    <w:lvl w:ilvl="7" w:tplc="FFFFFFFF" w:tentative="1">
+      <w:start w:val="1"/>
+      <w:numFmt w:val="lowerLetter"/>
+      <w:lvlText w:val="%8."/>
+      <w:lvlJc w:val="left"/>
+      <w:pPr>
+        <w:ind w:left="5760" w:hanging="360"/>
+      </w:pPr>
+    </w:lvl>
+    <w:lvl w:ilvl="8" w:tplc="FFFFFFFF" w:tentative="1">
+      <w:start w:val="1"/>
+      <w:numFmt w:val="lowerRoman"/>
+      <w:lvlText w:val="%9."/>
+      <w:lvlJc w:val="right"/>
+      <w:pPr>
+        <w:ind w:left="6480" w:hanging="180"/>
+      </w:pPr>
+    </w:lvl>
+  </w:abstractNum>
   <w:num w:numId="1" w16cid:durableId="1552381019">
+    <w:abstractNumId w:val="1"/>
+  </w:num>
+  <w:num w:numId="2" w16cid:durableId="1368331149">
+    <w:abstractNumId w:val="2"/>
+  </w:num>
+  <w:num w:numId="3" w16cid:durableId="828256273">
     <w:abstractNumId w:val="0"/>
   </w:num>
-  <w:num w:numId="2" w16cid:durableId="1368331149">
-    <w:abstractNumId w:val="1"/>
+  <w:num w:numId="4" w16cid:durableId="1160999283">
+    <w:abstractNumId w:val="3"/>
   </w:num>
 </w:numbering>
 </file>
@@ -1101,7 +1676,6 @@
   <w:style w:type="character" w:default="1" w:styleId="DefaultParagraphFont">
     <w:name w:val="Default Paragraph Font"/>
     <w:uiPriority w:val="1"/>
-    <w:semiHidden/>
     <w:unhideWhenUsed/>
   </w:style>
   <w:style w:type="table" w:default="1" w:styleId="TableNormal">

</xml_diff>

<commit_message>
Stan file for stepped wedge time spline
</commit_message>
<xml_diff>
--- a/Summary.docx
+++ b/Summary.docx
@@ -560,6 +560,9 @@
         </w:numPr>
       </w:pPr>
       <w:r>
+        <w:rPr>
+          <w:noProof/>
+        </w:rPr>
         <w:drawing>
           <wp:inline distT="0" distB="0" distL="0" distR="0" wp14:anchorId="4398D1FD" wp14:editId="449530F9">
             <wp:extent cx="5943600" cy="2430145"/>
@@ -618,6 +621,7 @@
         <w:rPr>
           <w:b/>
           <w:bCs/>
+          <w:noProof/>
         </w:rPr>
         <w:drawing>
           <wp:inline distT="0" distB="0" distL="0" distR="0" wp14:anchorId="09EFF0FE" wp14:editId="340D9858">
@@ -711,6 +715,7 @@
         <w:rPr>
           <w:b/>
           <w:bCs/>
+          <w:noProof/>
         </w:rPr>
         <w:drawing>
           <wp:inline distT="0" distB="0" distL="0" distR="0" wp14:anchorId="19E4F333" wp14:editId="3BD95D86">
@@ -851,6 +856,1235 @@
         </w:drawing>
       </w:r>
     </w:p>
+    <w:p>
+      <w:pPr>
+        <w:pStyle w:val="ListParagraph"/>
+        <w:numPr>
+          <w:ilvl w:val="0"/>
+          <w:numId w:val="1"/>
+        </w:numPr>
+      </w:pPr>
+      <w:r>
+        <w:t>9/24/2023</w:t>
+      </w:r>
+    </w:p>
+    <w:p>
+      <w:pPr>
+        <w:pStyle w:val="ListParagraph"/>
+        <w:numPr>
+          <w:ilvl w:val="0"/>
+          <w:numId w:val="1"/>
+        </w:numPr>
+      </w:pPr>
+      <w:r>
+        <w:t>W</w:t>
+      </w:r>
+      <w:r>
+        <w:rPr>
+          <w:rFonts w:hint="eastAsia"/>
+        </w:rPr>
+        <w:t>h</w:t>
+      </w:r>
+      <w:r>
+        <w:t xml:space="preserve">en fit </w:t>
+      </w:r>
+      <w:r>
+        <w:t>model:</w:t>
+      </w:r>
+      <w:r>
+        <w:t xml:space="preserve"> </w:t>
+      </w:r>
+      <w:proofErr w:type="gramStart"/>
+      <w:r>
+        <w:t>exp(</w:t>
+      </w:r>
+      <w:proofErr w:type="gramEnd"/>
+      <w:r>
+        <w:t>-(x1 - 0.5 + A)^2) + 5*A</w:t>
+      </w:r>
+    </w:p>
+    <w:p>
+      <w:pPr>
+        <w:pStyle w:val="ListParagraph"/>
+        <w:numPr>
+          <w:ilvl w:val="0"/>
+          <w:numId w:val="1"/>
+        </w:numPr>
+      </w:pPr>
+      <w:r>
+        <w:rPr>
+          <w:noProof/>
+        </w:rPr>
+        <w:drawing>
+          <wp:inline distT="0" distB="0" distL="0" distR="0" wp14:anchorId="43977EF0" wp14:editId="79D20306">
+            <wp:extent cx="5943600" cy="2070735"/>
+            <wp:effectExtent l="0" t="0" r="0" b="5715"/>
+            <wp:docPr id="268348191" name="Picture 1" descr="A screenshot of a computer program&#10;&#10;Description automatically generated"/>
+            <wp:cNvGraphicFramePr>
+              <a:graphicFrameLocks xmlns:a="http://schemas.openxmlformats.org/drawingml/2006/main" noChangeAspect="1"/>
+            </wp:cNvGraphicFramePr>
+            <a:graphic xmlns:a="http://schemas.openxmlformats.org/drawingml/2006/main">
+              <a:graphicData uri="http://schemas.openxmlformats.org/drawingml/2006/picture">
+                <pic:pic xmlns:pic="http://schemas.openxmlformats.org/drawingml/2006/picture">
+                  <pic:nvPicPr>
+                    <pic:cNvPr id="268348191" name="Picture 1" descr="A screenshot of a computer program&#10;&#10;Description automatically generated"/>
+                    <pic:cNvPicPr/>
+                  </pic:nvPicPr>
+                  <pic:blipFill>
+                    <a:blip r:embed="rId9"/>
+                    <a:stretch>
+                      <a:fillRect/>
+                    </a:stretch>
+                  </pic:blipFill>
+                  <pic:spPr>
+                    <a:xfrm>
+                      <a:off x="0" y="0"/>
+                      <a:ext cx="5943600" cy="2070735"/>
+                    </a:xfrm>
+                    <a:prstGeom prst="rect">
+                      <a:avLst/>
+                    </a:prstGeom>
+                  </pic:spPr>
+                </pic:pic>
+              </a:graphicData>
+            </a:graphic>
+          </wp:inline>
+        </w:drawing>
+      </w:r>
+    </w:p>
+    <w:p>
+      <w:pPr>
+        <w:pStyle w:val="ListParagraph"/>
+        <w:numPr>
+          <w:ilvl w:val="0"/>
+          <w:numId w:val="1"/>
+        </w:numPr>
+      </w:pPr>
+      <w:r>
+        <w:t xml:space="preserve">Coverage: </w:t>
+      </w:r>
+      <w:r>
+        <w:t xml:space="preserve">similar, </w:t>
+      </w:r>
+      <w:proofErr w:type="spellStart"/>
+      <w:r>
+        <w:t>rmse</w:t>
+      </w:r>
+      <w:proofErr w:type="spellEnd"/>
+      <w:r>
+        <w:t xml:space="preserve"> </w:t>
+      </w:r>
+      <w:proofErr w:type="spellStart"/>
+      <w:r>
+        <w:t>bayesian</w:t>
+      </w:r>
+      <w:proofErr w:type="spellEnd"/>
+      <w:r>
+        <w:t xml:space="preserve"> seems lower</w:t>
+      </w:r>
+    </w:p>
+    <w:p>
+      <w:pPr>
+        <w:pStyle w:val="ListParagraph"/>
+        <w:numPr>
+          <w:ilvl w:val="0"/>
+          <w:numId w:val="1"/>
+        </w:numPr>
+      </w:pPr>
+      <w:r>
+        <w:t>When fit model:</w:t>
+      </w:r>
+      <w:r>
+        <w:t xml:space="preserve"> </w:t>
+      </w:r>
+      <w:proofErr w:type="gramStart"/>
+      <w:r>
+        <w:t>exp(</w:t>
+      </w:r>
+      <w:proofErr w:type="gramEnd"/>
+      <w:r>
+        <w:t>-(x1 - 0.5 + A + x2)^2) + 5*A</w:t>
+      </w:r>
+    </w:p>
+    <w:p>
+      <w:pPr>
+        <w:pStyle w:val="ListParagraph"/>
+        <w:numPr>
+          <w:ilvl w:val="0"/>
+          <w:numId w:val="1"/>
+        </w:numPr>
+      </w:pPr>
+      <w:r>
+        <w:rPr>
+          <w:noProof/>
+        </w:rPr>
+        <w:drawing>
+          <wp:inline distT="0" distB="0" distL="0" distR="0" wp14:anchorId="7361FFDA" wp14:editId="56029611">
+            <wp:extent cx="5943600" cy="1196340"/>
+            <wp:effectExtent l="0" t="0" r="0" b="3810"/>
+            <wp:docPr id="1507032819" name="Picture 1" descr="A screenshot of a computer&#10;&#10;Description automatically generated"/>
+            <wp:cNvGraphicFramePr>
+              <a:graphicFrameLocks xmlns:a="http://schemas.openxmlformats.org/drawingml/2006/main" noChangeAspect="1"/>
+            </wp:cNvGraphicFramePr>
+            <a:graphic xmlns:a="http://schemas.openxmlformats.org/drawingml/2006/main">
+              <a:graphicData uri="http://schemas.openxmlformats.org/drawingml/2006/picture">
+                <pic:pic xmlns:pic="http://schemas.openxmlformats.org/drawingml/2006/picture">
+                  <pic:nvPicPr>
+                    <pic:cNvPr id="1507032819" name="Picture 1" descr="A screenshot of a computer&#10;&#10;Description automatically generated"/>
+                    <pic:cNvPicPr/>
+                  </pic:nvPicPr>
+                  <pic:blipFill>
+                    <a:blip r:embed="rId10"/>
+                    <a:stretch>
+                      <a:fillRect/>
+                    </a:stretch>
+                  </pic:blipFill>
+                  <pic:spPr>
+                    <a:xfrm>
+                      <a:off x="0" y="0"/>
+                      <a:ext cx="5943600" cy="1196340"/>
+                    </a:xfrm>
+                    <a:prstGeom prst="rect">
+                      <a:avLst/>
+                    </a:prstGeom>
+                  </pic:spPr>
+                </pic:pic>
+              </a:graphicData>
+            </a:graphic>
+          </wp:inline>
+        </w:drawing>
+      </w:r>
+    </w:p>
+    <w:p>
+      <w:pPr>
+        <w:pStyle w:val="ListParagraph"/>
+        <w:numPr>
+          <w:ilvl w:val="0"/>
+          <w:numId w:val="1"/>
+        </w:numPr>
+      </w:pPr>
+      <w:r>
+        <w:t xml:space="preserve">Performance similar, the div is too high. Consider remove: </w:t>
+      </w:r>
+      <w:r>
+        <w:t>a[</w:t>
+      </w:r>
+      <w:proofErr w:type="spellStart"/>
+      <w:r>
+        <w:t>i</w:t>
+      </w:r>
+      <w:proofErr w:type="spellEnd"/>
+      <w:r>
+        <w:t xml:space="preserve">] = a[i-1] + </w:t>
+      </w:r>
+      <w:proofErr w:type="spellStart"/>
+      <w:r>
+        <w:t>a_raw</w:t>
+      </w:r>
+      <w:proofErr w:type="spellEnd"/>
+      <w:r>
+        <w:t>[</w:t>
+      </w:r>
+      <w:proofErr w:type="spellStart"/>
+      <w:r>
+        <w:t>i</w:t>
+      </w:r>
+      <w:proofErr w:type="spellEnd"/>
+      <w:r>
+        <w:t>]*tau[i-1</w:t>
+      </w:r>
+      <w:proofErr w:type="gramStart"/>
+      <w:r>
+        <w:t>];</w:t>
+      </w:r>
+      <w:r>
+        <w:t>then</w:t>
+      </w:r>
+      <w:proofErr w:type="gramEnd"/>
+      <w:r>
+        <w:t xml:space="preserve"> divergence </w:t>
+      </w:r>
+      <w:r>
+        <w:t>=0</w:t>
+      </w:r>
+    </w:p>
+    <w:p>
+      <w:pPr>
+        <w:pStyle w:val="ListParagraph"/>
+        <w:numPr>
+          <w:ilvl w:val="0"/>
+          <w:numId w:val="1"/>
+        </w:numPr>
+      </w:pPr>
+      <w:r>
+        <w:rPr>
+          <w:noProof/>
+        </w:rPr>
+        <w:drawing>
+          <wp:inline distT="0" distB="0" distL="0" distR="0" wp14:anchorId="5A560F89" wp14:editId="412EBF89">
+            <wp:extent cx="5623824" cy="1155407"/>
+            <wp:effectExtent l="0" t="0" r="0" b="6985"/>
+            <wp:docPr id="62045108" name="Picture 1" descr="A screen shot of a computer code&#10;&#10;Description automatically generated"/>
+            <wp:cNvGraphicFramePr>
+              <a:graphicFrameLocks xmlns:a="http://schemas.openxmlformats.org/drawingml/2006/main" noChangeAspect="1"/>
+            </wp:cNvGraphicFramePr>
+            <a:graphic xmlns:a="http://schemas.openxmlformats.org/drawingml/2006/main">
+              <a:graphicData uri="http://schemas.openxmlformats.org/drawingml/2006/picture">
+                <pic:pic xmlns:pic="http://schemas.openxmlformats.org/drawingml/2006/picture">
+                  <pic:nvPicPr>
+                    <pic:cNvPr id="62045108" name="Picture 1" descr="A screen shot of a computer code&#10;&#10;Description automatically generated"/>
+                    <pic:cNvPicPr/>
+                  </pic:nvPicPr>
+                  <pic:blipFill>
+                    <a:blip r:embed="rId11"/>
+                    <a:stretch>
+                      <a:fillRect/>
+                    </a:stretch>
+                  </pic:blipFill>
+                  <pic:spPr>
+                    <a:xfrm>
+                      <a:off x="0" y="0"/>
+                      <a:ext cx="5631804" cy="1157046"/>
+                    </a:xfrm>
+                    <a:prstGeom prst="rect">
+                      <a:avLst/>
+                    </a:prstGeom>
+                  </pic:spPr>
+                </pic:pic>
+              </a:graphicData>
+            </a:graphic>
+          </wp:inline>
+        </w:drawing>
+      </w:r>
+    </w:p>
+    <w:p>
+      <w:pPr>
+        <w:pStyle w:val="ListParagraph"/>
+        <w:numPr>
+          <w:ilvl w:val="0"/>
+          <w:numId w:val="1"/>
+        </w:numPr>
+      </w:pPr>
+      <w:r>
+        <w:lastRenderedPageBreak/>
+        <w:t>The Bayesian performance seems not outperform right, consider basis based on x1*x2*A instead of X1+X2+A</w:t>
+      </w:r>
+    </w:p>
+    <w:p>
+      <w:pPr>
+        <w:pStyle w:val="ListParagraph"/>
+        <w:numPr>
+          <w:ilvl w:val="0"/>
+          <w:numId w:val="1"/>
+        </w:numPr>
+      </w:pPr>
+      <w:r>
+        <w:rPr>
+          <w:noProof/>
+        </w:rPr>
+        <w:drawing>
+          <wp:inline distT="0" distB="0" distL="0" distR="0" wp14:anchorId="4947D7CE" wp14:editId="114758A3">
+            <wp:extent cx="5943600" cy="999490"/>
+            <wp:effectExtent l="0" t="0" r="0" b="0"/>
+            <wp:docPr id="1400800827" name="Picture 1" descr="A screenshot of a computer&#10;&#10;Description automatically generated"/>
+            <wp:cNvGraphicFramePr>
+              <a:graphicFrameLocks xmlns:a="http://schemas.openxmlformats.org/drawingml/2006/main" noChangeAspect="1"/>
+            </wp:cNvGraphicFramePr>
+            <a:graphic xmlns:a="http://schemas.openxmlformats.org/drawingml/2006/main">
+              <a:graphicData uri="http://schemas.openxmlformats.org/drawingml/2006/picture">
+                <pic:pic xmlns:pic="http://schemas.openxmlformats.org/drawingml/2006/picture">
+                  <pic:nvPicPr>
+                    <pic:cNvPr id="1400800827" name="Picture 1" descr="A screenshot of a computer&#10;&#10;Description automatically generated"/>
+                    <pic:cNvPicPr/>
+                  </pic:nvPicPr>
+                  <pic:blipFill>
+                    <a:blip r:embed="rId12"/>
+                    <a:stretch>
+                      <a:fillRect/>
+                    </a:stretch>
+                  </pic:blipFill>
+                  <pic:spPr>
+                    <a:xfrm>
+                      <a:off x="0" y="0"/>
+                      <a:ext cx="5943600" cy="999490"/>
+                    </a:xfrm>
+                    <a:prstGeom prst="rect">
+                      <a:avLst/>
+                    </a:prstGeom>
+                  </pic:spPr>
+                </pic:pic>
+              </a:graphicData>
+            </a:graphic>
+          </wp:inline>
+        </w:drawing>
+      </w:r>
+    </w:p>
+    <w:p>
+      <w:pPr>
+        <w:pStyle w:val="ListParagraph"/>
+        <w:numPr>
+          <w:ilvl w:val="0"/>
+          <w:numId w:val="1"/>
+        </w:numPr>
+      </w:pPr>
+      <w:r>
+        <w:t>Back to step wedge:</w:t>
+      </w:r>
+    </w:p>
+    <w:p>
+      <w:pPr>
+        <w:pStyle w:val="ListParagraph"/>
+        <w:numPr>
+          <w:ilvl w:val="0"/>
+          <w:numId w:val="1"/>
+        </w:numPr>
+      </w:pPr>
+      <w:r>
+        <w:t>No a[</w:t>
+      </w:r>
+      <w:proofErr w:type="spellStart"/>
+      <w:r>
+        <w:t>i</w:t>
+      </w:r>
+      <w:proofErr w:type="spellEnd"/>
+      <w:r>
+        <w:t>]~N(a</w:t>
+      </w:r>
+      <w:r>
+        <w:t>[i-1</w:t>
+      </w:r>
+      <w:proofErr w:type="gramStart"/>
+      <w:r>
+        <w:t>],tau</w:t>
+      </w:r>
+      <w:proofErr w:type="gramEnd"/>
+      <w:r>
+        <w:t>)</w:t>
+      </w:r>
+    </w:p>
+    <w:p>
+      <w:pPr>
+        <w:pStyle w:val="ListParagraph"/>
+        <w:numPr>
+          <w:ilvl w:val="0"/>
+          <w:numId w:val="1"/>
+        </w:numPr>
+      </w:pPr>
+      <w:r>
+        <w:rPr>
+          <w:noProof/>
+        </w:rPr>
+        <w:drawing>
+          <wp:inline distT="0" distB="0" distL="0" distR="0" wp14:anchorId="5C4BE70D" wp14:editId="0F766833">
+            <wp:extent cx="5943600" cy="1385570"/>
+            <wp:effectExtent l="0" t="0" r="0" b="5080"/>
+            <wp:docPr id="912915156" name="Picture 1" descr="A screen shot of a computer&#10;&#10;Description automatically generated"/>
+            <wp:cNvGraphicFramePr>
+              <a:graphicFrameLocks xmlns:a="http://schemas.openxmlformats.org/drawingml/2006/main" noChangeAspect="1"/>
+            </wp:cNvGraphicFramePr>
+            <a:graphic xmlns:a="http://schemas.openxmlformats.org/drawingml/2006/main">
+              <a:graphicData uri="http://schemas.openxmlformats.org/drawingml/2006/picture">
+                <pic:pic xmlns:pic="http://schemas.openxmlformats.org/drawingml/2006/picture">
+                  <pic:nvPicPr>
+                    <pic:cNvPr id="912915156" name="Picture 1" descr="A screen shot of a computer&#10;&#10;Description automatically generated"/>
+                    <pic:cNvPicPr/>
+                  </pic:nvPicPr>
+                  <pic:blipFill>
+                    <a:blip r:embed="rId13"/>
+                    <a:stretch>
+                      <a:fillRect/>
+                    </a:stretch>
+                  </pic:blipFill>
+                  <pic:spPr>
+                    <a:xfrm>
+                      <a:off x="0" y="0"/>
+                      <a:ext cx="5943600" cy="1385570"/>
+                    </a:xfrm>
+                    <a:prstGeom prst="rect">
+                      <a:avLst/>
+                    </a:prstGeom>
+                  </pic:spPr>
+                </pic:pic>
+              </a:graphicData>
+            </a:graphic>
+          </wp:inline>
+        </w:drawing>
+      </w:r>
+    </w:p>
+    <w:p>
+      <w:pPr>
+        <w:pStyle w:val="ListParagraph"/>
+        <w:numPr>
+          <w:ilvl w:val="0"/>
+          <w:numId w:val="1"/>
+        </w:numPr>
+      </w:pPr>
+      <w:r>
+        <w:t>Rhat~</w:t>
+      </w:r>
+      <w:proofErr w:type="gramStart"/>
+      <w:r>
+        <w:t>1,div</w:t>
+      </w:r>
+      <w:proofErr w:type="gramEnd"/>
+      <w:r>
+        <w:t>=0</w:t>
+      </w:r>
+    </w:p>
+    <w:p>
+      <w:pPr>
+        <w:pStyle w:val="ListParagraph"/>
+        <w:numPr>
+          <w:ilvl w:val="0"/>
+          <w:numId w:val="1"/>
+        </w:numPr>
+      </w:pPr>
+      <w:r>
+        <w:t>With a[</w:t>
+      </w:r>
+      <w:proofErr w:type="spellStart"/>
+      <w:r>
+        <w:t>i</w:t>
+      </w:r>
+      <w:proofErr w:type="spellEnd"/>
+      <w:r>
+        <w:t>]~N(a[i-1</w:t>
+      </w:r>
+      <w:proofErr w:type="gramStart"/>
+      <w:r>
+        <w:t>],tau</w:t>
+      </w:r>
+      <w:proofErr w:type="gramEnd"/>
+      <w:r>
+        <w:t>)</w:t>
+      </w:r>
+    </w:p>
+    <w:p>
+      <w:pPr>
+        <w:pStyle w:val="ListParagraph"/>
+        <w:numPr>
+          <w:ilvl w:val="0"/>
+          <w:numId w:val="1"/>
+        </w:numPr>
+      </w:pPr>
+      <w:r>
+        <w:rPr>
+          <w:noProof/>
+        </w:rPr>
+        <w:drawing>
+          <wp:inline distT="0" distB="0" distL="0" distR="0" wp14:anchorId="5A98E0C6" wp14:editId="5D0E5C8A">
+            <wp:extent cx="5943600" cy="1999615"/>
+            <wp:effectExtent l="0" t="0" r="0" b="635"/>
+            <wp:docPr id="1713343651" name="Picture 1" descr="A screenshot of a computer&#10;&#10;Description automatically generated"/>
+            <wp:cNvGraphicFramePr>
+              <a:graphicFrameLocks xmlns:a="http://schemas.openxmlformats.org/drawingml/2006/main" noChangeAspect="1"/>
+            </wp:cNvGraphicFramePr>
+            <a:graphic xmlns:a="http://schemas.openxmlformats.org/drawingml/2006/main">
+              <a:graphicData uri="http://schemas.openxmlformats.org/drawingml/2006/picture">
+                <pic:pic xmlns:pic="http://schemas.openxmlformats.org/drawingml/2006/picture">
+                  <pic:nvPicPr>
+                    <pic:cNvPr id="1713343651" name="Picture 1" descr="A screenshot of a computer&#10;&#10;Description automatically generated"/>
+                    <pic:cNvPicPr/>
+                  </pic:nvPicPr>
+                  <pic:blipFill>
+                    <a:blip r:embed="rId14"/>
+                    <a:stretch>
+                      <a:fillRect/>
+                    </a:stretch>
+                  </pic:blipFill>
+                  <pic:spPr>
+                    <a:xfrm>
+                      <a:off x="0" y="0"/>
+                      <a:ext cx="5943600" cy="1999615"/>
+                    </a:xfrm>
+                    <a:prstGeom prst="rect">
+                      <a:avLst/>
+                    </a:prstGeom>
+                  </pic:spPr>
+                </pic:pic>
+              </a:graphicData>
+            </a:graphic>
+          </wp:inline>
+        </w:drawing>
+      </w:r>
+    </w:p>
+    <w:p>
+      <w:pPr>
+        <w:pStyle w:val="ListParagraph"/>
+        <w:numPr>
+          <w:ilvl w:val="0"/>
+          <w:numId w:val="1"/>
+        </w:numPr>
+      </w:pPr>
+      <w:r>
+        <w:t>Rhat~1, div ~20</w:t>
+      </w:r>
+    </w:p>
+    <w:p>
+      <w:pPr>
+        <w:pStyle w:val="ListParagraph"/>
+        <w:numPr>
+          <w:ilvl w:val="0"/>
+          <w:numId w:val="1"/>
+        </w:numPr>
+      </w:pPr>
+      <w:r>
+        <w:t>0925</w:t>
+      </w:r>
+    </w:p>
+    <w:p>
+      <w:pPr>
+        <w:pStyle w:val="ListParagraph"/>
+        <w:numPr>
+          <w:ilvl w:val="0"/>
+          <w:numId w:val="1"/>
+        </w:numPr>
+      </w:pPr>
+      <w:r>
+        <w:t>Step-wedge design</w:t>
+      </w:r>
+    </w:p>
+    <w:p>
+      <w:pPr>
+        <w:pStyle w:val="ListParagraph"/>
+        <w:numPr>
+          <w:ilvl w:val="0"/>
+          <w:numId w:val="1"/>
+        </w:numPr>
+      </w:pPr>
+      <w:proofErr w:type="spellStart"/>
+      <w:r>
+        <w:t>Stepped_</w:t>
+      </w:r>
+      <w:proofErr w:type="gramStart"/>
+      <w:r>
+        <w:t>wedge.r</w:t>
+      </w:r>
+      <w:proofErr w:type="spellEnd"/>
+      <w:proofErr w:type="gramEnd"/>
+    </w:p>
+    <w:p>
+      <w:pPr>
+        <w:pStyle w:val="ListParagraph"/>
+        <w:numPr>
+          <w:ilvl w:val="1"/>
+          <w:numId w:val="1"/>
+        </w:numPr>
+      </w:pPr>
+      <w:r>
+        <w:t xml:space="preserve">Using </w:t>
+      </w:r>
+      <w:proofErr w:type="spellStart"/>
+      <w:r>
+        <w:t>normk</w:t>
+      </w:r>
+      <w:proofErr w:type="spellEnd"/>
+      <w:r>
+        <w:t xml:space="preserve"> as basis, </w:t>
+      </w:r>
+      <w:proofErr w:type="spellStart"/>
+      <w:r>
+        <w:t>trt</w:t>
+      </w:r>
+      <w:proofErr w:type="spellEnd"/>
+      <w:r>
+        <w:t xml:space="preserve"> effect~16</w:t>
+      </w:r>
+    </w:p>
+    <w:p>
+      <w:pPr>
+        <w:pStyle w:val="ListParagraph"/>
+        <w:numPr>
+          <w:ilvl w:val="1"/>
+          <w:numId w:val="1"/>
+        </w:numPr>
+      </w:pPr>
+      <w:r>
+        <w:t>U</w:t>
+      </w:r>
+      <w:r>
+        <w:rPr>
+          <w:rFonts w:hint="eastAsia"/>
+        </w:rPr>
+        <w:t>s</w:t>
+      </w:r>
+      <w:r>
+        <w:t xml:space="preserve">ing k as basis, </w:t>
+      </w:r>
+      <w:proofErr w:type="spellStart"/>
+      <w:r>
+        <w:t>trt</w:t>
+      </w:r>
+      <w:proofErr w:type="spellEnd"/>
+      <w:r>
+        <w:t xml:space="preserve"> effect ~5</w:t>
+      </w:r>
+    </w:p>
+    <w:p>
+      <w:pPr>
+        <w:pStyle w:val="ListParagraph"/>
+        <w:numPr>
+          <w:ilvl w:val="1"/>
+          <w:numId w:val="1"/>
+        </w:numPr>
+      </w:pPr>
+      <w:r>
+        <w:t>In stan:</w:t>
+      </w:r>
+      <w:r>
+        <w:t xml:space="preserve"> </w:t>
+      </w:r>
+      <w:r>
+        <w:t xml:space="preserve">if </w:t>
+      </w:r>
+      <w:proofErr w:type="spellStart"/>
+      <w:r>
+        <w:t>y_pred_test</w:t>
+      </w:r>
+      <w:proofErr w:type="spellEnd"/>
+      <w:r>
+        <w:t>[</w:t>
+      </w:r>
+      <w:proofErr w:type="spellStart"/>
+      <w:r>
+        <w:t>i</w:t>
+      </w:r>
+      <w:proofErr w:type="spellEnd"/>
+      <w:r>
+        <w:t>] = beta_0[</w:t>
+      </w:r>
+      <w:proofErr w:type="spellStart"/>
+      <w:r>
+        <w:t>site_test</w:t>
+      </w:r>
+      <w:proofErr w:type="spellEnd"/>
+      <w:r>
+        <w:t>[</w:t>
+      </w:r>
+      <w:proofErr w:type="spellStart"/>
+      <w:r>
+        <w:t>i</w:t>
+      </w:r>
+      <w:proofErr w:type="spellEnd"/>
+      <w:r>
+        <w:t xml:space="preserve">]] + </w:t>
+      </w:r>
+      <w:proofErr w:type="spellStart"/>
+      <w:r>
+        <w:t>A_test</w:t>
+      </w:r>
+      <w:proofErr w:type="spellEnd"/>
+      <w:r>
+        <w:t>[</w:t>
+      </w:r>
+      <w:proofErr w:type="spellStart"/>
+      <w:r>
+        <w:t>i</w:t>
+      </w:r>
+      <w:proofErr w:type="spellEnd"/>
+      <w:r>
+        <w:t xml:space="preserve">] * </w:t>
+      </w:r>
+      <w:proofErr w:type="spellStart"/>
+      <w:r>
+        <w:t>beta_A</w:t>
+      </w:r>
+      <w:proofErr w:type="spellEnd"/>
+      <w:r>
+        <w:t xml:space="preserve"> + </w:t>
+      </w:r>
+      <w:proofErr w:type="spellStart"/>
+      <w:r>
+        <w:t>dot_product</w:t>
+      </w:r>
+      <w:proofErr w:type="spellEnd"/>
+      <w:r>
+        <w:t>(</w:t>
+      </w:r>
+      <w:proofErr w:type="spellStart"/>
+      <w:r>
+        <w:t>a_site</w:t>
+      </w:r>
+      <w:proofErr w:type="spellEnd"/>
+      <w:r>
+        <w:t>[</w:t>
+      </w:r>
+      <w:proofErr w:type="spellStart"/>
+      <w:r>
+        <w:t>site_test</w:t>
+      </w:r>
+      <w:proofErr w:type="spellEnd"/>
+      <w:r>
+        <w:t>[</w:t>
+      </w:r>
+      <w:proofErr w:type="spellStart"/>
+      <w:r>
+        <w:t>i</w:t>
+      </w:r>
+      <w:proofErr w:type="spellEnd"/>
+      <w:r>
+        <w:t xml:space="preserve">]], </w:t>
+      </w:r>
+      <w:proofErr w:type="spellStart"/>
+      <w:r>
+        <w:t>B_test</w:t>
+      </w:r>
+      <w:proofErr w:type="spellEnd"/>
+      <w:proofErr w:type="gramStart"/>
+      <w:r>
+        <w:t>[:,</w:t>
+      </w:r>
+      <w:proofErr w:type="spellStart"/>
+      <w:proofErr w:type="gramEnd"/>
+      <w:r>
+        <w:t>i</w:t>
+      </w:r>
+      <w:proofErr w:type="spellEnd"/>
+      <w:r>
+        <w:t>]);</w:t>
+      </w:r>
+    </w:p>
+    <w:p>
+      <w:pPr>
+        <w:pStyle w:val="ListParagraph"/>
+        <w:numPr>
+          <w:ilvl w:val="1"/>
+          <w:numId w:val="1"/>
+        </w:numPr>
+      </w:pPr>
+      <w:proofErr w:type="spellStart"/>
+      <w:r>
+        <w:t>y_pred_test</w:t>
+      </w:r>
+      <w:proofErr w:type="spellEnd"/>
+      <w:r>
+        <w:t>[</w:t>
+      </w:r>
+      <w:proofErr w:type="spellStart"/>
+      <w:r>
+        <w:t>i</w:t>
+      </w:r>
+      <w:proofErr w:type="spellEnd"/>
+      <w:r>
+        <w:t>] = beta_0[</w:t>
+      </w:r>
+      <w:proofErr w:type="spellStart"/>
+      <w:r>
+        <w:t>site_test</w:t>
+      </w:r>
+      <w:proofErr w:type="spellEnd"/>
+      <w:r>
+        <w:t>[</w:t>
+      </w:r>
+      <w:proofErr w:type="spellStart"/>
+      <w:r>
+        <w:t>i</w:t>
+      </w:r>
+      <w:proofErr w:type="spellEnd"/>
+      <w:r>
+        <w:t xml:space="preserve">]] + </w:t>
+      </w:r>
+      <w:proofErr w:type="spellStart"/>
+      <w:r>
+        <w:t>A_test</w:t>
+      </w:r>
+      <w:proofErr w:type="spellEnd"/>
+      <w:r>
+        <w:t>[</w:t>
+      </w:r>
+      <w:proofErr w:type="spellStart"/>
+      <w:r>
+        <w:t>i</w:t>
+      </w:r>
+      <w:proofErr w:type="spellEnd"/>
+      <w:r>
+        <w:t xml:space="preserve">] * </w:t>
+      </w:r>
+      <w:proofErr w:type="spellStart"/>
+      <w:r>
+        <w:t>beta_A</w:t>
+      </w:r>
+      <w:proofErr w:type="spellEnd"/>
+      <w:r>
+        <w:t xml:space="preserve"> + </w:t>
+      </w:r>
+      <w:proofErr w:type="spellStart"/>
+      <w:r>
+        <w:t>dot_product</w:t>
+      </w:r>
+      <w:proofErr w:type="spellEnd"/>
+      <w:r>
+        <w:t>(</w:t>
+      </w:r>
+      <w:proofErr w:type="spellStart"/>
+      <w:r>
+        <w:t>a_site</w:t>
+      </w:r>
+      <w:proofErr w:type="spellEnd"/>
+      <w:r>
+        <w:t>[</w:t>
+      </w:r>
+      <w:proofErr w:type="spellStart"/>
+      <w:r>
+        <w:t>site_test</w:t>
+      </w:r>
+      <w:proofErr w:type="spellEnd"/>
+      <w:r>
+        <w:t>[</w:t>
+      </w:r>
+      <w:proofErr w:type="spellStart"/>
+      <w:r>
+        <w:t>i</w:t>
+      </w:r>
+      <w:proofErr w:type="spellEnd"/>
+      <w:r>
+        <w:t xml:space="preserve">]], </w:t>
+      </w:r>
+      <w:proofErr w:type="spellStart"/>
+      <w:r>
+        <w:t>B_test</w:t>
+      </w:r>
+      <w:proofErr w:type="spellEnd"/>
+      <w:proofErr w:type="gramStart"/>
+      <w:r>
+        <w:t>[:,</w:t>
+      </w:r>
+      <w:proofErr w:type="spellStart"/>
+      <w:proofErr w:type="gramEnd"/>
+      <w:r>
+        <w:t>i</w:t>
+      </w:r>
+      <w:proofErr w:type="spellEnd"/>
+      <w:r>
+        <w:t>]);</w:t>
+      </w:r>
+    </w:p>
+    <w:p>
+      <w:pPr>
+        <w:pStyle w:val="ListParagraph"/>
+        <w:numPr>
+          <w:ilvl w:val="1"/>
+          <w:numId w:val="1"/>
+        </w:numPr>
+      </w:pPr>
+      <w:r>
+        <w:drawing>
+          <wp:inline distT="0" distB="0" distL="0" distR="0" wp14:anchorId="2A0EA041" wp14:editId="571D1ED7">
+            <wp:extent cx="4047344" cy="651207"/>
+            <wp:effectExtent l="0" t="0" r="4445" b="0"/>
+            <wp:docPr id="347185029" name="Picture 1"/>
+            <wp:cNvGraphicFramePr>
+              <a:graphicFrameLocks xmlns:a="http://schemas.openxmlformats.org/drawingml/2006/main" noChangeAspect="1"/>
+            </wp:cNvGraphicFramePr>
+            <a:graphic xmlns:a="http://schemas.openxmlformats.org/drawingml/2006/main">
+              <a:graphicData uri="http://schemas.openxmlformats.org/drawingml/2006/picture">
+                <pic:pic xmlns:pic="http://schemas.openxmlformats.org/drawingml/2006/picture">
+                  <pic:nvPicPr>
+                    <pic:cNvPr id="347185029" name=""/>
+                    <pic:cNvPicPr/>
+                  </pic:nvPicPr>
+                  <pic:blipFill>
+                    <a:blip r:embed="rId15"/>
+                    <a:stretch>
+                      <a:fillRect/>
+                    </a:stretch>
+                  </pic:blipFill>
+                  <pic:spPr>
+                    <a:xfrm>
+                      <a:off x="0" y="0"/>
+                      <a:ext cx="4172830" cy="671397"/>
+                    </a:xfrm>
+                    <a:prstGeom prst="rect">
+                      <a:avLst/>
+                    </a:prstGeom>
+                  </pic:spPr>
+                </pic:pic>
+              </a:graphicData>
+            </a:graphic>
+          </wp:inline>
+        </w:drawing>
+      </w:r>
+    </w:p>
+    <w:p>
+      <w:pPr>
+        <w:pStyle w:val="ListParagraph"/>
+        <w:numPr>
+          <w:ilvl w:val="1"/>
+          <w:numId w:val="1"/>
+        </w:numPr>
+      </w:pPr>
+      <w:r>
+        <w:lastRenderedPageBreak/>
+        <w:t>Comparing penalized and unpenalized version:</w:t>
+      </w:r>
+    </w:p>
+    <w:p>
+      <w:pPr>
+        <w:pStyle w:val="ListParagraph"/>
+        <w:numPr>
+          <w:ilvl w:val="1"/>
+          <w:numId w:val="1"/>
+        </w:numPr>
+      </w:pPr>
+      <w:r>
+        <w:t>Penalized:</w:t>
+      </w:r>
+    </w:p>
+    <w:p>
+      <w:pPr>
+        <w:pStyle w:val="ListParagraph"/>
+        <w:numPr>
+          <w:ilvl w:val="1"/>
+          <w:numId w:val="1"/>
+        </w:numPr>
+      </w:pPr>
+      <w:proofErr w:type="spellStart"/>
+      <w:r>
+        <w:t>mu_</w:t>
+      </w:r>
+      <w:proofErr w:type="gramStart"/>
+      <w:r>
+        <w:t>a</w:t>
+      </w:r>
+      <w:proofErr w:type="spellEnd"/>
+      <w:r>
+        <w:t>[</w:t>
+      </w:r>
+      <w:proofErr w:type="gramEnd"/>
+      <w:r>
+        <w:t xml:space="preserve">1] = </w:t>
+      </w:r>
+      <w:proofErr w:type="spellStart"/>
+      <w:r>
+        <w:t>mu_a_raw</w:t>
+      </w:r>
+      <w:proofErr w:type="spellEnd"/>
+      <w:r>
+        <w:t>[1];</w:t>
+      </w:r>
+    </w:p>
+    <w:p>
+      <w:pPr>
+        <w:pStyle w:val="ListParagraph"/>
+        <w:numPr>
+          <w:ilvl w:val="1"/>
+          <w:numId w:val="1"/>
+        </w:numPr>
+      </w:pPr>
+      <w:r>
+        <w:t xml:space="preserve">  for (</w:t>
+      </w:r>
+      <w:proofErr w:type="spellStart"/>
+      <w:r>
+        <w:t>i</w:t>
+      </w:r>
+      <w:proofErr w:type="spellEnd"/>
+      <w:r>
+        <w:t xml:space="preserve"> in 2:num_basis)</w:t>
+      </w:r>
+    </w:p>
+    <w:p>
+      <w:pPr>
+        <w:pStyle w:val="ListParagraph"/>
+        <w:numPr>
+          <w:ilvl w:val="1"/>
+          <w:numId w:val="1"/>
+        </w:numPr>
+      </w:pPr>
+      <w:r>
+        <w:t xml:space="preserve">    </w:t>
+      </w:r>
+      <w:proofErr w:type="spellStart"/>
+      <w:r>
+        <w:t>mu_a</w:t>
+      </w:r>
+      <w:proofErr w:type="spellEnd"/>
+      <w:r>
+        <w:t>[</w:t>
+      </w:r>
+      <w:proofErr w:type="spellStart"/>
+      <w:r>
+        <w:t>i</w:t>
+      </w:r>
+      <w:proofErr w:type="spellEnd"/>
+      <w:r>
+        <w:t xml:space="preserve">] = </w:t>
+      </w:r>
+      <w:proofErr w:type="spellStart"/>
+      <w:r>
+        <w:t>mu_a</w:t>
+      </w:r>
+      <w:proofErr w:type="spellEnd"/>
+      <w:r>
+        <w:t xml:space="preserve">[i-1] + </w:t>
+      </w:r>
+      <w:proofErr w:type="spellStart"/>
+      <w:r>
+        <w:t>mu_a_raw</w:t>
+      </w:r>
+      <w:proofErr w:type="spellEnd"/>
+      <w:r>
+        <w:t>[</w:t>
+      </w:r>
+      <w:proofErr w:type="spellStart"/>
+      <w:r>
+        <w:t>i</w:t>
+      </w:r>
+      <w:proofErr w:type="spellEnd"/>
+      <w:r>
+        <w:t>]*tau;</w:t>
+      </w:r>
+    </w:p>
+    <w:p>
+      <w:pPr>
+        <w:ind w:left="1080"/>
+      </w:pPr>
+      <w:r>
+        <w:drawing>
+          <wp:inline distT="0" distB="0" distL="0" distR="0" wp14:anchorId="7EB33298" wp14:editId="401AD9BA">
+            <wp:extent cx="5943600" cy="991870"/>
+            <wp:effectExtent l="0" t="0" r="0" b="0"/>
+            <wp:docPr id="1089147005" name="Picture 1"/>
+            <wp:cNvGraphicFramePr>
+              <a:graphicFrameLocks xmlns:a="http://schemas.openxmlformats.org/drawingml/2006/main" noChangeAspect="1"/>
+            </wp:cNvGraphicFramePr>
+            <a:graphic xmlns:a="http://schemas.openxmlformats.org/drawingml/2006/main">
+              <a:graphicData uri="http://schemas.openxmlformats.org/drawingml/2006/picture">
+                <pic:pic xmlns:pic="http://schemas.openxmlformats.org/drawingml/2006/picture">
+                  <pic:nvPicPr>
+                    <pic:cNvPr id="1089147005" name=""/>
+                    <pic:cNvPicPr/>
+                  </pic:nvPicPr>
+                  <pic:blipFill>
+                    <a:blip r:embed="rId16"/>
+                    <a:stretch>
+                      <a:fillRect/>
+                    </a:stretch>
+                  </pic:blipFill>
+                  <pic:spPr>
+                    <a:xfrm>
+                      <a:off x="0" y="0"/>
+                      <a:ext cx="5943600" cy="991870"/>
+                    </a:xfrm>
+                    <a:prstGeom prst="rect">
+                      <a:avLst/>
+                    </a:prstGeom>
+                  </pic:spPr>
+                </pic:pic>
+              </a:graphicData>
+            </a:graphic>
+          </wp:inline>
+        </w:drawing>
+      </w:r>
+    </w:p>
+    <w:p>
+      <w:pPr>
+        <w:ind w:left="1080"/>
+      </w:pPr>
+      <w:r>
+        <w:t>Nonpenalized:</w:t>
+      </w:r>
+    </w:p>
+    <w:p>
+      <w:pPr>
+        <w:ind w:left="1080"/>
+      </w:pPr>
+      <w:r>
+        <w:drawing>
+          <wp:inline distT="0" distB="0" distL="0" distR="0" wp14:anchorId="578A6917" wp14:editId="6D586FC5">
+            <wp:extent cx="5943600" cy="886460"/>
+            <wp:effectExtent l="0" t="0" r="0" b="2540"/>
+            <wp:docPr id="2080227988" name="Picture 1"/>
+            <wp:cNvGraphicFramePr>
+              <a:graphicFrameLocks xmlns:a="http://schemas.openxmlformats.org/drawingml/2006/main" noChangeAspect="1"/>
+            </wp:cNvGraphicFramePr>
+            <a:graphic xmlns:a="http://schemas.openxmlformats.org/drawingml/2006/main">
+              <a:graphicData uri="http://schemas.openxmlformats.org/drawingml/2006/picture">
+                <pic:pic xmlns:pic="http://schemas.openxmlformats.org/drawingml/2006/picture">
+                  <pic:nvPicPr>
+                    <pic:cNvPr id="2080227988" name=""/>
+                    <pic:cNvPicPr/>
+                  </pic:nvPicPr>
+                  <pic:blipFill>
+                    <a:blip r:embed="rId17"/>
+                    <a:stretch>
+                      <a:fillRect/>
+                    </a:stretch>
+                  </pic:blipFill>
+                  <pic:spPr>
+                    <a:xfrm>
+                      <a:off x="0" y="0"/>
+                      <a:ext cx="5943600" cy="886460"/>
+                    </a:xfrm>
+                    <a:prstGeom prst="rect">
+                      <a:avLst/>
+                    </a:prstGeom>
+                  </pic:spPr>
+                </pic:pic>
+              </a:graphicData>
+            </a:graphic>
+          </wp:inline>
+        </w:drawing>
+      </w:r>
+    </w:p>
+    <w:p>
+      <w:pPr>
+        <w:ind w:left="1080"/>
+      </w:pPr>
+      <w:r>
+        <w:t>The penalized one</w:t>
+      </w:r>
+    </w:p>
+    <w:p>
+      <w:pPr>
+        <w:ind w:left="1080"/>
+      </w:pPr>
+      <w:r>
+        <w:drawing>
+          <wp:inline distT="0" distB="0" distL="0" distR="0" wp14:anchorId="627DBB7D" wp14:editId="0467C8DB">
+            <wp:extent cx="5943600" cy="886460"/>
+            <wp:effectExtent l="0" t="0" r="0" b="2540"/>
+            <wp:docPr id="1782969893" name="Picture 1"/>
+            <wp:cNvGraphicFramePr>
+              <a:graphicFrameLocks xmlns:a="http://schemas.openxmlformats.org/drawingml/2006/main" noChangeAspect="1"/>
+            </wp:cNvGraphicFramePr>
+            <a:graphic xmlns:a="http://schemas.openxmlformats.org/drawingml/2006/main">
+              <a:graphicData uri="http://schemas.openxmlformats.org/drawingml/2006/picture">
+                <pic:pic xmlns:pic="http://schemas.openxmlformats.org/drawingml/2006/picture">
+                  <pic:nvPicPr>
+                    <pic:cNvPr id="1782969893" name=""/>
+                    <pic:cNvPicPr/>
+                  </pic:nvPicPr>
+                  <pic:blipFill>
+                    <a:blip r:embed="rId17"/>
+                    <a:stretch>
+                      <a:fillRect/>
+                    </a:stretch>
+                  </pic:blipFill>
+                  <pic:spPr>
+                    <a:xfrm>
+                      <a:off x="0" y="0"/>
+                      <a:ext cx="5943600" cy="886460"/>
+                    </a:xfrm>
+                    <a:prstGeom prst="rect">
+                      <a:avLst/>
+                    </a:prstGeom>
+                  </pic:spPr>
+                </pic:pic>
+              </a:graphicData>
+            </a:graphic>
+          </wp:inline>
+        </w:drawing>
+      </w:r>
+    </w:p>
+    <w:p>
+      <w:pPr>
+        <w:ind w:left="1080"/>
+      </w:pPr>
+      <w:r>
+        <w:t>Leads to very similar results</w:t>
+      </w:r>
+    </w:p>
     <w:sectPr>
       <w:pgSz w:w="12240" w:h="15840"/>
       <w:pgMar w:top="1440" w:right="1440" w:bottom="1440" w:left="1440" w:header="720" w:footer="720" w:gutter="0"/>
@@ -979,7 +2213,7 @@
   <w:abstractNum w:abstractNumId="1" w15:restartNumberingAfterBreak="0">
     <w:nsid w:val="0C5F49CC"/>
     <w:multiLevelType w:val="hybridMultilevel"/>
-    <w:tmpl w:val="ACBEA744"/>
+    <w:tmpl w:val="39C0E962"/>
     <w:lvl w:ilvl="0" w:tplc="04090001">
       <w:start w:val="1"/>
       <w:numFmt w:val="bullet"/>
@@ -992,7 +2226,7 @@
         <w:rFonts w:ascii="Symbol" w:hAnsi="Symbol" w:hint="default"/>
       </w:rPr>
     </w:lvl>
-    <w:lvl w:ilvl="1" w:tplc="04090003" w:tentative="1">
+    <w:lvl w:ilvl="1" w:tplc="04090003">
       <w:start w:val="1"/>
       <w:numFmt w:val="bullet"/>
       <w:lvlText w:val="o"/>
@@ -1676,6 +2910,7 @@
   <w:style w:type="character" w:default="1" w:styleId="DefaultParagraphFont">
     <w:name w:val="Default Paragraph Font"/>
     <w:uiPriority w:val="1"/>
+    <w:semiHidden/>
     <w:unhideWhenUsed/>
   </w:style>
   <w:style w:type="table" w:default="1" w:styleId="TableNormal">

</xml_diff>

<commit_message>
Results from 100 iteration
</commit_message>
<xml_diff>
--- a/Summary.docx
+++ b/Summary.docx
@@ -65,50 +65,17 @@
           <w:bCs/>
         </w:rPr>
       </w:pPr>
-      <w:proofErr w:type="spellStart"/>
-      <w:r>
-        <w:rPr>
-          <w:b/>
-          <w:bCs/>
-        </w:rPr>
-        <w:t>fitgam</w:t>
-      </w:r>
-      <w:proofErr w:type="spellEnd"/>
-      <w:r>
-        <w:rPr>
-          <w:b/>
-          <w:bCs/>
-        </w:rPr>
-        <w:t xml:space="preserve"> &lt;- </w:t>
-      </w:r>
-      <w:proofErr w:type="gramStart"/>
-      <w:r>
-        <w:rPr>
-          <w:b/>
-          <w:bCs/>
-        </w:rPr>
-        <w:t>gam(</w:t>
-      </w:r>
-      <w:proofErr w:type="gramEnd"/>
-      <w:r>
-        <w:rPr>
-          <w:b/>
-          <w:bCs/>
-        </w:rPr>
-        <w:t>y ~ A + s(k, site, bs = "fs", k = 5), data = dd, method="REML")</w:t>
-      </w:r>
-    </w:p>
-    <w:p>
-      <w:r>
-        <w:t xml:space="preserve"> bias          </w:t>
-      </w:r>
-      <w:proofErr w:type="spellStart"/>
-      <w:r>
-        <w:t>rmse</w:t>
-      </w:r>
-      <w:proofErr w:type="spellEnd"/>
-      <w:r>
-        <w:t xml:space="preserve"> true_value.se        est.se      coverage </w:t>
+      <w:r>
+        <w:rPr>
+          <w:b/>
+          <w:bCs/>
+        </w:rPr>
+        <w:t>fitgam &lt;- gam(y ~ A + s(k, site, bs = "fs", k = 5), data = dd, method="REML")</w:t>
+      </w:r>
+    </w:p>
+    <w:p>
+      <w:r>
+        <w:t xml:space="preserve"> bias          rmse true_value.se        est.se      coverage </w:t>
       </w:r>
     </w:p>
     <w:p>
@@ -145,130 +112,47 @@
           <w:bCs/>
         </w:rPr>
       </w:pPr>
-      <w:proofErr w:type="spellStart"/>
-      <w:proofErr w:type="gramStart"/>
-      <w:r>
-        <w:rPr>
-          <w:b/>
-          <w:bCs/>
-        </w:rPr>
-        <w:t>brm</w:t>
-      </w:r>
-      <w:proofErr w:type="spellEnd"/>
-      <w:r>
-        <w:rPr>
-          <w:b/>
-          <w:bCs/>
-        </w:rPr>
-        <w:t>(</w:t>
-      </w:r>
-      <w:proofErr w:type="gramEnd"/>
-      <w:r>
-        <w:rPr>
-          <w:b/>
-          <w:bCs/>
-        </w:rPr>
-        <w:t>y ~ A +  s(k, site, bs = "fs", k = 5), data = dd, family = gaussian(), #cores = 4,</w:t>
-      </w:r>
-    </w:p>
-    <w:p>
-      <w:pPr>
-        <w:rPr>
-          <w:b/>
-          <w:bCs/>
-        </w:rPr>
-      </w:pPr>
-      <w:r>
-        <w:rPr>
-          <w:b/>
-          <w:bCs/>
-        </w:rPr>
-        <w:t xml:space="preserve">            </w:t>
-      </w:r>
-      <w:proofErr w:type="spellStart"/>
-      <w:r>
-        <w:rPr>
-          <w:b/>
-          <w:bCs/>
-        </w:rPr>
-        <w:t>iter</w:t>
-      </w:r>
-      <w:proofErr w:type="spellEnd"/>
-      <w:r>
-        <w:rPr>
-          <w:b/>
-          <w:bCs/>
-        </w:rPr>
-        <w:t xml:space="preserve"> = 2500, warmup = </w:t>
-      </w:r>
-      <w:proofErr w:type="gramStart"/>
-      <w:r>
-        <w:rPr>
-          <w:b/>
-          <w:bCs/>
-        </w:rPr>
-        <w:t>500,  refresh</w:t>
-      </w:r>
-      <w:proofErr w:type="gramEnd"/>
-      <w:r>
-        <w:rPr>
-          <w:b/>
-          <w:bCs/>
-        </w:rPr>
-        <w:t xml:space="preserve"> = 0,</w:t>
-      </w:r>
-    </w:p>
-    <w:p>
-      <w:pPr>
-        <w:rPr>
-          <w:b/>
-          <w:bCs/>
-        </w:rPr>
-      </w:pPr>
-      <w:r>
-        <w:rPr>
-          <w:b/>
-          <w:bCs/>
-        </w:rPr>
-        <w:t xml:space="preserve">            control = </w:t>
-      </w:r>
-      <w:proofErr w:type="gramStart"/>
-      <w:r>
-        <w:rPr>
-          <w:b/>
-          <w:bCs/>
-        </w:rPr>
-        <w:t>list(</w:t>
-      </w:r>
-      <w:proofErr w:type="spellStart"/>
-      <w:proofErr w:type="gramEnd"/>
-      <w:r>
-        <w:rPr>
-          <w:b/>
-          <w:bCs/>
-        </w:rPr>
-        <w:t>adapt_delta</w:t>
-      </w:r>
-      <w:proofErr w:type="spellEnd"/>
-      <w:r>
-        <w:rPr>
-          <w:b/>
-          <w:bCs/>
-        </w:rPr>
-        <w:t xml:space="preserve"> = 0.9))</w:t>
-      </w:r>
-    </w:p>
-    <w:p>
-      <w:r>
-        <w:t xml:space="preserve">bias     </w:t>
-      </w:r>
-      <w:proofErr w:type="spellStart"/>
-      <w:r>
-        <w:t>rmse</w:t>
-      </w:r>
-      <w:proofErr w:type="spellEnd"/>
-      <w:r>
-        <w:t xml:space="preserve">   </w:t>
+      <w:r>
+        <w:rPr>
+          <w:b/>
+          <w:bCs/>
+        </w:rPr>
+        <w:t>brm(y ~ A +  s(k, site, bs = "fs", k = 5), data = dd, family = gaussian(), #cores = 4,</w:t>
+      </w:r>
+    </w:p>
+    <w:p>
+      <w:pPr>
+        <w:rPr>
+          <w:b/>
+          <w:bCs/>
+        </w:rPr>
+      </w:pPr>
+      <w:r>
+        <w:rPr>
+          <w:b/>
+          <w:bCs/>
+        </w:rPr>
+        <w:t xml:space="preserve">            iter = 2500, warmup = 500,  refresh = 0,</w:t>
+      </w:r>
+    </w:p>
+    <w:p>
+      <w:pPr>
+        <w:rPr>
+          <w:b/>
+          <w:bCs/>
+        </w:rPr>
+      </w:pPr>
+      <w:r>
+        <w:rPr>
+          <w:b/>
+          <w:bCs/>
+        </w:rPr>
+        <w:t xml:space="preserve">            control = list(adapt_delta = 0.9))</w:t>
+      </w:r>
+    </w:p>
+    <w:p>
+      <w:r>
+        <w:t xml:space="preserve">bias     rmse   </w:t>
       </w:r>
       <w:r>
         <w:t xml:space="preserve">     </w:t>
@@ -306,15 +190,7 @@
     </w:p>
     <w:p>
       <w:r>
-        <w:t xml:space="preserve">bias     </w:t>
-      </w:r>
-      <w:proofErr w:type="spellStart"/>
-      <w:r>
-        <w:t>rmse</w:t>
-      </w:r>
-      <w:proofErr w:type="spellEnd"/>
-      <w:r>
-        <w:t xml:space="preserve">   </w:t>
+        <w:t xml:space="preserve">bias     rmse   </w:t>
       </w:r>
       <w:r>
         <w:t xml:space="preserve"> </w:t>
@@ -376,26 +252,8 @@
           <w:numId w:val="2"/>
         </w:numPr>
       </w:pPr>
-      <w:proofErr w:type="spellStart"/>
-      <w:r>
-        <w:t>One_x_</w:t>
-      </w:r>
-      <w:proofErr w:type="gramStart"/>
-      <w:r>
-        <w:t>nonlinear.R</w:t>
-      </w:r>
-      <w:proofErr w:type="spellEnd"/>
-      <w:proofErr w:type="gramEnd"/>
-      <w:r>
-        <w:t xml:space="preserve">: </w:t>
-      </w:r>
-      <w:proofErr w:type="spellStart"/>
-      <w:r>
-        <w:t>y~nonlinear</w:t>
-      </w:r>
-      <w:proofErr w:type="spellEnd"/>
-      <w:r>
-        <w:t xml:space="preserve"> x + linear A</w:t>
+      <w:r>
+        <w:t>One_x_nonlinear.R: y~nonlinear x + linear A</w:t>
       </w:r>
     </w:p>
     <w:p>
@@ -415,15 +273,7 @@
         </w:numPr>
       </w:pPr>
       <w:r>
-        <w:t xml:space="preserve">If fit linear GAM with same spline basis as </w:t>
-      </w:r>
-      <w:proofErr w:type="gramStart"/>
-      <w:r>
-        <w:t>the  Bayesian</w:t>
-      </w:r>
-      <w:proofErr w:type="gramEnd"/>
-      <w:r>
-        <w:t xml:space="preserve"> non penalized version: the estimat</w:t>
+        <w:t>If fit linear GAM with same spline basis as the  Bayesian non penalized version: the estimat</w:t>
       </w:r>
       <w:r>
         <w:t>ion</w:t>
@@ -444,21 +294,17 @@
         </w:numPr>
       </w:pPr>
       <w:r>
-        <w:t xml:space="preserve">Now we have a penalized Bayesian model and compare with the </w:t>
-      </w:r>
-      <w:proofErr w:type="spellStart"/>
-      <w:r>
-        <w:t>freqentist</w:t>
-      </w:r>
-      <w:proofErr w:type="spellEnd"/>
-      <w:r>
-        <w:t xml:space="preserve"> GAM, the coverage is better in Bayesian method. See 3. In </w:t>
-      </w:r>
-      <w:proofErr w:type="spellStart"/>
-      <w:r>
-        <w:t>gitkran</w:t>
-      </w:r>
-      <w:proofErr w:type="spellEnd"/>
+        <w:t>Now we have a penalized Bayesian model and compare with the freqentist GAM, the coverage is better in Bayesian method. See 3. In gitkran</w:t>
+      </w:r>
+    </w:p>
+    <w:p>
+      <w:pPr>
+        <w:pStyle w:val="ListParagraph"/>
+        <w:numPr>
+          <w:ilvl w:val="0"/>
+          <w:numId w:val="2"/>
+        </w:numPr>
+      </w:pPr>
     </w:p>
     <w:p/>
     <w:p/>
@@ -477,7 +323,6 @@
         <w:ind w:left="360"/>
       </w:pPr>
       <w:r>
-        <w:lastRenderedPageBreak/>
         <w:t>Problem: Bayesian model has similar results as the frequentist version without penalization</w:t>
       </w:r>
     </w:p>
@@ -672,7 +517,6 @@
           <w:bCs/>
         </w:rPr>
       </w:pPr>
-      <w:proofErr w:type="spellStart"/>
       <w:r>
         <w:rPr>
           <w:b/>
@@ -692,15 +536,7 @@
           <w:b/>
           <w:bCs/>
         </w:rPr>
-        <w:t>~cauchy</w:t>
-      </w:r>
-      <w:proofErr w:type="spellEnd"/>
-      <w:r>
-        <w:rPr>
-          <w:b/>
-          <w:bCs/>
-        </w:rPr>
-        <w:t xml:space="preserve"> (0,1)</w:t>
+        <w:t>~cauchy (0,1)</w:t>
       </w:r>
     </w:p>
     <w:p>
@@ -774,38 +610,12 @@
           <w:bCs/>
         </w:rPr>
       </w:pPr>
-      <w:proofErr w:type="spellStart"/>
-      <w:r>
-        <w:rPr>
-          <w:b/>
-          <w:bCs/>
-        </w:rPr>
-        <w:lastRenderedPageBreak/>
-        <w:t>Sigma~</w:t>
-      </w:r>
-      <w:proofErr w:type="gramStart"/>
-      <w:r>
-        <w:rPr>
-          <w:b/>
-          <w:bCs/>
-        </w:rPr>
-        <w:t>cauchy</w:t>
-      </w:r>
-      <w:proofErr w:type="spellEnd"/>
-      <w:r>
-        <w:rPr>
-          <w:b/>
-          <w:bCs/>
-        </w:rPr>
-        <w:t>(</w:t>
-      </w:r>
-      <w:proofErr w:type="gramEnd"/>
-      <w:r>
-        <w:rPr>
-          <w:b/>
-          <w:bCs/>
-        </w:rPr>
-        <w:t>0,0.25)</w:t>
+      <w:r>
+        <w:rPr>
+          <w:b/>
+          <w:bCs/>
+        </w:rPr>
+        <w:t>Sigma~cauchy(0,0.25)</w:t>
       </w:r>
     </w:p>
     <w:p>
@@ -892,15 +702,7 @@
         <w:t>model:</w:t>
       </w:r>
       <w:r>
-        <w:t xml:space="preserve"> </w:t>
-      </w:r>
-      <w:proofErr w:type="gramStart"/>
-      <w:r>
-        <w:t>exp(</w:t>
-      </w:r>
-      <w:proofErr w:type="gramEnd"/>
-      <w:r>
-        <w:t>-(x1 - 0.5 + A)^2) + 5*A</w:t>
+        <w:t xml:space="preserve"> exp(-(x1 - 0.5 + A)^2) + 5*A</w:t>
       </w:r>
     </w:p>
     <w:p>
@@ -964,21 +766,11 @@
         <w:t xml:space="preserve">Coverage: </w:t>
       </w:r>
       <w:r>
-        <w:t xml:space="preserve">similar, </w:t>
-      </w:r>
-      <w:proofErr w:type="spellStart"/>
-      <w:r>
-        <w:t>rmse</w:t>
-      </w:r>
-      <w:proofErr w:type="spellEnd"/>
-      <w:r>
-        <w:t xml:space="preserve"> </w:t>
-      </w:r>
-      <w:proofErr w:type="spellStart"/>
+        <w:t xml:space="preserve">similar, rmse </w:t>
+      </w:r>
       <w:r>
         <w:t>bayesian</w:t>
       </w:r>
-      <w:proofErr w:type="spellEnd"/>
       <w:r>
         <w:t xml:space="preserve"> seems lower</w:t>
       </w:r>
@@ -995,15 +787,7 @@
         <w:t>When fit model:</w:t>
       </w:r>
       <w:r>
-        <w:t xml:space="preserve"> </w:t>
-      </w:r>
-      <w:proofErr w:type="gramStart"/>
-      <w:r>
-        <w:t>exp(</w:t>
-      </w:r>
-      <w:proofErr w:type="gramEnd"/>
-      <w:r>
-        <w:t>-(x1 - 0.5 + A + x2)^2) + 5*A</w:t>
+        <w:t xml:space="preserve"> exp(-(x1 - 0.5 + A + x2)^2) + 5*A</w:t>
       </w:r>
     </w:p>
     <w:p>
@@ -1067,42 +851,10 @@
         <w:t xml:space="preserve">Performance similar, the div is too high. Consider remove: </w:t>
       </w:r>
       <w:r>
-        <w:t>a[</w:t>
-      </w:r>
-      <w:proofErr w:type="spellStart"/>
-      <w:r>
-        <w:t>i</w:t>
-      </w:r>
-      <w:proofErr w:type="spellEnd"/>
-      <w:r>
-        <w:t xml:space="preserve">] = a[i-1] + </w:t>
-      </w:r>
-      <w:proofErr w:type="spellStart"/>
-      <w:r>
-        <w:t>a_raw</w:t>
-      </w:r>
-      <w:proofErr w:type="spellEnd"/>
-      <w:r>
-        <w:t>[</w:t>
-      </w:r>
-      <w:proofErr w:type="spellStart"/>
-      <w:r>
-        <w:t>i</w:t>
-      </w:r>
-      <w:proofErr w:type="spellEnd"/>
-      <w:r>
-        <w:t>]*tau[i-1</w:t>
-      </w:r>
-      <w:proofErr w:type="gramStart"/>
-      <w:r>
-        <w:t>];</w:t>
-      </w:r>
-      <w:r>
-        <w:t>then</w:t>
-      </w:r>
-      <w:proofErr w:type="gramEnd"/>
-      <w:r>
-        <w:t xml:space="preserve"> divergence </w:t>
+        <w:t>a[i] = a[i-1] + a_raw[i]*tau[i-1];</w:t>
+      </w:r>
+      <w:r>
+        <w:t xml:space="preserve">then divergence </w:t>
       </w:r>
       <w:r>
         <w:t>=0</w:t>
@@ -1120,6 +872,7 @@
         <w:rPr>
           <w:noProof/>
         </w:rPr>
+        <w:lastRenderedPageBreak/>
         <w:drawing>
           <wp:inline distT="0" distB="0" distL="0" distR="0" wp14:anchorId="5A560F89" wp14:editId="412EBF89">
             <wp:extent cx="5623824" cy="1155407"/>
@@ -1166,7 +919,6 @@
         </w:numPr>
       </w:pPr>
       <w:r>
-        <w:lastRenderedPageBreak/>
         <w:t>The Bayesian performance seems not outperform right, consider basis based on x1*x2*A instead of X1+X2+A</w:t>
       </w:r>
     </w:p>
@@ -1240,26 +992,10 @@
         </w:numPr>
       </w:pPr>
       <w:r>
-        <w:t>No a[</w:t>
-      </w:r>
-      <w:proofErr w:type="spellStart"/>
-      <w:r>
-        <w:t>i</w:t>
-      </w:r>
-      <w:proofErr w:type="spellEnd"/>
-      <w:r>
-        <w:t>]~N(a</w:t>
-      </w:r>
-      <w:r>
-        <w:t>[i-1</w:t>
-      </w:r>
-      <w:proofErr w:type="gramStart"/>
-      <w:r>
-        <w:t>],tau</w:t>
-      </w:r>
-      <w:proofErr w:type="gramEnd"/>
-      <w:r>
-        <w:t>)</w:t>
+        <w:t>No a[i]~N(a</w:t>
+      </w:r>
+      <w:r>
+        <w:t>[i-1],tau)</w:t>
       </w:r>
     </w:p>
     <w:p>
@@ -1320,15 +1056,7 @@
         </w:numPr>
       </w:pPr>
       <w:r>
-        <w:t>Rhat~</w:t>
-      </w:r>
-      <w:proofErr w:type="gramStart"/>
-      <w:r>
-        <w:t>1,div</w:t>
-      </w:r>
-      <w:proofErr w:type="gramEnd"/>
-      <w:r>
-        <w:t>=0</w:t>
+        <w:t>Rhat~1,div=0</w:t>
       </w:r>
     </w:p>
     <w:p>
@@ -1340,23 +1068,7 @@
         </w:numPr>
       </w:pPr>
       <w:r>
-        <w:t>With a[</w:t>
-      </w:r>
-      <w:proofErr w:type="spellStart"/>
-      <w:r>
-        <w:t>i</w:t>
-      </w:r>
-      <w:proofErr w:type="spellEnd"/>
-      <w:r>
-        <w:t>]~N(a[i-1</w:t>
-      </w:r>
-      <w:proofErr w:type="gramStart"/>
-      <w:r>
-        <w:t>],tau</w:t>
-      </w:r>
-      <w:proofErr w:type="gramEnd"/>
-      <w:r>
-        <w:t>)</w:t>
+        <w:t>With a[i]~N(a[i-1],tau)</w:t>
       </w:r>
     </w:p>
     <w:p>
@@ -1452,16 +1164,9 @@
           <w:numId w:val="1"/>
         </w:numPr>
       </w:pPr>
-      <w:proofErr w:type="spellStart"/>
-      <w:r>
-        <w:t>Stepped_</w:t>
-      </w:r>
-      <w:proofErr w:type="gramStart"/>
-      <w:r>
-        <w:t>wedge.r</w:t>
-      </w:r>
-      <w:proofErr w:type="spellEnd"/>
-      <w:proofErr w:type="gramEnd"/>
+      <w:r>
+        <w:t>Stepped_wedge.r</w:t>
+      </w:r>
     </w:p>
     <w:p>
       <w:pPr>
@@ -1472,23 +1177,7 @@
         </w:numPr>
       </w:pPr>
       <w:r>
-        <w:t xml:space="preserve">Using </w:t>
-      </w:r>
-      <w:proofErr w:type="spellStart"/>
-      <w:r>
-        <w:t>normk</w:t>
-      </w:r>
-      <w:proofErr w:type="spellEnd"/>
-      <w:r>
-        <w:t xml:space="preserve"> as basis, </w:t>
-      </w:r>
-      <w:proofErr w:type="spellStart"/>
-      <w:r>
-        <w:t>trt</w:t>
-      </w:r>
-      <w:proofErr w:type="spellEnd"/>
-      <w:r>
-        <w:t xml:space="preserve"> effect~16</w:t>
+        <w:t>Using normk as basis, trt effect~16</w:t>
       </w:r>
     </w:p>
     <w:p>
@@ -1509,15 +1198,7 @@
         <w:t>s</w:t>
       </w:r>
       <w:r>
-        <w:t xml:space="preserve">ing k as basis, </w:t>
-      </w:r>
-      <w:proofErr w:type="spellStart"/>
-      <w:r>
-        <w:t>trt</w:t>
-      </w:r>
-      <w:proofErr w:type="spellEnd"/>
-      <w:r>
-        <w:t xml:space="preserve"> effect ~5</w:t>
+        <w:t>ing k as basis, trt effect ~5</w:t>
       </w:r>
     </w:p>
     <w:p>
@@ -1529,6 +1210,7 @@
         </w:numPr>
       </w:pPr>
       <w:r>
+        <w:lastRenderedPageBreak/>
         <w:t>In stan:</w:t>
       </w:r>
       <w:r>
@@ -1537,111 +1219,8 @@
       <w:r>
         <w:t xml:space="preserve">if </w:t>
       </w:r>
-      <w:proofErr w:type="spellStart"/>
-      <w:r>
-        <w:t>y_pred_test</w:t>
-      </w:r>
-      <w:proofErr w:type="spellEnd"/>
-      <w:r>
-        <w:t>[</w:t>
-      </w:r>
-      <w:proofErr w:type="spellStart"/>
-      <w:r>
-        <w:t>i</w:t>
-      </w:r>
-      <w:proofErr w:type="spellEnd"/>
-      <w:r>
-        <w:t>] = beta_0[</w:t>
-      </w:r>
-      <w:proofErr w:type="spellStart"/>
-      <w:r>
-        <w:t>site_test</w:t>
-      </w:r>
-      <w:proofErr w:type="spellEnd"/>
-      <w:r>
-        <w:t>[</w:t>
-      </w:r>
-      <w:proofErr w:type="spellStart"/>
-      <w:r>
-        <w:t>i</w:t>
-      </w:r>
-      <w:proofErr w:type="spellEnd"/>
-      <w:r>
-        <w:t xml:space="preserve">]] + </w:t>
-      </w:r>
-      <w:proofErr w:type="spellStart"/>
-      <w:r>
-        <w:t>A_test</w:t>
-      </w:r>
-      <w:proofErr w:type="spellEnd"/>
-      <w:r>
-        <w:t>[</w:t>
-      </w:r>
-      <w:proofErr w:type="spellStart"/>
-      <w:r>
-        <w:t>i</w:t>
-      </w:r>
-      <w:proofErr w:type="spellEnd"/>
-      <w:r>
-        <w:t xml:space="preserve">] * </w:t>
-      </w:r>
-      <w:proofErr w:type="spellStart"/>
-      <w:r>
-        <w:t>beta_A</w:t>
-      </w:r>
-      <w:proofErr w:type="spellEnd"/>
-      <w:r>
-        <w:t xml:space="preserve"> + </w:t>
-      </w:r>
-      <w:proofErr w:type="spellStart"/>
-      <w:r>
-        <w:t>dot_product</w:t>
-      </w:r>
-      <w:proofErr w:type="spellEnd"/>
-      <w:r>
-        <w:t>(</w:t>
-      </w:r>
-      <w:proofErr w:type="spellStart"/>
-      <w:r>
-        <w:t>a_site</w:t>
-      </w:r>
-      <w:proofErr w:type="spellEnd"/>
-      <w:r>
-        <w:t>[</w:t>
-      </w:r>
-      <w:proofErr w:type="spellStart"/>
-      <w:r>
-        <w:t>site_test</w:t>
-      </w:r>
-      <w:proofErr w:type="spellEnd"/>
-      <w:r>
-        <w:t>[</w:t>
-      </w:r>
-      <w:proofErr w:type="spellStart"/>
-      <w:r>
-        <w:t>i</w:t>
-      </w:r>
-      <w:proofErr w:type="spellEnd"/>
-      <w:r>
-        <w:t xml:space="preserve">]], </w:t>
-      </w:r>
-      <w:proofErr w:type="spellStart"/>
-      <w:r>
-        <w:t>B_test</w:t>
-      </w:r>
-      <w:proofErr w:type="spellEnd"/>
-      <w:proofErr w:type="gramStart"/>
-      <w:r>
-        <w:t>[:,</w:t>
-      </w:r>
-      <w:proofErr w:type="spellStart"/>
-      <w:proofErr w:type="gramEnd"/>
-      <w:r>
-        <w:t>i</w:t>
-      </w:r>
-      <w:proofErr w:type="spellEnd"/>
-      <w:r>
-        <w:t>]);</w:t>
+      <w:r>
+        <w:t>y_pred_test[i] = beta_0[site_test[i]] + A_test[i] * beta_A + dot_product(a_site[site_test[i]], B_test[:,i]);</w:t>
       </w:r>
     </w:p>
     <w:p>
@@ -1652,111 +1231,8 @@
           <w:numId w:val="1"/>
         </w:numPr>
       </w:pPr>
-      <w:proofErr w:type="spellStart"/>
-      <w:r>
-        <w:t>y_pred_test</w:t>
-      </w:r>
-      <w:proofErr w:type="spellEnd"/>
-      <w:r>
-        <w:t>[</w:t>
-      </w:r>
-      <w:proofErr w:type="spellStart"/>
-      <w:r>
-        <w:t>i</w:t>
-      </w:r>
-      <w:proofErr w:type="spellEnd"/>
-      <w:r>
-        <w:t>] = beta_0[</w:t>
-      </w:r>
-      <w:proofErr w:type="spellStart"/>
-      <w:r>
-        <w:t>site_test</w:t>
-      </w:r>
-      <w:proofErr w:type="spellEnd"/>
-      <w:r>
-        <w:t>[</w:t>
-      </w:r>
-      <w:proofErr w:type="spellStart"/>
-      <w:r>
-        <w:t>i</w:t>
-      </w:r>
-      <w:proofErr w:type="spellEnd"/>
-      <w:r>
-        <w:t xml:space="preserve">]] + </w:t>
-      </w:r>
-      <w:proofErr w:type="spellStart"/>
-      <w:r>
-        <w:t>A_test</w:t>
-      </w:r>
-      <w:proofErr w:type="spellEnd"/>
-      <w:r>
-        <w:t>[</w:t>
-      </w:r>
-      <w:proofErr w:type="spellStart"/>
-      <w:r>
-        <w:t>i</w:t>
-      </w:r>
-      <w:proofErr w:type="spellEnd"/>
-      <w:r>
-        <w:t xml:space="preserve">] * </w:t>
-      </w:r>
-      <w:proofErr w:type="spellStart"/>
-      <w:r>
-        <w:t>beta_A</w:t>
-      </w:r>
-      <w:proofErr w:type="spellEnd"/>
-      <w:r>
-        <w:t xml:space="preserve"> + </w:t>
-      </w:r>
-      <w:proofErr w:type="spellStart"/>
-      <w:r>
-        <w:t>dot_product</w:t>
-      </w:r>
-      <w:proofErr w:type="spellEnd"/>
-      <w:r>
-        <w:t>(</w:t>
-      </w:r>
-      <w:proofErr w:type="spellStart"/>
-      <w:r>
-        <w:t>a_site</w:t>
-      </w:r>
-      <w:proofErr w:type="spellEnd"/>
-      <w:r>
-        <w:t>[</w:t>
-      </w:r>
-      <w:proofErr w:type="spellStart"/>
-      <w:r>
-        <w:t>site_test</w:t>
-      </w:r>
-      <w:proofErr w:type="spellEnd"/>
-      <w:r>
-        <w:t>[</w:t>
-      </w:r>
-      <w:proofErr w:type="spellStart"/>
-      <w:r>
-        <w:t>i</w:t>
-      </w:r>
-      <w:proofErr w:type="spellEnd"/>
-      <w:r>
-        <w:t xml:space="preserve">]], </w:t>
-      </w:r>
-      <w:proofErr w:type="spellStart"/>
-      <w:r>
-        <w:t>B_test</w:t>
-      </w:r>
-      <w:proofErr w:type="spellEnd"/>
-      <w:proofErr w:type="gramStart"/>
-      <w:r>
-        <w:t>[:,</w:t>
-      </w:r>
-      <w:proofErr w:type="spellStart"/>
-      <w:proofErr w:type="gramEnd"/>
-      <w:r>
-        <w:t>i</w:t>
-      </w:r>
-      <w:proofErr w:type="spellEnd"/>
-      <w:r>
-        <w:t>]);</w:t>
+      <w:r>
+        <w:t>y_pred_test[i] = beta_0[site_test[i]] + A_test[i] * beta_A + dot_product(a_site[site_test[i]], B_test[:,i]);</w:t>
       </w:r>
     </w:p>
     <w:p>
@@ -1768,6 +1244,9 @@
         </w:numPr>
       </w:pPr>
       <w:r>
+        <w:rPr>
+          <w:noProof/>
+        </w:rPr>
         <w:drawing>
           <wp:inline distT="0" distB="0" distL="0" distR="0" wp14:anchorId="2A0EA041" wp14:editId="571D1ED7">
             <wp:extent cx="4047344" cy="651207"/>
@@ -1814,7 +1293,6 @@
         </w:numPr>
       </w:pPr>
       <w:r>
-        <w:lastRenderedPageBreak/>
         <w:t>Comparing penalized and unpenalized version:</w:t>
       </w:r>
     </w:p>
@@ -1838,29 +1316,8 @@
           <w:numId w:val="1"/>
         </w:numPr>
       </w:pPr>
-      <w:proofErr w:type="spellStart"/>
-      <w:r>
-        <w:t>mu_</w:t>
-      </w:r>
-      <w:proofErr w:type="gramStart"/>
-      <w:r>
-        <w:t>a</w:t>
-      </w:r>
-      <w:proofErr w:type="spellEnd"/>
-      <w:r>
-        <w:t>[</w:t>
-      </w:r>
-      <w:proofErr w:type="gramEnd"/>
-      <w:r>
-        <w:t xml:space="preserve">1] = </w:t>
-      </w:r>
-      <w:proofErr w:type="spellStart"/>
-      <w:r>
-        <w:t>mu_a_raw</w:t>
-      </w:r>
-      <w:proofErr w:type="spellEnd"/>
-      <w:r>
-        <w:t>[1];</w:t>
+      <w:r>
+        <w:t>mu_a[1] = mu_a_raw[1];</w:t>
       </w:r>
     </w:p>
     <w:p>
@@ -1872,15 +1329,7 @@
         </w:numPr>
       </w:pPr>
       <w:r>
-        <w:t xml:space="preserve">  for (</w:t>
-      </w:r>
-      <w:proofErr w:type="spellStart"/>
-      <w:r>
-        <w:t>i</w:t>
-      </w:r>
-      <w:proofErr w:type="spellEnd"/>
-      <w:r>
-        <w:t xml:space="preserve"> in 2:num_basis)</w:t>
+        <w:t xml:space="preserve">  for (i in 2:num_basis)</w:t>
       </w:r>
     </w:p>
     <w:p>
@@ -1892,47 +1341,7 @@
         </w:numPr>
       </w:pPr>
       <w:r>
-        <w:t xml:space="preserve">    </w:t>
-      </w:r>
-      <w:proofErr w:type="spellStart"/>
-      <w:r>
-        <w:t>mu_a</w:t>
-      </w:r>
-      <w:proofErr w:type="spellEnd"/>
-      <w:r>
-        <w:t>[</w:t>
-      </w:r>
-      <w:proofErr w:type="spellStart"/>
-      <w:r>
-        <w:t>i</w:t>
-      </w:r>
-      <w:proofErr w:type="spellEnd"/>
-      <w:r>
-        <w:t xml:space="preserve">] = </w:t>
-      </w:r>
-      <w:proofErr w:type="spellStart"/>
-      <w:r>
-        <w:t>mu_a</w:t>
-      </w:r>
-      <w:proofErr w:type="spellEnd"/>
-      <w:r>
-        <w:t xml:space="preserve">[i-1] + </w:t>
-      </w:r>
-      <w:proofErr w:type="spellStart"/>
-      <w:r>
-        <w:t>mu_a_raw</w:t>
-      </w:r>
-      <w:proofErr w:type="spellEnd"/>
-      <w:r>
-        <w:t>[</w:t>
-      </w:r>
-      <w:proofErr w:type="spellStart"/>
-      <w:r>
-        <w:t>i</w:t>
-      </w:r>
-      <w:proofErr w:type="spellEnd"/>
-      <w:r>
-        <w:t>]*tau;</w:t>
+        <w:t xml:space="preserve">    mu_a[i] = mu_a[i-1] + mu_a_raw[i]*tau;</w:t>
       </w:r>
     </w:p>
     <w:p>
@@ -1940,6 +1349,9 @@
         <w:ind w:left="1080"/>
       </w:pPr>
       <w:r>
+        <w:rPr>
+          <w:noProof/>
+        </w:rPr>
         <w:drawing>
           <wp:inline distT="0" distB="0" distL="0" distR="0" wp14:anchorId="7EB33298" wp14:editId="401AD9BA">
             <wp:extent cx="5943600" cy="991870"/>
@@ -1990,6 +1402,9 @@
         <w:ind w:left="1080"/>
       </w:pPr>
       <w:r>
+        <w:rPr>
+          <w:noProof/>
+        </w:rPr>
         <w:drawing>
           <wp:inline distT="0" distB="0" distL="0" distR="0" wp14:anchorId="578A6917" wp14:editId="6D586FC5">
             <wp:extent cx="5943600" cy="886460"/>
@@ -2040,6 +1455,9 @@
         <w:ind w:left="1080"/>
       </w:pPr>
       <w:r>
+        <w:rPr>
+          <w:noProof/>
+        </w:rPr>
         <w:drawing>
           <wp:inline distT="0" distB="0" distL="0" distR="0" wp14:anchorId="627DBB7D" wp14:editId="0467C8DB">
             <wp:extent cx="5943600" cy="886460"/>
@@ -2085,6 +1503,1616 @@
         <w:t>Leads to very similar results</w:t>
       </w:r>
     </w:p>
+    <w:p>
+      <w:pPr>
+        <w:ind w:left="1080"/>
+      </w:pPr>
+    </w:p>
+    <w:p>
+      <w:pPr>
+        <w:ind w:left="1080"/>
+      </w:pPr>
+    </w:p>
+    <w:p>
+      <w:pPr>
+        <w:ind w:left="1080"/>
+      </w:pPr>
+    </w:p>
+    <w:p>
+      <w:pPr>
+        <w:ind w:left="1080"/>
+      </w:pPr>
+    </w:p>
+    <w:p>
+      <w:pPr>
+        <w:ind w:left="1080"/>
+      </w:pPr>
+    </w:p>
+    <w:p>
+      <w:pPr>
+        <w:ind w:left="1080"/>
+      </w:pPr>
+    </w:p>
+    <w:p>
+      <w:pPr>
+        <w:ind w:left="1080"/>
+      </w:pPr>
+    </w:p>
+    <w:p>
+      <w:pPr>
+        <w:ind w:left="1080"/>
+      </w:pPr>
+    </w:p>
+    <w:p>
+      <w:pPr>
+        <w:ind w:left="1080"/>
+      </w:pPr>
+    </w:p>
+    <w:p>
+      <w:pPr>
+        <w:ind w:left="1080"/>
+      </w:pPr>
+    </w:p>
+    <w:p>
+      <w:pPr>
+        <w:ind w:left="1080"/>
+      </w:pPr>
+    </w:p>
+    <w:p>
+      <w:pPr>
+        <w:ind w:left="1080"/>
+      </w:pPr>
+    </w:p>
+    <w:p>
+      <w:pPr>
+        <w:ind w:left="1080"/>
+      </w:pPr>
+    </w:p>
+    <w:p>
+      <w:pPr>
+        <w:rPr>
+          <w:b/>
+          <w:bCs/>
+        </w:rPr>
+      </w:pPr>
+      <w:r>
+        <w:lastRenderedPageBreak/>
+        <w:t xml:space="preserve">           </w:t>
+      </w:r>
+      <w:r>
+        <w:rPr>
+          <w:b/>
+          <w:bCs/>
+        </w:rPr>
+        <w:t>Nonlinear simple model</w:t>
+      </w:r>
+      <w:r>
+        <w:rPr>
+          <w:b/>
+          <w:bCs/>
+        </w:rPr>
+        <w:t>:</w:t>
+      </w:r>
+      <w:r>
+        <w:t xml:space="preserve"> </w:t>
+      </w:r>
+      <w:r>
+        <w:t>y~N(</w:t>
+      </w:r>
+      <w:r>
+        <w:rPr>
+          <w:b/>
+          <w:bCs/>
+        </w:rPr>
+        <w:t>exp(-(x1 - 0.5)^2)  + 5 * A</w:t>
+      </w:r>
+      <w:r>
+        <w:rPr>
+          <w:b/>
+          <w:bCs/>
+        </w:rPr>
+        <w:t>,sigma^2=0.25); 200 patients RCT</w:t>
+      </w:r>
+    </w:p>
+    <w:p>
+      <w:pPr>
+        <w:rPr>
+          <w:b/>
+          <w:bCs/>
+        </w:rPr>
+      </w:pPr>
+      <w:r>
+        <w:rPr>
+          <w:b/>
+          <w:bCs/>
+        </w:rPr>
+        <w:t>Frequentist gam</w:t>
+      </w:r>
+    </w:p>
+    <w:p>
+      <w:pPr>
+        <w:rPr>
+          <w:b/>
+          <w:bCs/>
+        </w:rPr>
+      </w:pPr>
+      <w:r>
+        <w:rPr>
+          <w:b/>
+          <w:bCs/>
+        </w:rPr>
+        <w:t>Gam tends to over-estimate treatment effect</w:t>
+      </w:r>
+    </w:p>
+    <w:p>
+      <w:pPr>
+        <w:rPr>
+          <w:b/>
+          <w:bCs/>
+        </w:rPr>
+      </w:pPr>
+      <w:r>
+        <w:rPr>
+          <w:b/>
+          <w:bCs/>
+          <w:noProof/>
+        </w:rPr>
+        <w:drawing>
+          <wp:inline distT="0" distB="0" distL="0" distR="0" wp14:anchorId="125A8B03" wp14:editId="0959272E">
+            <wp:extent cx="5943600" cy="619760"/>
+            <wp:effectExtent l="0" t="0" r="0" b="2540"/>
+            <wp:docPr id="1456296344" name="Picture 1"/>
+            <wp:cNvGraphicFramePr>
+              <a:graphicFrameLocks xmlns:a="http://schemas.openxmlformats.org/drawingml/2006/main" noChangeAspect="1"/>
+            </wp:cNvGraphicFramePr>
+            <a:graphic xmlns:a="http://schemas.openxmlformats.org/drawingml/2006/main">
+              <a:graphicData uri="http://schemas.openxmlformats.org/drawingml/2006/picture">
+                <pic:pic xmlns:pic="http://schemas.openxmlformats.org/drawingml/2006/picture">
+                  <pic:nvPicPr>
+                    <pic:cNvPr id="1456296344" name=""/>
+                    <pic:cNvPicPr/>
+                  </pic:nvPicPr>
+                  <pic:blipFill>
+                    <a:blip r:embed="rId18"/>
+                    <a:stretch>
+                      <a:fillRect/>
+                    </a:stretch>
+                  </pic:blipFill>
+                  <pic:spPr>
+                    <a:xfrm>
+                      <a:off x="0" y="0"/>
+                      <a:ext cx="5943600" cy="619760"/>
+                    </a:xfrm>
+                    <a:prstGeom prst="rect">
+                      <a:avLst/>
+                    </a:prstGeom>
+                  </pic:spPr>
+                </pic:pic>
+              </a:graphicData>
+            </a:graphic>
+          </wp:inline>
+        </w:drawing>
+      </w:r>
+    </w:p>
+    <w:p>
+      <w:pPr>
+        <w:rPr>
+          <w:b/>
+          <w:bCs/>
+        </w:rPr>
+      </w:pPr>
+      <w:r>
+        <w:rPr>
+          <w:b/>
+          <w:bCs/>
+        </w:rPr>
+        <w:t>Bayesian</w:t>
+      </w:r>
+    </w:p>
+    <w:p>
+      <w:pPr>
+        <w:rPr>
+          <w:b/>
+          <w:bCs/>
+        </w:rPr>
+      </w:pPr>
+      <w:r>
+        <w:rPr>
+          <w:b/>
+          <w:bCs/>
+          <w:noProof/>
+        </w:rPr>
+        <w:drawing>
+          <wp:inline distT="0" distB="0" distL="0" distR="0" wp14:anchorId="1DE611D2" wp14:editId="1E465C5D">
+            <wp:extent cx="4597400" cy="825500"/>
+            <wp:effectExtent l="0" t="0" r="0" b="0"/>
+            <wp:docPr id="1578290296" name="Picture 1"/>
+            <wp:cNvGraphicFramePr>
+              <a:graphicFrameLocks xmlns:a="http://schemas.openxmlformats.org/drawingml/2006/main" noChangeAspect="1"/>
+            </wp:cNvGraphicFramePr>
+            <a:graphic xmlns:a="http://schemas.openxmlformats.org/drawingml/2006/main">
+              <a:graphicData uri="http://schemas.openxmlformats.org/drawingml/2006/picture">
+                <pic:pic xmlns:pic="http://schemas.openxmlformats.org/drawingml/2006/picture">
+                  <pic:nvPicPr>
+                    <pic:cNvPr id="1578290296" name=""/>
+                    <pic:cNvPicPr/>
+                  </pic:nvPicPr>
+                  <pic:blipFill>
+                    <a:blip r:embed="rId19"/>
+                    <a:stretch>
+                      <a:fillRect/>
+                    </a:stretch>
+                  </pic:blipFill>
+                  <pic:spPr>
+                    <a:xfrm>
+                      <a:off x="0" y="0"/>
+                      <a:ext cx="4597400" cy="825500"/>
+                    </a:xfrm>
+                    <a:prstGeom prst="rect">
+                      <a:avLst/>
+                    </a:prstGeom>
+                  </pic:spPr>
+                </pic:pic>
+              </a:graphicData>
+            </a:graphic>
+          </wp:inline>
+        </w:drawing>
+      </w:r>
+    </w:p>
+    <w:p>
+      <w:pPr>
+        <w:rPr>
+          <w:b/>
+          <w:bCs/>
+        </w:rPr>
+      </w:pPr>
+      <w:r>
+        <w:rPr>
+          <w:b/>
+          <w:bCs/>
+        </w:rPr>
+        <w:t>Frequentist non penalized</w:t>
+      </w:r>
+    </w:p>
+    <w:p>
+      <w:pPr>
+        <w:rPr>
+          <w:b/>
+          <w:bCs/>
+        </w:rPr>
+      </w:pPr>
+      <w:r>
+        <w:rPr>
+          <w:b/>
+          <w:bCs/>
+          <w:noProof/>
+        </w:rPr>
+        <w:drawing>
+          <wp:inline distT="0" distB="0" distL="0" distR="0" wp14:anchorId="006FF84C" wp14:editId="72B906DC">
+            <wp:extent cx="5591331" cy="565107"/>
+            <wp:effectExtent l="0" t="0" r="0" b="0"/>
+            <wp:docPr id="1502600090" name="Picture 1"/>
+            <wp:cNvGraphicFramePr>
+              <a:graphicFrameLocks xmlns:a="http://schemas.openxmlformats.org/drawingml/2006/main" noChangeAspect="1"/>
+            </wp:cNvGraphicFramePr>
+            <a:graphic xmlns:a="http://schemas.openxmlformats.org/drawingml/2006/main">
+              <a:graphicData uri="http://schemas.openxmlformats.org/drawingml/2006/picture">
+                <pic:pic xmlns:pic="http://schemas.openxmlformats.org/drawingml/2006/picture">
+                  <pic:nvPicPr>
+                    <pic:cNvPr id="1502600090" name=""/>
+                    <pic:cNvPicPr/>
+                  </pic:nvPicPr>
+                  <pic:blipFill>
+                    <a:blip r:embed="rId20"/>
+                    <a:stretch>
+                      <a:fillRect/>
+                    </a:stretch>
+                  </pic:blipFill>
+                  <pic:spPr>
+                    <a:xfrm>
+                      <a:off x="0" y="0"/>
+                      <a:ext cx="5700986" cy="576190"/>
+                    </a:xfrm>
+                    <a:prstGeom prst="rect">
+                      <a:avLst/>
+                    </a:prstGeom>
+                  </pic:spPr>
+                </pic:pic>
+              </a:graphicData>
+            </a:graphic>
+          </wp:inline>
+        </w:drawing>
+      </w:r>
+    </w:p>
+    <w:p/>
+    <w:p>
+      <w:pPr>
+        <w:ind w:left="720"/>
+        <w:rPr>
+          <w:b/>
+          <w:bCs/>
+        </w:rPr>
+      </w:pPr>
+      <w:r>
+        <w:rPr>
+          <w:b/>
+          <w:bCs/>
+        </w:rPr>
+        <w:t>09/26 stepped wedged simulation across 1000 iterations</w:t>
+      </w:r>
+      <w:r>
+        <w:rPr>
+          <w:b/>
+          <w:bCs/>
+        </w:rPr>
+        <w:t xml:space="preserve">; 10 clusters, 1 cluster 1 time period switching treatment; cluster </w:t>
+      </w:r>
+      <w:r>
+        <w:rPr>
+          <w:b/>
+          <w:bCs/>
+        </w:rPr>
+        <w:t xml:space="preserve">sample </w:t>
+      </w:r>
+      <w:r>
+        <w:rPr>
+          <w:b/>
+          <w:bCs/>
+        </w:rPr>
+        <w:t>size=25</w:t>
+      </w:r>
+    </w:p>
+    <w:p>
+      <w:pPr>
+        <w:ind w:left="720"/>
+        <w:rPr>
+          <w:b/>
+          <w:bCs/>
+        </w:rPr>
+      </w:pPr>
+      <w:r>
+        <w:rPr>
+          <w:b/>
+          <w:bCs/>
+        </w:rPr>
+        <w:t>#cluster-specific intercept</w:t>
+      </w:r>
+    </w:p>
+    <w:p>
+      <w:pPr>
+        <w:ind w:left="720"/>
+        <w:rPr>
+          <w:b/>
+          <w:bCs/>
+        </w:rPr>
+      </w:pPr>
+      <w:r>
+        <w:rPr>
+          <w:b/>
+          <w:bCs/>
+        </w:rPr>
+        <w:t xml:space="preserve">  def &lt;- defData(varname = "a", formula = 0, variance = 1)</w:t>
+      </w:r>
+    </w:p>
+    <w:p>
+      <w:pPr>
+        <w:ind w:left="720"/>
+        <w:rPr>
+          <w:b/>
+          <w:bCs/>
+        </w:rPr>
+      </w:pPr>
+      <w:r>
+        <w:rPr>
+          <w:b/>
+          <w:bCs/>
+        </w:rPr>
+        <w:t>#cluster specific time trend</w:t>
+      </w:r>
+    </w:p>
+    <w:p>
+      <w:pPr>
+        <w:ind w:left="720"/>
+        <w:rPr>
+          <w:b/>
+          <w:bCs/>
+        </w:rPr>
+      </w:pPr>
+      <w:r>
+        <w:rPr>
+          <w:b/>
+          <w:bCs/>
+        </w:rPr>
+        <w:t xml:space="preserve">  def2 &lt;- defDataAdd(varname = "b", formula = "(k - 0.5)^2", variance =0.4)</w:t>
+      </w:r>
+    </w:p>
+    <w:p>
+      <w:pPr>
+        <w:ind w:left="720"/>
+        <w:rPr>
+          <w:b/>
+          <w:bCs/>
+        </w:rPr>
+      </w:pPr>
+      <w:r>
+        <w:rPr>
+          <w:b/>
+          <w:bCs/>
+        </w:rPr>
+        <w:t xml:space="preserve">  #A: trt for each cluster and time period</w:t>
+      </w:r>
+    </w:p>
+    <w:p>
+      <w:pPr>
+        <w:ind w:left="720"/>
+        <w:rPr>
+          <w:b/>
+          <w:bCs/>
+        </w:rPr>
+      </w:pPr>
+      <w:r>
+        <w:rPr>
+          <w:b/>
+          <w:bCs/>
+        </w:rPr>
+        <w:t xml:space="preserve">  defOut &lt;- defDataAdd(varname = "y", formula = "a + b + 5 * A", variance = 1)</w:t>
+      </w:r>
+    </w:p>
+    <w:p>
+      <w:pPr>
+        <w:ind w:left="720"/>
+        <w:rPr>
+          <w:b/>
+          <w:bCs/>
+        </w:rPr>
+      </w:pPr>
+    </w:p>
+    <w:p>
+      <w:pPr>
+        <w:ind w:left="720"/>
+      </w:pPr>
+      <w:r>
+        <w:t>GAM:</w:t>
+      </w:r>
+    </w:p>
+    <w:p>
+      <w:pPr>
+        <w:ind w:left="720"/>
+      </w:pPr>
+      <w:r>
+        <w:t>fitgam &lt;- gam(y ~ A + s(k, site, bs = "fs", k = 5), data = train_data, method="REML")</w:t>
+      </w:r>
+    </w:p>
+    <w:p>
+      <w:pPr>
+        <w:ind w:left="720"/>
+      </w:pPr>
+      <w:r>
+        <w:rPr>
+          <w:noProof/>
+        </w:rPr>
+        <w:drawing>
+          <wp:inline distT="0" distB="0" distL="0" distR="0" wp14:anchorId="419BBFF0" wp14:editId="2CE31EA7">
+            <wp:extent cx="5943600" cy="747395"/>
+            <wp:effectExtent l="0" t="0" r="0" b="1905"/>
+            <wp:docPr id="1366131406" name="Picture 1"/>
+            <wp:cNvGraphicFramePr>
+              <a:graphicFrameLocks xmlns:a="http://schemas.openxmlformats.org/drawingml/2006/main" noChangeAspect="1"/>
+            </wp:cNvGraphicFramePr>
+            <a:graphic xmlns:a="http://schemas.openxmlformats.org/drawingml/2006/main">
+              <a:graphicData uri="http://schemas.openxmlformats.org/drawingml/2006/picture">
+                <pic:pic xmlns:pic="http://schemas.openxmlformats.org/drawingml/2006/picture">
+                  <pic:nvPicPr>
+                    <pic:cNvPr id="1366131406" name=""/>
+                    <pic:cNvPicPr/>
+                  </pic:nvPicPr>
+                  <pic:blipFill>
+                    <a:blip r:embed="rId21"/>
+                    <a:stretch>
+                      <a:fillRect/>
+                    </a:stretch>
+                  </pic:blipFill>
+                  <pic:spPr>
+                    <a:xfrm>
+                      <a:off x="0" y="0"/>
+                      <a:ext cx="5943600" cy="747395"/>
+                    </a:xfrm>
+                    <a:prstGeom prst="rect">
+                      <a:avLst/>
+                    </a:prstGeom>
+                  </pic:spPr>
+                </pic:pic>
+              </a:graphicData>
+            </a:graphic>
+          </wp:inline>
+        </w:drawing>
+      </w:r>
+    </w:p>
+    <w:p>
+      <w:pPr>
+        <w:ind w:left="720"/>
+      </w:pPr>
+      <w:r>
+        <w:t xml:space="preserve">Bayesian model: </w:t>
+      </w:r>
+      <w:r>
+        <w:t>Y_hat[i] = beta_0[site[i]] + beta_A * A[i] + dot_product(a_site[site[i]], B[:,i])</w:t>
+      </w:r>
+    </w:p>
+    <w:p>
+      <w:pPr>
+        <w:ind w:left="720"/>
+      </w:pPr>
+      <w:r>
+        <w:t>for (j in 1:num_basis) {</w:t>
+      </w:r>
+    </w:p>
+    <w:p>
+      <w:pPr>
+        <w:ind w:left="720"/>
+      </w:pPr>
+      <w:r>
+        <w:t xml:space="preserve">    a_site[:,j] ~ normal(mu_a[j], sigma_a);</w:t>
+      </w:r>
+    </w:p>
+    <w:p>
+      <w:pPr>
+        <w:ind w:left="720"/>
+      </w:pPr>
+      <w:r>
+        <w:t xml:space="preserve">  }</w:t>
+      </w:r>
+    </w:p>
+    <w:p>
+      <w:pPr>
+        <w:ind w:left="720"/>
+      </w:pPr>
+      <w:r>
+        <w:t xml:space="preserve">  mu_a ~ normal(0, 2.5);</w:t>
+      </w:r>
+    </w:p>
+    <w:p>
+      <w:pPr>
+        <w:ind w:left="720"/>
+      </w:pPr>
+      <w:r>
+        <w:rPr>
+          <w:noProof/>
+        </w:rPr>
+        <w:drawing>
+          <wp:inline distT="0" distB="0" distL="0" distR="0" wp14:anchorId="78ADD1AC" wp14:editId="3F519976">
+            <wp:extent cx="4318000" cy="901700"/>
+            <wp:effectExtent l="0" t="0" r="0" b="0"/>
+            <wp:docPr id="114929887" name="Picture 1"/>
+            <wp:cNvGraphicFramePr>
+              <a:graphicFrameLocks xmlns:a="http://schemas.openxmlformats.org/drawingml/2006/main" noChangeAspect="1"/>
+            </wp:cNvGraphicFramePr>
+            <a:graphic xmlns:a="http://schemas.openxmlformats.org/drawingml/2006/main">
+              <a:graphicData uri="http://schemas.openxmlformats.org/drawingml/2006/picture">
+                <pic:pic xmlns:pic="http://schemas.openxmlformats.org/drawingml/2006/picture">
+                  <pic:nvPicPr>
+                    <pic:cNvPr id="114929887" name=""/>
+                    <pic:cNvPicPr/>
+                  </pic:nvPicPr>
+                  <pic:blipFill>
+                    <a:blip r:embed="rId22"/>
+                    <a:stretch>
+                      <a:fillRect/>
+                    </a:stretch>
+                  </pic:blipFill>
+                  <pic:spPr>
+                    <a:xfrm>
+                      <a:off x="0" y="0"/>
+                      <a:ext cx="4318000" cy="901700"/>
+                    </a:xfrm>
+                    <a:prstGeom prst="rect">
+                      <a:avLst/>
+                    </a:prstGeom>
+                  </pic:spPr>
+                </pic:pic>
+              </a:graphicData>
+            </a:graphic>
+          </wp:inline>
+        </w:drawing>
+      </w:r>
+    </w:p>
+    <w:p>
+      <w:pPr>
+        <w:ind w:left="720"/>
+      </w:pPr>
+      <w:r>
+        <w:t>GAM none penalized</w:t>
+      </w:r>
+    </w:p>
+    <w:p>
+      <w:pPr>
+        <w:ind w:left="720"/>
+      </w:pPr>
+      <w:r>
+        <w:rPr>
+          <w:noProof/>
+        </w:rPr>
+        <w:lastRenderedPageBreak/>
+        <w:drawing>
+          <wp:inline distT="0" distB="0" distL="0" distR="0" wp14:anchorId="2471CAA9" wp14:editId="74EA4F70">
+            <wp:extent cx="5943600" cy="677545"/>
+            <wp:effectExtent l="0" t="0" r="0" b="0"/>
+            <wp:docPr id="1366369508" name="Picture 1"/>
+            <wp:cNvGraphicFramePr>
+              <a:graphicFrameLocks xmlns:a="http://schemas.openxmlformats.org/drawingml/2006/main" noChangeAspect="1"/>
+            </wp:cNvGraphicFramePr>
+            <a:graphic xmlns:a="http://schemas.openxmlformats.org/drawingml/2006/main">
+              <a:graphicData uri="http://schemas.openxmlformats.org/drawingml/2006/picture">
+                <pic:pic xmlns:pic="http://schemas.openxmlformats.org/drawingml/2006/picture">
+                  <pic:nvPicPr>
+                    <pic:cNvPr id="1366369508" name=""/>
+                    <pic:cNvPicPr/>
+                  </pic:nvPicPr>
+                  <pic:blipFill>
+                    <a:blip r:embed="rId23"/>
+                    <a:stretch>
+                      <a:fillRect/>
+                    </a:stretch>
+                  </pic:blipFill>
+                  <pic:spPr>
+                    <a:xfrm>
+                      <a:off x="0" y="0"/>
+                      <a:ext cx="5943600" cy="677545"/>
+                    </a:xfrm>
+                    <a:prstGeom prst="rect">
+                      <a:avLst/>
+                    </a:prstGeom>
+                  </pic:spPr>
+                </pic:pic>
+              </a:graphicData>
+            </a:graphic>
+          </wp:inline>
+        </w:drawing>
+      </w:r>
+    </w:p>
+    <w:p>
+      <w:pPr>
+        <w:ind w:left="720"/>
+      </w:pPr>
+    </w:p>
+    <w:p>
+      <w:pPr>
+        <w:ind w:left="720"/>
+      </w:pPr>
+    </w:p>
+    <w:p>
+      <w:pPr>
+        <w:ind w:left="720"/>
+      </w:pPr>
+    </w:p>
+    <w:p>
+      <w:pPr>
+        <w:ind w:left="720"/>
+      </w:pPr>
+    </w:p>
+    <w:p>
+      <w:pPr>
+        <w:ind w:left="720"/>
+      </w:pPr>
+    </w:p>
+    <w:p>
+      <w:pPr>
+        <w:ind w:left="720"/>
+      </w:pPr>
+    </w:p>
+    <w:p>
+      <w:pPr>
+        <w:ind w:left="720"/>
+      </w:pPr>
+    </w:p>
+    <w:p>
+      <w:pPr>
+        <w:ind w:left="720"/>
+      </w:pPr>
+    </w:p>
+    <w:p>
+      <w:pPr>
+        <w:ind w:left="720"/>
+      </w:pPr>
+    </w:p>
+    <w:p>
+      <w:pPr>
+        <w:ind w:left="720"/>
+      </w:pPr>
+    </w:p>
+    <w:p>
+      <w:pPr>
+        <w:ind w:left="720"/>
+      </w:pPr>
+    </w:p>
+    <w:p>
+      <w:pPr>
+        <w:ind w:left="720"/>
+      </w:pPr>
+    </w:p>
+    <w:p>
+      <w:pPr>
+        <w:ind w:left="720"/>
+      </w:pPr>
+    </w:p>
+    <w:p>
+      <w:pPr>
+        <w:ind w:left="720"/>
+      </w:pPr>
+    </w:p>
+    <w:p>
+      <w:pPr>
+        <w:ind w:left="720"/>
+      </w:pPr>
+    </w:p>
+    <w:p>
+      <w:pPr>
+        <w:ind w:left="720"/>
+      </w:pPr>
+    </w:p>
+    <w:p>
+      <w:pPr>
+        <w:ind w:left="720"/>
+      </w:pPr>
+    </w:p>
+    <w:p>
+      <w:pPr>
+        <w:ind w:left="720"/>
+      </w:pPr>
+    </w:p>
+    <w:p>
+      <w:pPr>
+        <w:ind w:left="720"/>
+      </w:pPr>
+    </w:p>
+    <w:p>
+      <w:pPr>
+        <w:ind w:left="720"/>
+      </w:pPr>
+    </w:p>
+    <w:p>
+      <w:pPr>
+        <w:ind w:left="720"/>
+      </w:pPr>
+    </w:p>
+    <w:p>
+      <w:pPr>
+        <w:ind w:left="720"/>
+      </w:pPr>
+    </w:p>
+    <w:p>
+      <w:pPr>
+        <w:ind w:left="720"/>
+      </w:pPr>
+    </w:p>
+    <w:p>
+      <w:pPr>
+        <w:ind w:left="720"/>
+      </w:pPr>
+    </w:p>
+    <w:p>
+      <w:pPr>
+        <w:ind w:left="720"/>
+      </w:pPr>
+    </w:p>
+    <w:p>
+      <w:pPr>
+        <w:ind w:left="720"/>
+      </w:pPr>
+    </w:p>
+    <w:p>
+      <w:pPr>
+        <w:ind w:left="720"/>
+      </w:pPr>
+    </w:p>
+    <w:p>
+      <w:pPr>
+        <w:ind w:left="720"/>
+      </w:pPr>
+    </w:p>
+    <w:p>
+      <w:pPr>
+        <w:ind w:left="720"/>
+      </w:pPr>
+    </w:p>
+    <w:p>
+      <w:pPr>
+        <w:ind w:left="720"/>
+      </w:pPr>
+    </w:p>
+    <w:p>
+      <w:pPr>
+        <w:ind w:left="720"/>
+      </w:pPr>
+    </w:p>
+    <w:p>
+      <w:pPr>
+        <w:ind w:left="720"/>
+      </w:pPr>
+    </w:p>
+    <w:p>
+      <w:pPr>
+        <w:ind w:left="720"/>
+      </w:pPr>
+    </w:p>
+    <w:p>
+      <w:pPr>
+        <w:ind w:left="720"/>
+      </w:pPr>
+    </w:p>
+    <w:p>
+      <w:pPr>
+        <w:ind w:left="720"/>
+      </w:pPr>
+    </w:p>
+    <w:p>
+      <w:pPr>
+        <w:ind w:left="720"/>
+      </w:pPr>
+    </w:p>
+    <w:p>
+      <w:pPr>
+        <w:ind w:left="720"/>
+      </w:pPr>
+    </w:p>
+    <w:p>
+      <w:pPr>
+        <w:ind w:left="720"/>
+      </w:pPr>
+    </w:p>
+    <w:p>
+      <w:pPr>
+        <w:ind w:left="720"/>
+      </w:pPr>
+      <w:r>
+        <w:t>Consider cluster specific treatment effect</w:t>
+      </w:r>
+      <w:r>
+        <w:t xml:space="preserve"> + cluster specific time spline in the data generation, </w:t>
+      </w:r>
+    </w:p>
+    <w:p>
+      <w:pPr>
+        <w:ind w:left="720"/>
+      </w:pPr>
+      <w:r>
+        <w:lastRenderedPageBreak/>
+        <w:t>def &lt;- defData(varname = "a", formula = 0, variance = 1)</w:t>
+      </w:r>
+    </w:p>
+    <w:p>
+      <w:pPr>
+        <w:ind w:left="720"/>
+      </w:pPr>
+      <w:r>
+        <w:t xml:space="preserve">  def &lt;- defData(def, varname = "a_trt", formula = 0, variance = 1)</w:t>
+      </w:r>
+    </w:p>
+    <w:p>
+      <w:pPr>
+        <w:ind w:left="720"/>
+      </w:pPr>
+      <w:r>
+        <w:t xml:space="preserve">  def2 &lt;- defDataAdd(varname = "b", formula = "(k - 0.5)^2", variance =0.4)</w:t>
+      </w:r>
+    </w:p>
+    <w:p>
+      <w:pPr>
+        <w:ind w:left="720"/>
+      </w:pPr>
+      <w:r>
+        <w:t>defOut &lt;- defDataAdd(varname = "y", formula = "a + b + (5 + a_trt) * A", variance = 1)</w:t>
+      </w:r>
+    </w:p>
+    <w:p>
+      <w:pPr>
+        <w:ind w:left="720"/>
+        <w:rPr>
+          <w:b/>
+          <w:bCs/>
+        </w:rPr>
+      </w:pPr>
+      <w:r>
+        <w:rPr>
+          <w:b/>
+          <w:bCs/>
+        </w:rPr>
+        <w:t>G</w:t>
+      </w:r>
+      <w:r>
+        <w:rPr>
+          <w:b/>
+          <w:bCs/>
+        </w:rPr>
+        <w:t>am:</w:t>
+      </w:r>
+    </w:p>
+    <w:p>
+      <w:r>
+        <w:t>fitgam &lt;- mgcv::gam(y ~ A + s(site, bs = "re") + s(site, A, bs = "re") + s(k, site,  bs = "fs", k = 5), data = train_data, method="REML")</w:t>
+      </w:r>
+    </w:p>
+    <w:p>
+      <w:pPr>
+        <w:ind w:left="720"/>
+      </w:pPr>
+      <w:r>
+        <w:rPr>
+          <w:b/>
+          <w:bCs/>
+        </w:rPr>
+        <w:t>Bayesian</w:t>
+      </w:r>
+      <w:r>
+        <w:t>:</w:t>
+      </w:r>
+      <w:r>
+        <w:t xml:space="preserve"> </w:t>
+      </w:r>
+      <w:r>
+        <w:t>hierarchical model with hierarchical structure for treatment effect and spline coefficient</w:t>
+      </w:r>
+    </w:p>
+    <w:p>
+      <w:pPr>
+        <w:ind w:left="720"/>
+      </w:pPr>
+      <w:r>
+        <w:t>for (i in 1:num_data) {</w:t>
+      </w:r>
+    </w:p>
+    <w:p>
+      <w:pPr>
+        <w:ind w:left="720"/>
+      </w:pPr>
+      <w:r>
+        <w:t xml:space="preserve">    </w:t>
+      </w:r>
+      <w:r>
+        <w:t>Y_hat[i] = beta_0[site[i]] + beta_A_site[site[i]] * A[i] + dot_product(a_site[site[i]], B[:,i]);//</w:t>
+      </w:r>
+    </w:p>
+    <w:p>
+      <w:pPr>
+        <w:ind w:left="720"/>
+      </w:pPr>
+      <w:r>
+        <w:t>beta_A_site ~ normal(beta_A, 3);</w:t>
+      </w:r>
+    </w:p>
+    <w:p>
+      <w:pPr>
+        <w:ind w:left="720"/>
+      </w:pPr>
+      <w:r>
+        <w:t xml:space="preserve">  beta_A ~ normal(0, 20);</w:t>
+      </w:r>
+    </w:p>
+    <w:p>
+      <w:pPr>
+        <w:ind w:left="720"/>
+      </w:pPr>
+      <w:r>
+        <w:rPr>
+          <w:noProof/>
+        </w:rPr>
+        <w:drawing>
+          <wp:inline distT="0" distB="0" distL="0" distR="0" wp14:anchorId="195FAF20" wp14:editId="22ACA3E2">
+            <wp:extent cx="6232276" cy="2570813"/>
+            <wp:effectExtent l="0" t="0" r="3810" b="0"/>
+            <wp:docPr id="418452524" name="Picture 1" descr="A screenshot of a computer program&#10;&#10;Description automatically generated"/>
+            <wp:cNvGraphicFramePr>
+              <a:graphicFrameLocks xmlns:a="http://schemas.openxmlformats.org/drawingml/2006/main" noChangeAspect="1"/>
+            </wp:cNvGraphicFramePr>
+            <a:graphic xmlns:a="http://schemas.openxmlformats.org/drawingml/2006/main">
+              <a:graphicData uri="http://schemas.openxmlformats.org/drawingml/2006/picture">
+                <pic:pic xmlns:pic="http://schemas.openxmlformats.org/drawingml/2006/picture">
+                  <pic:nvPicPr>
+                    <pic:cNvPr id="418452524" name="Picture 1" descr="A screenshot of a computer program&#10;&#10;Description automatically generated"/>
+                    <pic:cNvPicPr/>
+                  </pic:nvPicPr>
+                  <pic:blipFill>
+                    <a:blip r:embed="rId24"/>
+                    <a:stretch>
+                      <a:fillRect/>
+                    </a:stretch>
+                  </pic:blipFill>
+                  <pic:spPr>
+                    <a:xfrm>
+                      <a:off x="0" y="0"/>
+                      <a:ext cx="6338969" cy="2614824"/>
+                    </a:xfrm>
+                    <a:prstGeom prst="rect">
+                      <a:avLst/>
+                    </a:prstGeom>
+                  </pic:spPr>
+                </pic:pic>
+              </a:graphicData>
+            </a:graphic>
+          </wp:inline>
+        </w:drawing>
+      </w:r>
+    </w:p>
+    <w:p>
+      <w:pPr>
+        <w:ind w:left="720"/>
+      </w:pPr>
+      <w:r>
+        <w:t xml:space="preserve">Increase </w:t>
+      </w:r>
+      <w:r>
+        <w:t>the number of clusters to 24, 410 iterations</w:t>
+      </w:r>
+    </w:p>
+    <w:p>
+      <w:pPr>
+        <w:ind w:left="720"/>
+      </w:pPr>
+      <w:r>
+        <w:t>def &lt;- defData(varname = "a", formula = 0, variance = 1)</w:t>
+      </w:r>
+    </w:p>
+    <w:p>
+      <w:pPr>
+        <w:ind w:left="720"/>
+      </w:pPr>
+      <w:r>
+        <w:t xml:space="preserve">  def &lt;- defData(def, varname = "a_trt", formula = 0, variance = 4)</w:t>
+      </w:r>
+    </w:p>
+    <w:p>
+      <w:pPr>
+        <w:ind w:left="720"/>
+      </w:pPr>
+      <w:r>
+        <w:t xml:space="preserve">  def2 &lt;- defDataAdd(varname = "b", formula = "(k - 0.5)^2", variance =9)</w:t>
+      </w:r>
+    </w:p>
+    <w:p>
+      <w:pPr>
+        <w:ind w:left="720"/>
+      </w:pPr>
+      <w:r>
+        <w:t xml:space="preserve">  #A: trt for each cluster and time period</w:t>
+      </w:r>
+    </w:p>
+    <w:p>
+      <w:pPr>
+        <w:ind w:left="720"/>
+      </w:pPr>
+      <w:r>
+        <w:t xml:space="preserve">  defOut &lt;- defDataAdd(varname = "y", formula = "a + b + (5 + a_trt) * A", variance = 1)</w:t>
+      </w:r>
+    </w:p>
+    <w:p>
+      <w:pPr>
+        <w:ind w:left="720"/>
+      </w:pPr>
+      <w:r>
+        <w:t xml:space="preserve">  </w:t>
+      </w:r>
+    </w:p>
+    <w:p>
+      <w:r>
+        <w:t xml:space="preserve">Fit gam: </w:t>
+      </w:r>
+      <w:r>
+        <w:t>mgcv::gam(y ~ A + s(site, A, bs = "re") + s(k, site,  bs = "fs", k = 5), data = train_data, method="REML")</w:t>
+      </w:r>
+    </w:p>
+    <w:p>
+      <w:r>
+        <w:t>Bayesian:</w:t>
+      </w:r>
+      <w:r>
+        <w:t xml:space="preserve"> Y_hat[i] = beta_0 + beta_A_site[site[i]] * A[i] + dot_product(a_site[site[i]], B[:,i]);</w:t>
+      </w:r>
+    </w:p>
+    <w:p>
+      <w:r>
+        <w:rPr>
+          <w:noProof/>
+        </w:rPr>
+        <w:lastRenderedPageBreak/>
+        <w:drawing>
+          <wp:inline distT="0" distB="0" distL="0" distR="0" wp14:anchorId="16237649" wp14:editId="7ADB4692">
+            <wp:extent cx="4691921" cy="2388570"/>
+            <wp:effectExtent l="0" t="0" r="0" b="0"/>
+            <wp:docPr id="1125696356" name="Picture 1"/>
+            <wp:cNvGraphicFramePr>
+              <a:graphicFrameLocks xmlns:a="http://schemas.openxmlformats.org/drawingml/2006/main" noChangeAspect="1"/>
+            </wp:cNvGraphicFramePr>
+            <a:graphic xmlns:a="http://schemas.openxmlformats.org/drawingml/2006/main">
+              <a:graphicData uri="http://schemas.openxmlformats.org/drawingml/2006/picture">
+                <pic:pic xmlns:pic="http://schemas.openxmlformats.org/drawingml/2006/picture">
+                  <pic:nvPicPr>
+                    <pic:cNvPr id="1125696356" name=""/>
+                    <pic:cNvPicPr/>
+                  </pic:nvPicPr>
+                  <pic:blipFill>
+                    <a:blip r:embed="rId25"/>
+                    <a:stretch>
+                      <a:fillRect/>
+                    </a:stretch>
+                  </pic:blipFill>
+                  <pic:spPr>
+                    <a:xfrm>
+                      <a:off x="0" y="0"/>
+                      <a:ext cx="4721604" cy="2403681"/>
+                    </a:xfrm>
+                    <a:prstGeom prst="rect">
+                      <a:avLst/>
+                    </a:prstGeom>
+                  </pic:spPr>
+                </pic:pic>
+              </a:graphicData>
+            </a:graphic>
+          </wp:inline>
+        </w:drawing>
+      </w:r>
+    </w:p>
+    <w:p/>
+    <w:p>
+      <w:pPr>
+        <w:ind w:left="720"/>
+      </w:pPr>
+    </w:p>
+    <w:p>
+      <w:pPr>
+        <w:ind w:left="720"/>
+      </w:pPr>
+    </w:p>
+    <w:p>
+      <w:pPr>
+        <w:ind w:left="720"/>
+      </w:pPr>
+    </w:p>
+    <w:p>
+      <w:pPr>
+        <w:ind w:left="720"/>
+      </w:pPr>
+    </w:p>
+    <w:p>
+      <w:pPr>
+        <w:ind w:left="720"/>
+      </w:pPr>
+    </w:p>
+    <w:p>
+      <w:pPr>
+        <w:ind w:left="720"/>
+      </w:pPr>
+    </w:p>
+    <w:p>
+      <w:pPr>
+        <w:ind w:left="720"/>
+      </w:pPr>
+    </w:p>
+    <w:p>
+      <w:pPr>
+        <w:ind w:left="720"/>
+      </w:pPr>
+    </w:p>
+    <w:p>
+      <w:pPr>
+        <w:ind w:left="720"/>
+      </w:pPr>
+    </w:p>
+    <w:p>
+      <w:pPr>
+        <w:ind w:left="720"/>
+      </w:pPr>
+    </w:p>
+    <w:p>
+      <w:pPr>
+        <w:ind w:left="720"/>
+      </w:pPr>
+    </w:p>
+    <w:p>
+      <w:pPr>
+        <w:ind w:left="720"/>
+      </w:pPr>
+      <w:r>
+        <w:t xml:space="preserve">In frequentist, why </w:t>
+      </w:r>
+      <w:r>
+        <w:t>do not consider site specific intercept</w:t>
+      </w:r>
+      <w:r>
+        <w:t>?</w:t>
+      </w:r>
+      <w:r>
+        <w:t xml:space="preserve"> Reason: reduce the number of parameter to be estimated?</w:t>
+      </w:r>
+      <w:r>
+        <w:t xml:space="preserve"> In Keith post</w:t>
+      </w:r>
+    </w:p>
+    <w:p>
+      <w:pPr>
+        <w:ind w:left="720"/>
+      </w:pPr>
+    </w:p>
+    <w:p>
+      <w:pPr>
+        <w:ind w:left="720"/>
+      </w:pPr>
+      <w:r>
+        <w:t>What i</w:t>
+      </w:r>
+      <w:r>
+        <w:t>f</w:t>
+      </w:r>
+      <w:r>
+        <w:t xml:space="preserve"> the sh</w:t>
+      </w:r>
+      <w:r>
+        <w:t>r</w:t>
+      </w:r>
+      <w:r>
+        <w:t>inkage of spline in</w:t>
+      </w:r>
+      <w:r>
+        <w:t>creased, and no hierarchical treatment effect.</w:t>
+      </w:r>
+    </w:p>
+    <w:p>
+      <w:pPr>
+        <w:ind w:left="720"/>
+      </w:pPr>
+      <w:r>
+        <w:t>Go back to previous setting, what if add random intercept to the model</w:t>
+      </w:r>
+    </w:p>
+    <w:p>
+      <w:pPr>
+        <w:ind w:left="720"/>
+      </w:pPr>
+    </w:p>
+    <w:p>
+      <w:pPr>
+        <w:ind w:left="720"/>
+      </w:pPr>
+      <w:r>
+        <w:t>To do: try this model in previous</w:t>
+      </w:r>
+      <w:r>
+        <w:t xml:space="preserve"> hierarchical settings, beta_A_site~normal(beta_A, tau)</w:t>
+      </w:r>
+      <w:r>
+        <w:t>; tau has a prior, beta_A~normal(0,10)</w:t>
+      </w:r>
+    </w:p>
+    <w:p>
+      <w:pPr>
+        <w:ind w:left="720"/>
+      </w:pPr>
+      <w:r>
+        <w:t xml:space="preserve">Next </w:t>
+      </w:r>
+      <w:r>
+        <w:t>consider</w:t>
+      </w:r>
+      <w:r>
+        <w:t xml:space="preserve"> beta_0 site specific or an overall is </w:t>
+      </w:r>
+      <w:r>
+        <w:t>enough.</w:t>
+      </w:r>
+    </w:p>
+    <w:p>
+      <w:pPr>
+        <w:ind w:left="720"/>
+      </w:pPr>
+    </w:p>
+    <w:p>
+      <w:pPr>
+        <w:ind w:left="720"/>
+      </w:pPr>
+    </w:p>
+    <w:p>
+      <w:pPr>
+        <w:ind w:left="720"/>
+      </w:pPr>
+    </w:p>
+    <w:p>
+      <w:pPr>
+        <w:ind w:left="720"/>
+      </w:pPr>
+    </w:p>
+    <w:p>
+      <w:pPr>
+        <w:ind w:left="720"/>
+      </w:pPr>
+    </w:p>
+    <w:p>
+      <w:pPr>
+        <w:ind w:left="720"/>
+      </w:pPr>
+    </w:p>
+    <w:p>
+      <w:pPr>
+        <w:ind w:left="720"/>
+      </w:pPr>
+    </w:p>
+    <w:p>
+      <w:pPr>
+        <w:ind w:left="720"/>
+      </w:pPr>
+    </w:p>
+    <w:p>
+      <w:pPr>
+        <w:ind w:left="720"/>
+      </w:pPr>
+    </w:p>
+    <w:p>
+      <w:pPr>
+        <w:ind w:left="720"/>
+      </w:pPr>
+    </w:p>
+    <w:p>
+      <w:pPr>
+        <w:ind w:left="720"/>
+      </w:pPr>
+    </w:p>
+    <w:p>
+      <w:pPr>
+        <w:ind w:left="720"/>
+      </w:pPr>
+      <w:r>
+        <w:t>09/27: logistic model</w:t>
+      </w:r>
+    </w:p>
+    <w:p>
+      <w:pPr>
+        <w:ind w:left="720"/>
+      </w:pPr>
+      <w:r>
+        <w:t>Data generation: def &lt;- defData(varname = "a", formula = 0, variance = 1)</w:t>
+      </w:r>
+    </w:p>
+    <w:p>
+      <w:pPr>
+        <w:ind w:left="720"/>
+      </w:pPr>
+      <w:r>
+        <w:t xml:space="preserve">  def2 &lt;- defDataAdd(varname = "b", formula = "(k - 0.5)^2", variance =0.4)</w:t>
+      </w:r>
+    </w:p>
+    <w:p>
+      <w:pPr>
+        <w:ind w:left="720"/>
+      </w:pPr>
+      <w:r>
+        <w:t xml:space="preserve">  #A: trt for each cluster and time period</w:t>
+      </w:r>
+    </w:p>
+    <w:p>
+      <w:pPr>
+        <w:ind w:left="720"/>
+      </w:pPr>
+      <w:r>
+        <w:t xml:space="preserve">  defOut &lt;- defDataAdd(varname = "y", formula = "a + b + 5 * A", dist = "binary", link="logit")</w:t>
+      </w:r>
+    </w:p>
+    <w:p>
+      <w:pPr>
+        <w:ind w:left="720"/>
+      </w:pPr>
+      <w:r>
+        <w:t>fit the Bayesian model: for (i in 1:num_data) {</w:t>
+      </w:r>
+    </w:p>
+    <w:p>
+      <w:pPr>
+        <w:ind w:left="720"/>
+      </w:pPr>
+      <w:r>
+        <w:t xml:space="preserve">    Y_hat[i] = beta_0[site[i]] + beta_A * A[i] + dot_product(a_site[site[i]], B[:,i]);//B[:,i] will give you a vector that consists of all elements from the ith column of that matrix.</w:t>
+      </w:r>
+    </w:p>
+    <w:p>
+      <w:pPr>
+        <w:ind w:left="720"/>
+      </w:pPr>
+      <w:r>
+        <w:t xml:space="preserve">  }</w:t>
+      </w:r>
+    </w:p>
+    <w:p>
+      <w:pPr>
+        <w:ind w:left="720"/>
+      </w:pPr>
+      <w:r>
+        <w:t>Divergence too high</w:t>
+      </w:r>
+    </w:p>
+    <w:p>
+      <w:pPr>
+        <w:ind w:left="720"/>
+      </w:pPr>
+    </w:p>
+    <w:p>
+      <w:pPr>
+        <w:pStyle w:val="ListParagraph"/>
+        <w:numPr>
+          <w:ilvl w:val="0"/>
+          <w:numId w:val="5"/>
+        </w:numPr>
+      </w:pPr>
+      <w:r>
+        <w:t>See if use norm k would help</w:t>
+      </w:r>
+      <w:r>
+        <w:t xml:space="preserve">: y outcome distribution becomes reasonable, but the performance is poor for Bayesian model fitting </w:t>
+      </w:r>
+    </w:p>
+    <w:p>
+      <w:r>
+        <w:t>09/28 Bayesian hierarchical model vs. frequentist: here is just 10 sites</w:t>
+      </w:r>
+    </w:p>
+    <w:p>
+      <w:r>
+        <w:t>1000 iterations</w:t>
+      </w:r>
+    </w:p>
+    <w:p>
+      <w:r>
+        <w:drawing>
+          <wp:inline distT="0" distB="0" distL="0" distR="0" wp14:anchorId="198E9E09" wp14:editId="188C9A2C">
+            <wp:extent cx="4811843" cy="2221365"/>
+            <wp:effectExtent l="0" t="0" r="1905" b="1270"/>
+            <wp:docPr id="1561062821" name="Picture 1"/>
+            <wp:cNvGraphicFramePr>
+              <a:graphicFrameLocks xmlns:a="http://schemas.openxmlformats.org/drawingml/2006/main" noChangeAspect="1"/>
+            </wp:cNvGraphicFramePr>
+            <a:graphic xmlns:a="http://schemas.openxmlformats.org/drawingml/2006/main">
+              <a:graphicData uri="http://schemas.openxmlformats.org/drawingml/2006/picture">
+                <pic:pic xmlns:pic="http://schemas.openxmlformats.org/drawingml/2006/picture">
+                  <pic:nvPicPr>
+                    <pic:cNvPr id="1561062821" name=""/>
+                    <pic:cNvPicPr/>
+                  </pic:nvPicPr>
+                  <pic:blipFill>
+                    <a:blip r:embed="rId26"/>
+                    <a:stretch>
+                      <a:fillRect/>
+                    </a:stretch>
+                  </pic:blipFill>
+                  <pic:spPr>
+                    <a:xfrm>
+                      <a:off x="0" y="0"/>
+                      <a:ext cx="4828306" cy="2228965"/>
+                    </a:xfrm>
+                    <a:prstGeom prst="rect">
+                      <a:avLst/>
+                    </a:prstGeom>
+                  </pic:spPr>
+                </pic:pic>
+              </a:graphicData>
+            </a:graphic>
+          </wp:inline>
+        </w:drawing>
+      </w:r>
+    </w:p>
+    <w:p>
+      <w:r>
+        <w:t>100 iterations</w:t>
+      </w:r>
+    </w:p>
+    <w:p>
+      <w:r>
+        <w:drawing>
+          <wp:inline distT="0" distB="0" distL="0" distR="0" wp14:anchorId="27CF3284" wp14:editId="5A04E79D">
+            <wp:extent cx="5943600" cy="2597150"/>
+            <wp:effectExtent l="0" t="0" r="0" b="6350"/>
+            <wp:docPr id="903539051" name="Picture 1"/>
+            <wp:cNvGraphicFramePr>
+              <a:graphicFrameLocks xmlns:a="http://schemas.openxmlformats.org/drawingml/2006/main" noChangeAspect="1"/>
+            </wp:cNvGraphicFramePr>
+            <a:graphic xmlns:a="http://schemas.openxmlformats.org/drawingml/2006/main">
+              <a:graphicData uri="http://schemas.openxmlformats.org/drawingml/2006/picture">
+                <pic:pic xmlns:pic="http://schemas.openxmlformats.org/drawingml/2006/picture">
+                  <pic:nvPicPr>
+                    <pic:cNvPr id="903539051" name=""/>
+                    <pic:cNvPicPr/>
+                  </pic:nvPicPr>
+                  <pic:blipFill>
+                    <a:blip r:embed="rId27"/>
+                    <a:stretch>
+                      <a:fillRect/>
+                    </a:stretch>
+                  </pic:blipFill>
+                  <pic:spPr>
+                    <a:xfrm>
+                      <a:off x="0" y="0"/>
+                      <a:ext cx="5943600" cy="2597150"/>
+                    </a:xfrm>
+                    <a:prstGeom prst="rect">
+                      <a:avLst/>
+                    </a:prstGeom>
+                  </pic:spPr>
+                </pic:pic>
+              </a:graphicData>
+            </a:graphic>
+          </wp:inline>
+        </w:drawing>
+      </w:r>
+    </w:p>
+    <w:p>
+      <w:r>
+        <w:lastRenderedPageBreak/>
+        <w:t>Now, I change the prior a little bit and set true treatment effect as 2:</w:t>
+      </w:r>
+    </w:p>
+    <w:p>
+      <w:r>
+        <w:drawing>
+          <wp:inline distT="0" distB="0" distL="0" distR="0" wp14:anchorId="411DC152" wp14:editId="7F241C91">
+            <wp:extent cx="5943600" cy="3011805"/>
+            <wp:effectExtent l="0" t="0" r="0" b="0"/>
+            <wp:docPr id="548601798" name="Picture 1"/>
+            <wp:cNvGraphicFramePr>
+              <a:graphicFrameLocks xmlns:a="http://schemas.openxmlformats.org/drawingml/2006/main" noChangeAspect="1"/>
+            </wp:cNvGraphicFramePr>
+            <a:graphic xmlns:a="http://schemas.openxmlformats.org/drawingml/2006/main">
+              <a:graphicData uri="http://schemas.openxmlformats.org/drawingml/2006/picture">
+                <pic:pic xmlns:pic="http://schemas.openxmlformats.org/drawingml/2006/picture">
+                  <pic:nvPicPr>
+                    <pic:cNvPr id="548601798" name=""/>
+                    <pic:cNvPicPr/>
+                  </pic:nvPicPr>
+                  <pic:blipFill>
+                    <a:blip r:embed="rId28"/>
+                    <a:stretch>
+                      <a:fillRect/>
+                    </a:stretch>
+                  </pic:blipFill>
+                  <pic:spPr>
+                    <a:xfrm>
+                      <a:off x="0" y="0"/>
+                      <a:ext cx="5943600" cy="3011805"/>
+                    </a:xfrm>
+                    <a:prstGeom prst="rect">
+                      <a:avLst/>
+                    </a:prstGeom>
+                  </pic:spPr>
+                </pic:pic>
+              </a:graphicData>
+            </a:graphic>
+          </wp:inline>
+        </w:drawing>
+      </w:r>
+    </w:p>
+    <w:p/>
+    <w:p>
+      <w:r>
+        <w:t>Let’s think of the possibilities of reduce bias:</w:t>
+      </w:r>
+    </w:p>
+    <w:p>
+      <w:pPr>
+        <w:pStyle w:val="ListParagraph"/>
+        <w:numPr>
+          <w:ilvl w:val="0"/>
+          <w:numId w:val="6"/>
+        </w:numPr>
+      </w:pPr>
+      <w:r>
+        <w:t xml:space="preserve">Increasing the chain length: </w:t>
+      </w:r>
+      <w:r>
+        <w:t>default for chain length for stan is 2000(includes 1000 warm-up)</w:t>
+      </w:r>
+      <w:r>
+        <w:t>, 4 chains. Now I use 2500 per chain, 500 warm up, not much difference</w:t>
+      </w:r>
+    </w:p>
+    <w:p>
+      <w:r>
+        <w:t>30 sites, now we do, 200 iterations</w:t>
+      </w:r>
+    </w:p>
     <w:sectPr>
       <w:pgSz w:w="12240" w:h="15840"/>
       <w:pgMar w:top="1440" w:right="1440" w:bottom="1440" w:left="1440" w:header="720" w:footer="720" w:gutter="0"/>
@@ -2410,6 +3438,95 @@
     </w:lvl>
   </w:abstractNum>
   <w:abstractNum w:abstractNumId="3" w15:restartNumberingAfterBreak="0">
+    <w:nsid w:val="46834FDC"/>
+    <w:multiLevelType w:val="hybridMultilevel"/>
+    <w:tmpl w:val="B516A45A"/>
+    <w:lvl w:ilvl="0" w:tplc="9F3E9CCC">
+      <w:start w:val="1"/>
+      <w:numFmt w:val="decimal"/>
+      <w:lvlText w:val="%1."/>
+      <w:lvlJc w:val="left"/>
+      <w:pPr>
+        <w:ind w:left="1080" w:hanging="360"/>
+      </w:pPr>
+      <w:rPr>
+        <w:rFonts w:hint="default"/>
+      </w:rPr>
+    </w:lvl>
+    <w:lvl w:ilvl="1" w:tplc="04090019" w:tentative="1">
+      <w:start w:val="1"/>
+      <w:numFmt w:val="lowerLetter"/>
+      <w:lvlText w:val="%2."/>
+      <w:lvlJc w:val="left"/>
+      <w:pPr>
+        <w:ind w:left="1800" w:hanging="360"/>
+      </w:pPr>
+    </w:lvl>
+    <w:lvl w:ilvl="2" w:tplc="0409001B" w:tentative="1">
+      <w:start w:val="1"/>
+      <w:numFmt w:val="lowerRoman"/>
+      <w:lvlText w:val="%3."/>
+      <w:lvlJc w:val="right"/>
+      <w:pPr>
+        <w:ind w:left="2520" w:hanging="180"/>
+      </w:pPr>
+    </w:lvl>
+    <w:lvl w:ilvl="3" w:tplc="0409000F" w:tentative="1">
+      <w:start w:val="1"/>
+      <w:numFmt w:val="decimal"/>
+      <w:lvlText w:val="%4."/>
+      <w:lvlJc w:val="left"/>
+      <w:pPr>
+        <w:ind w:left="3240" w:hanging="360"/>
+      </w:pPr>
+    </w:lvl>
+    <w:lvl w:ilvl="4" w:tplc="04090019" w:tentative="1">
+      <w:start w:val="1"/>
+      <w:numFmt w:val="lowerLetter"/>
+      <w:lvlText w:val="%5."/>
+      <w:lvlJc w:val="left"/>
+      <w:pPr>
+        <w:ind w:left="3960" w:hanging="360"/>
+      </w:pPr>
+    </w:lvl>
+    <w:lvl w:ilvl="5" w:tplc="0409001B" w:tentative="1">
+      <w:start w:val="1"/>
+      <w:numFmt w:val="lowerRoman"/>
+      <w:lvlText w:val="%6."/>
+      <w:lvlJc w:val="right"/>
+      <w:pPr>
+        <w:ind w:left="4680" w:hanging="180"/>
+      </w:pPr>
+    </w:lvl>
+    <w:lvl w:ilvl="6" w:tplc="0409000F" w:tentative="1">
+      <w:start w:val="1"/>
+      <w:numFmt w:val="decimal"/>
+      <w:lvlText w:val="%7."/>
+      <w:lvlJc w:val="left"/>
+      <w:pPr>
+        <w:ind w:left="5400" w:hanging="360"/>
+      </w:pPr>
+    </w:lvl>
+    <w:lvl w:ilvl="7" w:tplc="04090019" w:tentative="1">
+      <w:start w:val="1"/>
+      <w:numFmt w:val="lowerLetter"/>
+      <w:lvlText w:val="%8."/>
+      <w:lvlJc w:val="left"/>
+      <w:pPr>
+        <w:ind w:left="6120" w:hanging="360"/>
+      </w:pPr>
+    </w:lvl>
+    <w:lvl w:ilvl="8" w:tplc="0409001B" w:tentative="1">
+      <w:start w:val="1"/>
+      <w:numFmt w:val="lowerRoman"/>
+      <w:lvlText w:val="%9."/>
+      <w:lvlJc w:val="right"/>
+      <w:pPr>
+        <w:ind w:left="6840" w:hanging="180"/>
+      </w:pPr>
+    </w:lvl>
+  </w:abstractNum>
+  <w:abstractNum w:abstractNumId="4" w15:restartNumberingAfterBreak="0">
     <w:nsid w:val="4B891D46"/>
     <w:multiLevelType w:val="hybridMultilevel"/>
     <w:tmpl w:val="FD50A572"/>
@@ -2486,6 +3603,95 @@
       </w:pPr>
     </w:lvl>
     <w:lvl w:ilvl="8" w:tplc="FFFFFFFF" w:tentative="1">
+      <w:start w:val="1"/>
+      <w:numFmt w:val="lowerRoman"/>
+      <w:lvlText w:val="%9."/>
+      <w:lvlJc w:val="right"/>
+      <w:pPr>
+        <w:ind w:left="6480" w:hanging="180"/>
+      </w:pPr>
+    </w:lvl>
+  </w:abstractNum>
+  <w:abstractNum w:abstractNumId="5" w15:restartNumberingAfterBreak="0">
+    <w:nsid w:val="6CBE74DD"/>
+    <w:multiLevelType w:val="hybridMultilevel"/>
+    <w:tmpl w:val="30E05846"/>
+    <w:lvl w:ilvl="0" w:tplc="0409000F">
+      <w:start w:val="1"/>
+      <w:numFmt w:val="decimal"/>
+      <w:lvlText w:val="%1."/>
+      <w:lvlJc w:val="left"/>
+      <w:pPr>
+        <w:ind w:left="720" w:hanging="360"/>
+      </w:pPr>
+      <w:rPr>
+        <w:rFonts w:hint="default"/>
+      </w:rPr>
+    </w:lvl>
+    <w:lvl w:ilvl="1" w:tplc="04090019" w:tentative="1">
+      <w:start w:val="1"/>
+      <w:numFmt w:val="lowerLetter"/>
+      <w:lvlText w:val="%2."/>
+      <w:lvlJc w:val="left"/>
+      <w:pPr>
+        <w:ind w:left="1440" w:hanging="360"/>
+      </w:pPr>
+    </w:lvl>
+    <w:lvl w:ilvl="2" w:tplc="0409001B" w:tentative="1">
+      <w:start w:val="1"/>
+      <w:numFmt w:val="lowerRoman"/>
+      <w:lvlText w:val="%3."/>
+      <w:lvlJc w:val="right"/>
+      <w:pPr>
+        <w:ind w:left="2160" w:hanging="180"/>
+      </w:pPr>
+    </w:lvl>
+    <w:lvl w:ilvl="3" w:tplc="0409000F" w:tentative="1">
+      <w:start w:val="1"/>
+      <w:numFmt w:val="decimal"/>
+      <w:lvlText w:val="%4."/>
+      <w:lvlJc w:val="left"/>
+      <w:pPr>
+        <w:ind w:left="2880" w:hanging="360"/>
+      </w:pPr>
+    </w:lvl>
+    <w:lvl w:ilvl="4" w:tplc="04090019" w:tentative="1">
+      <w:start w:val="1"/>
+      <w:numFmt w:val="lowerLetter"/>
+      <w:lvlText w:val="%5."/>
+      <w:lvlJc w:val="left"/>
+      <w:pPr>
+        <w:ind w:left="3600" w:hanging="360"/>
+      </w:pPr>
+    </w:lvl>
+    <w:lvl w:ilvl="5" w:tplc="0409001B" w:tentative="1">
+      <w:start w:val="1"/>
+      <w:numFmt w:val="lowerRoman"/>
+      <w:lvlText w:val="%6."/>
+      <w:lvlJc w:val="right"/>
+      <w:pPr>
+        <w:ind w:left="4320" w:hanging="180"/>
+      </w:pPr>
+    </w:lvl>
+    <w:lvl w:ilvl="6" w:tplc="0409000F" w:tentative="1">
+      <w:start w:val="1"/>
+      <w:numFmt w:val="decimal"/>
+      <w:lvlText w:val="%7."/>
+      <w:lvlJc w:val="left"/>
+      <w:pPr>
+        <w:ind w:left="5040" w:hanging="360"/>
+      </w:pPr>
+    </w:lvl>
+    <w:lvl w:ilvl="7" w:tplc="04090019" w:tentative="1">
+      <w:start w:val="1"/>
+      <w:numFmt w:val="lowerLetter"/>
+      <w:lvlText w:val="%8."/>
+      <w:lvlJc w:val="left"/>
+      <w:pPr>
+        <w:ind w:left="5760" w:hanging="360"/>
+      </w:pPr>
+    </w:lvl>
+    <w:lvl w:ilvl="8" w:tplc="0409001B" w:tentative="1">
       <w:start w:val="1"/>
       <w:numFmt w:val="lowerRoman"/>
       <w:lvlText w:val="%9."/>
@@ -2505,7 +3711,13 @@
     <w:abstractNumId w:val="0"/>
   </w:num>
   <w:num w:numId="4" w16cid:durableId="1160999283">
+    <w:abstractNumId w:val="4"/>
+  </w:num>
+  <w:num w:numId="5" w16cid:durableId="1329407760">
     <w:abstractNumId w:val="3"/>
+  </w:num>
+  <w:num w:numId="6" w16cid:durableId="1767189079">
+    <w:abstractNumId w:val="5"/>
   </w:num>
 </w:numbering>
 </file>
@@ -2955,6 +4167,21 @@
       <w:color w:val="808080"/>
     </w:rPr>
   </w:style>
+  <w:style w:type="character" w:customStyle="1" w:styleId="hljs-operator">
+    <w:name w:val="hljs-operator"/>
+    <w:basedOn w:val="DefaultParagraphFont"/>
+    <w:rsid w:val="00DE2542"/>
+  </w:style>
+  <w:style w:type="character" w:customStyle="1" w:styleId="hljs-punctuation">
+    <w:name w:val="hljs-punctuation"/>
+    <w:basedOn w:val="DefaultParagraphFont"/>
+    <w:rsid w:val="00DE2542"/>
+  </w:style>
+  <w:style w:type="character" w:customStyle="1" w:styleId="hljs-number">
+    <w:name w:val="hljs-number"/>
+    <w:basedOn w:val="DefaultParagraphFont"/>
+    <w:rsid w:val="00DE2542"/>
+  </w:style>
 </w:styles>
 </file>
 

</xml_diff>

<commit_message>
7. Increase the number of clusters
1. increase #cluster and sample sizes in each cluster 2. add another model for comparison: linear model with Bayesian basis
</commit_message>
<xml_diff>
--- a/Summary.docx
+++ b/Summary.docx
@@ -65,17 +65,50 @@
           <w:bCs/>
         </w:rPr>
       </w:pPr>
-      <w:r>
-        <w:rPr>
-          <w:b/>
-          <w:bCs/>
-        </w:rPr>
-        <w:t>fitgam &lt;- gam(y ~ A + s(k, site, bs = "fs", k = 5), data = dd, method="REML")</w:t>
-      </w:r>
-    </w:p>
-    <w:p>
-      <w:r>
-        <w:t xml:space="preserve"> bias          rmse true_value.se        est.se      coverage </w:t>
+      <w:proofErr w:type="spellStart"/>
+      <w:r>
+        <w:rPr>
+          <w:b/>
+          <w:bCs/>
+        </w:rPr>
+        <w:t>fitgam</w:t>
+      </w:r>
+      <w:proofErr w:type="spellEnd"/>
+      <w:r>
+        <w:rPr>
+          <w:b/>
+          <w:bCs/>
+        </w:rPr>
+        <w:t xml:space="preserve"> &lt;- </w:t>
+      </w:r>
+      <w:proofErr w:type="gramStart"/>
+      <w:r>
+        <w:rPr>
+          <w:b/>
+          <w:bCs/>
+        </w:rPr>
+        <w:t>gam(</w:t>
+      </w:r>
+      <w:proofErr w:type="gramEnd"/>
+      <w:r>
+        <w:rPr>
+          <w:b/>
+          <w:bCs/>
+        </w:rPr>
+        <w:t>y ~ A + s(k, site, bs = "fs", k = 5), data = dd, method="REML")</w:t>
+      </w:r>
+    </w:p>
+    <w:p>
+      <w:r>
+        <w:t xml:space="preserve"> bias          </w:t>
+      </w:r>
+      <w:proofErr w:type="spellStart"/>
+      <w:r>
+        <w:t>rmse</w:t>
+      </w:r>
+      <w:proofErr w:type="spellEnd"/>
+      <w:r>
+        <w:t xml:space="preserve"> true_value.se        est.se      coverage </w:t>
       </w:r>
     </w:p>
     <w:p>
@@ -112,47 +145,130 @@
           <w:bCs/>
         </w:rPr>
       </w:pPr>
-      <w:r>
-        <w:rPr>
-          <w:b/>
-          <w:bCs/>
-        </w:rPr>
-        <w:t>brm(y ~ A +  s(k, site, bs = "fs", k = 5), data = dd, family = gaussian(), #cores = 4,</w:t>
-      </w:r>
-    </w:p>
-    <w:p>
-      <w:pPr>
-        <w:rPr>
-          <w:b/>
-          <w:bCs/>
-        </w:rPr>
-      </w:pPr>
-      <w:r>
-        <w:rPr>
-          <w:b/>
-          <w:bCs/>
-        </w:rPr>
-        <w:t xml:space="preserve">            iter = 2500, warmup = 500,  refresh = 0,</w:t>
-      </w:r>
-    </w:p>
-    <w:p>
-      <w:pPr>
-        <w:rPr>
-          <w:b/>
-          <w:bCs/>
-        </w:rPr>
-      </w:pPr>
-      <w:r>
-        <w:rPr>
-          <w:b/>
-          <w:bCs/>
-        </w:rPr>
-        <w:t xml:space="preserve">            control = list(adapt_delta = 0.9))</w:t>
-      </w:r>
-    </w:p>
-    <w:p>
-      <w:r>
-        <w:t xml:space="preserve">bias     rmse   </w:t>
+      <w:proofErr w:type="spellStart"/>
+      <w:proofErr w:type="gramStart"/>
+      <w:r>
+        <w:rPr>
+          <w:b/>
+          <w:bCs/>
+        </w:rPr>
+        <w:t>brm</w:t>
+      </w:r>
+      <w:proofErr w:type="spellEnd"/>
+      <w:r>
+        <w:rPr>
+          <w:b/>
+          <w:bCs/>
+        </w:rPr>
+        <w:t>(</w:t>
+      </w:r>
+      <w:proofErr w:type="gramEnd"/>
+      <w:r>
+        <w:rPr>
+          <w:b/>
+          <w:bCs/>
+        </w:rPr>
+        <w:t>y ~ A +  s(k, site, bs = "fs", k = 5), data = dd, family = gaussian(), #cores = 4,</w:t>
+      </w:r>
+    </w:p>
+    <w:p>
+      <w:pPr>
+        <w:rPr>
+          <w:b/>
+          <w:bCs/>
+        </w:rPr>
+      </w:pPr>
+      <w:r>
+        <w:rPr>
+          <w:b/>
+          <w:bCs/>
+        </w:rPr>
+        <w:t xml:space="preserve">            </w:t>
+      </w:r>
+      <w:proofErr w:type="spellStart"/>
+      <w:r>
+        <w:rPr>
+          <w:b/>
+          <w:bCs/>
+        </w:rPr>
+        <w:t>iter</w:t>
+      </w:r>
+      <w:proofErr w:type="spellEnd"/>
+      <w:r>
+        <w:rPr>
+          <w:b/>
+          <w:bCs/>
+        </w:rPr>
+        <w:t xml:space="preserve"> = 2500, warmup = </w:t>
+      </w:r>
+      <w:proofErr w:type="gramStart"/>
+      <w:r>
+        <w:rPr>
+          <w:b/>
+          <w:bCs/>
+        </w:rPr>
+        <w:t>500,  refresh</w:t>
+      </w:r>
+      <w:proofErr w:type="gramEnd"/>
+      <w:r>
+        <w:rPr>
+          <w:b/>
+          <w:bCs/>
+        </w:rPr>
+        <w:t xml:space="preserve"> = 0,</w:t>
+      </w:r>
+    </w:p>
+    <w:p>
+      <w:pPr>
+        <w:rPr>
+          <w:b/>
+          <w:bCs/>
+        </w:rPr>
+      </w:pPr>
+      <w:r>
+        <w:rPr>
+          <w:b/>
+          <w:bCs/>
+        </w:rPr>
+        <w:t xml:space="preserve">            control = </w:t>
+      </w:r>
+      <w:proofErr w:type="gramStart"/>
+      <w:r>
+        <w:rPr>
+          <w:b/>
+          <w:bCs/>
+        </w:rPr>
+        <w:t>list(</w:t>
+      </w:r>
+      <w:proofErr w:type="spellStart"/>
+      <w:proofErr w:type="gramEnd"/>
+      <w:r>
+        <w:rPr>
+          <w:b/>
+          <w:bCs/>
+        </w:rPr>
+        <w:t>adapt_delta</w:t>
+      </w:r>
+      <w:proofErr w:type="spellEnd"/>
+      <w:r>
+        <w:rPr>
+          <w:b/>
+          <w:bCs/>
+        </w:rPr>
+        <w:t xml:space="preserve"> = 0.9))</w:t>
+      </w:r>
+    </w:p>
+    <w:p>
+      <w:r>
+        <w:t xml:space="preserve">bias     </w:t>
+      </w:r>
+      <w:proofErr w:type="spellStart"/>
+      <w:r>
+        <w:t>rmse</w:t>
+      </w:r>
+      <w:proofErr w:type="spellEnd"/>
+      <w:r>
+        <w:t xml:space="preserve">   </w:t>
       </w:r>
       <w:r>
         <w:t xml:space="preserve">     </w:t>
@@ -190,7 +306,15 @@
     </w:p>
     <w:p>
       <w:r>
-        <w:t xml:space="preserve">bias     rmse   </w:t>
+        <w:t xml:space="preserve">bias     </w:t>
+      </w:r>
+      <w:proofErr w:type="spellStart"/>
+      <w:r>
+        <w:t>rmse</w:t>
+      </w:r>
+      <w:proofErr w:type="spellEnd"/>
+      <w:r>
+        <w:t xml:space="preserve">   </w:t>
       </w:r>
       <w:r>
         <w:t xml:space="preserve"> </w:t>
@@ -252,8 +376,26 @@
           <w:numId w:val="2"/>
         </w:numPr>
       </w:pPr>
-      <w:r>
-        <w:t>One_x_nonlinear.R: y~nonlinear x + linear A</w:t>
+      <w:proofErr w:type="spellStart"/>
+      <w:r>
+        <w:t>One_x_</w:t>
+      </w:r>
+      <w:proofErr w:type="gramStart"/>
+      <w:r>
+        <w:t>nonlinear.R</w:t>
+      </w:r>
+      <w:proofErr w:type="spellEnd"/>
+      <w:proofErr w:type="gramEnd"/>
+      <w:r>
+        <w:t xml:space="preserve">: </w:t>
+      </w:r>
+      <w:proofErr w:type="spellStart"/>
+      <w:r>
+        <w:t>y~nonlinear</w:t>
+      </w:r>
+      <w:proofErr w:type="spellEnd"/>
+      <w:r>
+        <w:t xml:space="preserve"> x + linear A</w:t>
       </w:r>
     </w:p>
     <w:p>
@@ -273,7 +415,15 @@
         </w:numPr>
       </w:pPr>
       <w:r>
-        <w:t>If fit linear GAM with same spline basis as the  Bayesian non penalized version: the estimat</w:t>
+        <w:t xml:space="preserve">If fit linear GAM with same spline basis as </w:t>
+      </w:r>
+      <w:proofErr w:type="gramStart"/>
+      <w:r>
+        <w:t>the  Bayesian</w:t>
+      </w:r>
+      <w:proofErr w:type="gramEnd"/>
+      <w:r>
+        <w:t xml:space="preserve"> non penalized version: the estimat</w:t>
       </w:r>
       <w:r>
         <w:t>ion</w:t>
@@ -294,8 +444,21 @@
         </w:numPr>
       </w:pPr>
       <w:r>
-        <w:t>Now we have a penalized Bayesian model and compare with the freqentist GAM, the coverage is better in Bayesian method. See 3. In gitkran</w:t>
-      </w:r>
+        <w:t xml:space="preserve">Now we have a penalized Bayesian model and compare with the </w:t>
+      </w:r>
+      <w:proofErr w:type="spellStart"/>
+      <w:r>
+        <w:t>freqentist</w:t>
+      </w:r>
+      <w:proofErr w:type="spellEnd"/>
+      <w:r>
+        <w:t xml:space="preserve"> GAM, the coverage is better in Bayesian method. See 3. In </w:t>
+      </w:r>
+      <w:proofErr w:type="spellStart"/>
+      <w:r>
+        <w:t>gitkran</w:t>
+      </w:r>
+      <w:proofErr w:type="spellEnd"/>
     </w:p>
     <w:p>
       <w:pPr>
@@ -517,6 +680,7 @@
           <w:bCs/>
         </w:rPr>
       </w:pPr>
+      <w:proofErr w:type="spellStart"/>
       <w:r>
         <w:rPr>
           <w:b/>
@@ -536,7 +700,15 @@
           <w:b/>
           <w:bCs/>
         </w:rPr>
-        <w:t>~cauchy (0,1)</w:t>
+        <w:t>~cauchy</w:t>
+      </w:r>
+      <w:proofErr w:type="spellEnd"/>
+      <w:r>
+        <w:rPr>
+          <w:b/>
+          <w:bCs/>
+        </w:rPr>
+        <w:t xml:space="preserve"> (0,1)</w:t>
       </w:r>
     </w:p>
     <w:p>
@@ -610,12 +782,37 @@
           <w:bCs/>
         </w:rPr>
       </w:pPr>
-      <w:r>
-        <w:rPr>
-          <w:b/>
-          <w:bCs/>
-        </w:rPr>
-        <w:t>Sigma~cauchy(0,0.25)</w:t>
+      <w:proofErr w:type="spellStart"/>
+      <w:r>
+        <w:rPr>
+          <w:b/>
+          <w:bCs/>
+        </w:rPr>
+        <w:t>Sigma~</w:t>
+      </w:r>
+      <w:proofErr w:type="gramStart"/>
+      <w:r>
+        <w:rPr>
+          <w:b/>
+          <w:bCs/>
+        </w:rPr>
+        <w:t>cauchy</w:t>
+      </w:r>
+      <w:proofErr w:type="spellEnd"/>
+      <w:r>
+        <w:rPr>
+          <w:b/>
+          <w:bCs/>
+        </w:rPr>
+        <w:t>(</w:t>
+      </w:r>
+      <w:proofErr w:type="gramEnd"/>
+      <w:r>
+        <w:rPr>
+          <w:b/>
+          <w:bCs/>
+        </w:rPr>
+        <w:t>0,0.25)</w:t>
       </w:r>
     </w:p>
     <w:p>
@@ -702,7 +899,15 @@
         <w:t>model:</w:t>
       </w:r>
       <w:r>
-        <w:t xml:space="preserve"> exp(-(x1 - 0.5 + A)^2) + 5*A</w:t>
+        <w:t xml:space="preserve"> </w:t>
+      </w:r>
+      <w:proofErr w:type="gramStart"/>
+      <w:r>
+        <w:t>exp(</w:t>
+      </w:r>
+      <w:proofErr w:type="gramEnd"/>
+      <w:r>
+        <w:t>-(x1 - 0.5 + A)^2) + 5*A</w:t>
       </w:r>
     </w:p>
     <w:p>
@@ -766,11 +971,21 @@
         <w:t xml:space="preserve">Coverage: </w:t>
       </w:r>
       <w:r>
-        <w:t xml:space="preserve">similar, rmse </w:t>
-      </w:r>
+        <w:t xml:space="preserve">similar, </w:t>
+      </w:r>
+      <w:proofErr w:type="spellStart"/>
+      <w:r>
+        <w:t>rmse</w:t>
+      </w:r>
+      <w:proofErr w:type="spellEnd"/>
+      <w:r>
+        <w:t xml:space="preserve"> </w:t>
+      </w:r>
+      <w:proofErr w:type="spellStart"/>
       <w:r>
         <w:t>bayesian</w:t>
       </w:r>
+      <w:proofErr w:type="spellEnd"/>
       <w:r>
         <w:t xml:space="preserve"> seems lower</w:t>
       </w:r>
@@ -787,7 +1002,15 @@
         <w:t>When fit model:</w:t>
       </w:r>
       <w:r>
-        <w:t xml:space="preserve"> exp(-(x1 - 0.5 + A + x2)^2) + 5*A</w:t>
+        <w:t xml:space="preserve"> </w:t>
+      </w:r>
+      <w:proofErr w:type="gramStart"/>
+      <w:r>
+        <w:t>exp(</w:t>
+      </w:r>
+      <w:proofErr w:type="gramEnd"/>
+      <w:r>
+        <w:t>-(x1 - 0.5 + A + x2)^2) + 5*A</w:t>
       </w:r>
     </w:p>
     <w:p>
@@ -851,10 +1074,42 @@
         <w:t xml:space="preserve">Performance similar, the div is too high. Consider remove: </w:t>
       </w:r>
       <w:r>
-        <w:t>a[i] = a[i-1] + a_raw[i]*tau[i-1];</w:t>
-      </w:r>
-      <w:r>
-        <w:t xml:space="preserve">then divergence </w:t>
+        <w:t>a[</w:t>
+      </w:r>
+      <w:proofErr w:type="spellStart"/>
+      <w:r>
+        <w:t>i</w:t>
+      </w:r>
+      <w:proofErr w:type="spellEnd"/>
+      <w:r>
+        <w:t xml:space="preserve">] = a[i-1] + </w:t>
+      </w:r>
+      <w:proofErr w:type="spellStart"/>
+      <w:r>
+        <w:t>a_raw</w:t>
+      </w:r>
+      <w:proofErr w:type="spellEnd"/>
+      <w:r>
+        <w:t>[</w:t>
+      </w:r>
+      <w:proofErr w:type="spellStart"/>
+      <w:r>
+        <w:t>i</w:t>
+      </w:r>
+      <w:proofErr w:type="spellEnd"/>
+      <w:r>
+        <w:t>]*tau[i-1</w:t>
+      </w:r>
+      <w:proofErr w:type="gramStart"/>
+      <w:r>
+        <w:t>];</w:t>
+      </w:r>
+      <w:r>
+        <w:t>then</w:t>
+      </w:r>
+      <w:proofErr w:type="gramEnd"/>
+      <w:r>
+        <w:t xml:space="preserve"> divergence </w:t>
       </w:r>
       <w:r>
         <w:t>=0</w:t>
@@ -992,10 +1247,26 @@
         </w:numPr>
       </w:pPr>
       <w:r>
-        <w:t>No a[i]~N(a</w:t>
-      </w:r>
-      <w:r>
-        <w:t>[i-1],tau)</w:t>
+        <w:t>No a[</w:t>
+      </w:r>
+      <w:proofErr w:type="spellStart"/>
+      <w:r>
+        <w:t>i</w:t>
+      </w:r>
+      <w:proofErr w:type="spellEnd"/>
+      <w:r>
+        <w:t>]~N(a</w:t>
+      </w:r>
+      <w:r>
+        <w:t>[i-1</w:t>
+      </w:r>
+      <w:proofErr w:type="gramStart"/>
+      <w:r>
+        <w:t>],tau</w:t>
+      </w:r>
+      <w:proofErr w:type="gramEnd"/>
+      <w:r>
+        <w:t>)</w:t>
       </w:r>
     </w:p>
     <w:p>
@@ -1056,7 +1327,15 @@
         </w:numPr>
       </w:pPr>
       <w:r>
-        <w:t>Rhat~1,div=0</w:t>
+        <w:t>Rhat~</w:t>
+      </w:r>
+      <w:proofErr w:type="gramStart"/>
+      <w:r>
+        <w:t>1,div</w:t>
+      </w:r>
+      <w:proofErr w:type="gramEnd"/>
+      <w:r>
+        <w:t>=0</w:t>
       </w:r>
     </w:p>
     <w:p>
@@ -1068,7 +1347,23 @@
         </w:numPr>
       </w:pPr>
       <w:r>
-        <w:t>With a[i]~N(a[i-1],tau)</w:t>
+        <w:t>With a[</w:t>
+      </w:r>
+      <w:proofErr w:type="spellStart"/>
+      <w:r>
+        <w:t>i</w:t>
+      </w:r>
+      <w:proofErr w:type="spellEnd"/>
+      <w:r>
+        <w:t>]~N(a[i-1</w:t>
+      </w:r>
+      <w:proofErr w:type="gramStart"/>
+      <w:r>
+        <w:t>],tau</w:t>
+      </w:r>
+      <w:proofErr w:type="gramEnd"/>
+      <w:r>
+        <w:t>)</w:t>
       </w:r>
     </w:p>
     <w:p>
@@ -1164,9 +1459,16 @@
           <w:numId w:val="1"/>
         </w:numPr>
       </w:pPr>
-      <w:r>
-        <w:t>Stepped_wedge.r</w:t>
-      </w:r>
+      <w:proofErr w:type="spellStart"/>
+      <w:r>
+        <w:t>Stepped_</w:t>
+      </w:r>
+      <w:proofErr w:type="gramStart"/>
+      <w:r>
+        <w:t>wedge.r</w:t>
+      </w:r>
+      <w:proofErr w:type="spellEnd"/>
+      <w:proofErr w:type="gramEnd"/>
     </w:p>
     <w:p>
       <w:pPr>
@@ -1177,7 +1479,23 @@
         </w:numPr>
       </w:pPr>
       <w:r>
-        <w:t>Using normk as basis, trt effect~16</w:t>
+        <w:t xml:space="preserve">Using </w:t>
+      </w:r>
+      <w:proofErr w:type="spellStart"/>
+      <w:r>
+        <w:t>normk</w:t>
+      </w:r>
+      <w:proofErr w:type="spellEnd"/>
+      <w:r>
+        <w:t xml:space="preserve"> as basis, </w:t>
+      </w:r>
+      <w:proofErr w:type="spellStart"/>
+      <w:r>
+        <w:t>trt</w:t>
+      </w:r>
+      <w:proofErr w:type="spellEnd"/>
+      <w:r>
+        <w:t xml:space="preserve"> effect~16</w:t>
       </w:r>
     </w:p>
     <w:p>
@@ -1198,7 +1516,15 @@
         <w:t>s</w:t>
       </w:r>
       <w:r>
-        <w:t>ing k as basis, trt effect ~5</w:t>
+        <w:t xml:space="preserve">ing k as basis, </w:t>
+      </w:r>
+      <w:proofErr w:type="spellStart"/>
+      <w:r>
+        <w:t>trt</w:t>
+      </w:r>
+      <w:proofErr w:type="spellEnd"/>
+      <w:r>
+        <w:t xml:space="preserve"> effect ~5</w:t>
       </w:r>
     </w:p>
     <w:p>
@@ -1219,8 +1545,111 @@
       <w:r>
         <w:t xml:space="preserve">if </w:t>
       </w:r>
-      <w:r>
-        <w:t>y_pred_test[i] = beta_0[site_test[i]] + A_test[i] * beta_A + dot_product(a_site[site_test[i]], B_test[:,i]);</w:t>
+      <w:proofErr w:type="spellStart"/>
+      <w:r>
+        <w:t>y_pred_test</w:t>
+      </w:r>
+      <w:proofErr w:type="spellEnd"/>
+      <w:r>
+        <w:t>[</w:t>
+      </w:r>
+      <w:proofErr w:type="spellStart"/>
+      <w:r>
+        <w:t>i</w:t>
+      </w:r>
+      <w:proofErr w:type="spellEnd"/>
+      <w:r>
+        <w:t>] = beta_0[</w:t>
+      </w:r>
+      <w:proofErr w:type="spellStart"/>
+      <w:r>
+        <w:t>site_test</w:t>
+      </w:r>
+      <w:proofErr w:type="spellEnd"/>
+      <w:r>
+        <w:t>[</w:t>
+      </w:r>
+      <w:proofErr w:type="spellStart"/>
+      <w:r>
+        <w:t>i</w:t>
+      </w:r>
+      <w:proofErr w:type="spellEnd"/>
+      <w:r>
+        <w:t xml:space="preserve">]] + </w:t>
+      </w:r>
+      <w:proofErr w:type="spellStart"/>
+      <w:r>
+        <w:t>A_test</w:t>
+      </w:r>
+      <w:proofErr w:type="spellEnd"/>
+      <w:r>
+        <w:t>[</w:t>
+      </w:r>
+      <w:proofErr w:type="spellStart"/>
+      <w:r>
+        <w:t>i</w:t>
+      </w:r>
+      <w:proofErr w:type="spellEnd"/>
+      <w:r>
+        <w:t xml:space="preserve">] * </w:t>
+      </w:r>
+      <w:proofErr w:type="spellStart"/>
+      <w:r>
+        <w:t>beta_A</w:t>
+      </w:r>
+      <w:proofErr w:type="spellEnd"/>
+      <w:r>
+        <w:t xml:space="preserve"> + </w:t>
+      </w:r>
+      <w:proofErr w:type="spellStart"/>
+      <w:r>
+        <w:t>dot_product</w:t>
+      </w:r>
+      <w:proofErr w:type="spellEnd"/>
+      <w:r>
+        <w:t>(</w:t>
+      </w:r>
+      <w:proofErr w:type="spellStart"/>
+      <w:r>
+        <w:t>a_site</w:t>
+      </w:r>
+      <w:proofErr w:type="spellEnd"/>
+      <w:r>
+        <w:t>[</w:t>
+      </w:r>
+      <w:proofErr w:type="spellStart"/>
+      <w:r>
+        <w:t>site_test</w:t>
+      </w:r>
+      <w:proofErr w:type="spellEnd"/>
+      <w:r>
+        <w:t>[</w:t>
+      </w:r>
+      <w:proofErr w:type="spellStart"/>
+      <w:r>
+        <w:t>i</w:t>
+      </w:r>
+      <w:proofErr w:type="spellEnd"/>
+      <w:r>
+        <w:t xml:space="preserve">]], </w:t>
+      </w:r>
+      <w:proofErr w:type="spellStart"/>
+      <w:r>
+        <w:t>B_test</w:t>
+      </w:r>
+      <w:proofErr w:type="spellEnd"/>
+      <w:proofErr w:type="gramStart"/>
+      <w:r>
+        <w:t>[:,</w:t>
+      </w:r>
+      <w:proofErr w:type="spellStart"/>
+      <w:proofErr w:type="gramEnd"/>
+      <w:r>
+        <w:t>i</w:t>
+      </w:r>
+      <w:proofErr w:type="spellEnd"/>
+      <w:r>
+        <w:t>]);</w:t>
       </w:r>
     </w:p>
     <w:p>
@@ -1231,8 +1660,111 @@
           <w:numId w:val="1"/>
         </w:numPr>
       </w:pPr>
-      <w:r>
-        <w:t>y_pred_test[i] = beta_0[site_test[i]] + A_test[i] * beta_A + dot_product(a_site[site_test[i]], B_test[:,i]);</w:t>
+      <w:proofErr w:type="spellStart"/>
+      <w:r>
+        <w:t>y_pred_test</w:t>
+      </w:r>
+      <w:proofErr w:type="spellEnd"/>
+      <w:r>
+        <w:t>[</w:t>
+      </w:r>
+      <w:proofErr w:type="spellStart"/>
+      <w:r>
+        <w:t>i</w:t>
+      </w:r>
+      <w:proofErr w:type="spellEnd"/>
+      <w:r>
+        <w:t>] = beta_0[</w:t>
+      </w:r>
+      <w:proofErr w:type="spellStart"/>
+      <w:r>
+        <w:t>site_test</w:t>
+      </w:r>
+      <w:proofErr w:type="spellEnd"/>
+      <w:r>
+        <w:t>[</w:t>
+      </w:r>
+      <w:proofErr w:type="spellStart"/>
+      <w:r>
+        <w:t>i</w:t>
+      </w:r>
+      <w:proofErr w:type="spellEnd"/>
+      <w:r>
+        <w:t xml:space="preserve">]] + </w:t>
+      </w:r>
+      <w:proofErr w:type="spellStart"/>
+      <w:r>
+        <w:t>A_test</w:t>
+      </w:r>
+      <w:proofErr w:type="spellEnd"/>
+      <w:r>
+        <w:t>[</w:t>
+      </w:r>
+      <w:proofErr w:type="spellStart"/>
+      <w:r>
+        <w:t>i</w:t>
+      </w:r>
+      <w:proofErr w:type="spellEnd"/>
+      <w:r>
+        <w:t xml:space="preserve">] * </w:t>
+      </w:r>
+      <w:proofErr w:type="spellStart"/>
+      <w:r>
+        <w:t>beta_A</w:t>
+      </w:r>
+      <w:proofErr w:type="spellEnd"/>
+      <w:r>
+        <w:t xml:space="preserve"> + </w:t>
+      </w:r>
+      <w:proofErr w:type="spellStart"/>
+      <w:r>
+        <w:t>dot_product</w:t>
+      </w:r>
+      <w:proofErr w:type="spellEnd"/>
+      <w:r>
+        <w:t>(</w:t>
+      </w:r>
+      <w:proofErr w:type="spellStart"/>
+      <w:r>
+        <w:t>a_site</w:t>
+      </w:r>
+      <w:proofErr w:type="spellEnd"/>
+      <w:r>
+        <w:t>[</w:t>
+      </w:r>
+      <w:proofErr w:type="spellStart"/>
+      <w:r>
+        <w:t>site_test</w:t>
+      </w:r>
+      <w:proofErr w:type="spellEnd"/>
+      <w:r>
+        <w:t>[</w:t>
+      </w:r>
+      <w:proofErr w:type="spellStart"/>
+      <w:r>
+        <w:t>i</w:t>
+      </w:r>
+      <w:proofErr w:type="spellEnd"/>
+      <w:r>
+        <w:t xml:space="preserve">]], </w:t>
+      </w:r>
+      <w:proofErr w:type="spellStart"/>
+      <w:r>
+        <w:t>B_test</w:t>
+      </w:r>
+      <w:proofErr w:type="spellEnd"/>
+      <w:proofErr w:type="gramStart"/>
+      <w:r>
+        <w:t>[:,</w:t>
+      </w:r>
+      <w:proofErr w:type="spellStart"/>
+      <w:proofErr w:type="gramEnd"/>
+      <w:r>
+        <w:t>i</w:t>
+      </w:r>
+      <w:proofErr w:type="spellEnd"/>
+      <w:r>
+        <w:t>]);</w:t>
       </w:r>
     </w:p>
     <w:p>
@@ -1316,8 +1848,29 @@
           <w:numId w:val="1"/>
         </w:numPr>
       </w:pPr>
-      <w:r>
-        <w:t>mu_a[1] = mu_a_raw[1];</w:t>
+      <w:proofErr w:type="spellStart"/>
+      <w:r>
+        <w:t>mu_</w:t>
+      </w:r>
+      <w:proofErr w:type="gramStart"/>
+      <w:r>
+        <w:t>a</w:t>
+      </w:r>
+      <w:proofErr w:type="spellEnd"/>
+      <w:r>
+        <w:t>[</w:t>
+      </w:r>
+      <w:proofErr w:type="gramEnd"/>
+      <w:r>
+        <w:t xml:space="preserve">1] = </w:t>
+      </w:r>
+      <w:proofErr w:type="spellStart"/>
+      <w:r>
+        <w:t>mu_a_raw</w:t>
+      </w:r>
+      <w:proofErr w:type="spellEnd"/>
+      <w:r>
+        <w:t>[1];</w:t>
       </w:r>
     </w:p>
     <w:p>
@@ -1329,7 +1882,15 @@
         </w:numPr>
       </w:pPr>
       <w:r>
-        <w:t xml:space="preserve">  for (i in 2:num_basis)</w:t>
+        <w:t xml:space="preserve">  for (</w:t>
+      </w:r>
+      <w:proofErr w:type="spellStart"/>
+      <w:r>
+        <w:t>i</w:t>
+      </w:r>
+      <w:proofErr w:type="spellEnd"/>
+      <w:r>
+        <w:t xml:space="preserve"> in 2:num_basis)</w:t>
       </w:r>
     </w:p>
     <w:p>
@@ -1341,7 +1902,47 @@
         </w:numPr>
       </w:pPr>
       <w:r>
-        <w:t xml:space="preserve">    mu_a[i] = mu_a[i-1] + mu_a_raw[i]*tau;</w:t>
+        <w:t xml:space="preserve">    </w:t>
+      </w:r>
+      <w:proofErr w:type="spellStart"/>
+      <w:r>
+        <w:t>mu_a</w:t>
+      </w:r>
+      <w:proofErr w:type="spellEnd"/>
+      <w:r>
+        <w:t>[</w:t>
+      </w:r>
+      <w:proofErr w:type="spellStart"/>
+      <w:r>
+        <w:t>i</w:t>
+      </w:r>
+      <w:proofErr w:type="spellEnd"/>
+      <w:r>
+        <w:t xml:space="preserve">] = </w:t>
+      </w:r>
+      <w:proofErr w:type="spellStart"/>
+      <w:r>
+        <w:t>mu_a</w:t>
+      </w:r>
+      <w:proofErr w:type="spellEnd"/>
+      <w:r>
+        <w:t xml:space="preserve">[i-1] + </w:t>
+      </w:r>
+      <w:proofErr w:type="spellStart"/>
+      <w:r>
+        <w:t>mu_a_raw</w:t>
+      </w:r>
+      <w:proofErr w:type="spellEnd"/>
+      <w:r>
+        <w:t>[</w:t>
+      </w:r>
+      <w:proofErr w:type="spellStart"/>
+      <w:r>
+        <w:t>i</w:t>
+      </w:r>
+      <w:proofErr w:type="spellEnd"/>
+      <w:r>
+        <w:t>]*tau;</w:t>
       </w:r>
     </w:p>
     <w:p>
@@ -1596,9 +2197,19 @@
       <w:r>
         <w:t xml:space="preserve"> </w:t>
       </w:r>
-      <w:r>
-        <w:t>y~N(</w:t>
-      </w:r>
+      <w:proofErr w:type="spellStart"/>
+      <w:r>
+        <w:t>y~</w:t>
+      </w:r>
+      <w:proofErr w:type="gramStart"/>
+      <w:r>
+        <w:t>N</w:t>
+      </w:r>
+      <w:proofErr w:type="spellEnd"/>
+      <w:r>
+        <w:t>(</w:t>
+      </w:r>
+      <w:proofErr w:type="gramEnd"/>
       <w:r>
         <w:rPr>
           <w:b/>
@@ -1891,7 +2502,41 @@
           <w:b/>
           <w:bCs/>
         </w:rPr>
-        <w:t xml:space="preserve">  def &lt;- defData(varname = "a", formula = 0, variance = 1)</w:t>
+        <w:t xml:space="preserve">  def &lt;- </w:t>
+      </w:r>
+      <w:proofErr w:type="spellStart"/>
+      <w:proofErr w:type="gramStart"/>
+      <w:r>
+        <w:rPr>
+          <w:b/>
+          <w:bCs/>
+        </w:rPr>
+        <w:t>defData</w:t>
+      </w:r>
+      <w:proofErr w:type="spellEnd"/>
+      <w:r>
+        <w:rPr>
+          <w:b/>
+          <w:bCs/>
+        </w:rPr>
+        <w:t>(</w:t>
+      </w:r>
+      <w:proofErr w:type="spellStart"/>
+      <w:proofErr w:type="gramEnd"/>
+      <w:r>
+        <w:rPr>
+          <w:b/>
+          <w:bCs/>
+        </w:rPr>
+        <w:t>varname</w:t>
+      </w:r>
+      <w:proofErr w:type="spellEnd"/>
+      <w:r>
+        <w:rPr>
+          <w:b/>
+          <w:bCs/>
+        </w:rPr>
+        <w:t xml:space="preserve"> = "a", formula = 0, variance = 1)</w:t>
       </w:r>
     </w:p>
     <w:p>
@@ -1923,39 +2568,139 @@
           <w:b/>
           <w:bCs/>
         </w:rPr>
-        <w:t xml:space="preserve">  def2 &lt;- defDataAdd(varname = "b", formula = "(k - 0.5)^2", variance =0.4)</w:t>
-      </w:r>
-    </w:p>
-    <w:p>
-      <w:pPr>
-        <w:ind w:left="720"/>
-        <w:rPr>
-          <w:b/>
-          <w:bCs/>
-        </w:rPr>
-      </w:pPr>
-      <w:r>
-        <w:rPr>
-          <w:b/>
-          <w:bCs/>
-        </w:rPr>
-        <w:t xml:space="preserve">  #A: trt for each cluster and time period</w:t>
-      </w:r>
-    </w:p>
-    <w:p>
-      <w:pPr>
-        <w:ind w:left="720"/>
-        <w:rPr>
-          <w:b/>
-          <w:bCs/>
-        </w:rPr>
-      </w:pPr>
-      <w:r>
-        <w:rPr>
-          <w:b/>
-          <w:bCs/>
-        </w:rPr>
-        <w:t xml:space="preserve">  defOut &lt;- defDataAdd(varname = "y", formula = "a + b + 5 * A", variance = 1)</w:t>
+        <w:t xml:space="preserve">  def2 &lt;- </w:t>
+      </w:r>
+      <w:proofErr w:type="spellStart"/>
+      <w:proofErr w:type="gramStart"/>
+      <w:r>
+        <w:rPr>
+          <w:b/>
+          <w:bCs/>
+        </w:rPr>
+        <w:t>defDataAdd</w:t>
+      </w:r>
+      <w:proofErr w:type="spellEnd"/>
+      <w:r>
+        <w:rPr>
+          <w:b/>
+          <w:bCs/>
+        </w:rPr>
+        <w:t>(</w:t>
+      </w:r>
+      <w:proofErr w:type="spellStart"/>
+      <w:proofErr w:type="gramEnd"/>
+      <w:r>
+        <w:rPr>
+          <w:b/>
+          <w:bCs/>
+        </w:rPr>
+        <w:t>varname</w:t>
+      </w:r>
+      <w:proofErr w:type="spellEnd"/>
+      <w:r>
+        <w:rPr>
+          <w:b/>
+          <w:bCs/>
+        </w:rPr>
+        <w:t xml:space="preserve"> = "b", formula = "(k - 0.5)^2", variance =0.4)</w:t>
+      </w:r>
+    </w:p>
+    <w:p>
+      <w:pPr>
+        <w:ind w:left="720"/>
+        <w:rPr>
+          <w:b/>
+          <w:bCs/>
+        </w:rPr>
+      </w:pPr>
+      <w:r>
+        <w:rPr>
+          <w:b/>
+          <w:bCs/>
+        </w:rPr>
+        <w:t xml:space="preserve">  #A: </w:t>
+      </w:r>
+      <w:proofErr w:type="spellStart"/>
+      <w:r>
+        <w:rPr>
+          <w:b/>
+          <w:bCs/>
+        </w:rPr>
+        <w:t>trt</w:t>
+      </w:r>
+      <w:proofErr w:type="spellEnd"/>
+      <w:r>
+        <w:rPr>
+          <w:b/>
+          <w:bCs/>
+        </w:rPr>
+        <w:t xml:space="preserve"> for each cluster and time period</w:t>
+      </w:r>
+    </w:p>
+    <w:p>
+      <w:pPr>
+        <w:ind w:left="720"/>
+        <w:rPr>
+          <w:b/>
+          <w:bCs/>
+        </w:rPr>
+      </w:pPr>
+      <w:r>
+        <w:rPr>
+          <w:b/>
+          <w:bCs/>
+        </w:rPr>
+        <w:t xml:space="preserve">  </w:t>
+      </w:r>
+      <w:proofErr w:type="spellStart"/>
+      <w:r>
+        <w:rPr>
+          <w:b/>
+          <w:bCs/>
+        </w:rPr>
+        <w:t>defOut</w:t>
+      </w:r>
+      <w:proofErr w:type="spellEnd"/>
+      <w:r>
+        <w:rPr>
+          <w:b/>
+          <w:bCs/>
+        </w:rPr>
+        <w:t xml:space="preserve"> &lt;- </w:t>
+      </w:r>
+      <w:proofErr w:type="spellStart"/>
+      <w:proofErr w:type="gramStart"/>
+      <w:r>
+        <w:rPr>
+          <w:b/>
+          <w:bCs/>
+        </w:rPr>
+        <w:t>defDataAdd</w:t>
+      </w:r>
+      <w:proofErr w:type="spellEnd"/>
+      <w:r>
+        <w:rPr>
+          <w:b/>
+          <w:bCs/>
+        </w:rPr>
+        <w:t>(</w:t>
+      </w:r>
+      <w:proofErr w:type="spellStart"/>
+      <w:proofErr w:type="gramEnd"/>
+      <w:r>
+        <w:rPr>
+          <w:b/>
+          <w:bCs/>
+        </w:rPr>
+        <w:t>varname</w:t>
+      </w:r>
+      <w:proofErr w:type="spellEnd"/>
+      <w:r>
+        <w:rPr>
+          <w:b/>
+          <w:bCs/>
+        </w:rPr>
+        <w:t xml:space="preserve"> = "y", formula = "a + b + 5 * A", variance = 1)</w:t>
       </w:r>
     </w:p>
     <w:p>
@@ -1979,8 +2724,29 @@
       <w:pPr>
         <w:ind w:left="720"/>
       </w:pPr>
-      <w:r>
-        <w:t>fitgam &lt;- gam(y ~ A + s(k, site, bs = "fs", k = 5), data = train_data, method="REML")</w:t>
+      <w:proofErr w:type="spellStart"/>
+      <w:r>
+        <w:t>fitgam</w:t>
+      </w:r>
+      <w:proofErr w:type="spellEnd"/>
+      <w:r>
+        <w:t xml:space="preserve"> &lt;- </w:t>
+      </w:r>
+      <w:proofErr w:type="gramStart"/>
+      <w:r>
+        <w:t>gam(</w:t>
+      </w:r>
+      <w:proofErr w:type="gramEnd"/>
+      <w:r>
+        <w:t xml:space="preserve">y ~ A + s(k, site, bs = "fs", k = 5), data = </w:t>
+      </w:r>
+      <w:proofErr w:type="spellStart"/>
+      <w:r>
+        <w:t>train_data</w:t>
+      </w:r>
+      <w:proofErr w:type="spellEnd"/>
+      <w:r>
+        <w:t>, method="REML")</w:t>
       </w:r>
     </w:p>
     <w:p>
@@ -2035,8 +2801,82 @@
       <w:r>
         <w:t xml:space="preserve">Bayesian model: </w:t>
       </w:r>
-      <w:r>
-        <w:t>Y_hat[i] = beta_0[site[i]] + beta_A * A[i] + dot_product(a_site[site[i]], B[:,i])</w:t>
+      <w:proofErr w:type="spellStart"/>
+      <w:r>
+        <w:t>Y_hat</w:t>
+      </w:r>
+      <w:proofErr w:type="spellEnd"/>
+      <w:r>
+        <w:t>[</w:t>
+      </w:r>
+      <w:proofErr w:type="spellStart"/>
+      <w:r>
+        <w:t>i</w:t>
+      </w:r>
+      <w:proofErr w:type="spellEnd"/>
+      <w:r>
+        <w:t>] = beta_0[site[</w:t>
+      </w:r>
+      <w:proofErr w:type="spellStart"/>
+      <w:r>
+        <w:t>i</w:t>
+      </w:r>
+      <w:proofErr w:type="spellEnd"/>
+      <w:r>
+        <w:t xml:space="preserve">]] + </w:t>
+      </w:r>
+      <w:proofErr w:type="spellStart"/>
+      <w:r>
+        <w:t>beta_A</w:t>
+      </w:r>
+      <w:proofErr w:type="spellEnd"/>
+      <w:r>
+        <w:t xml:space="preserve"> * A[</w:t>
+      </w:r>
+      <w:proofErr w:type="spellStart"/>
+      <w:r>
+        <w:t>i</w:t>
+      </w:r>
+      <w:proofErr w:type="spellEnd"/>
+      <w:r>
+        <w:t xml:space="preserve">] + </w:t>
+      </w:r>
+      <w:proofErr w:type="spellStart"/>
+      <w:r>
+        <w:t>dot_product</w:t>
+      </w:r>
+      <w:proofErr w:type="spellEnd"/>
+      <w:r>
+        <w:t>(</w:t>
+      </w:r>
+      <w:proofErr w:type="spellStart"/>
+      <w:r>
+        <w:t>a_site</w:t>
+      </w:r>
+      <w:proofErr w:type="spellEnd"/>
+      <w:r>
+        <w:t>[site[</w:t>
+      </w:r>
+      <w:proofErr w:type="spellStart"/>
+      <w:r>
+        <w:t>i</w:t>
+      </w:r>
+      <w:proofErr w:type="spellEnd"/>
+      <w:r>
+        <w:t>]], B</w:t>
+      </w:r>
+      <w:proofErr w:type="gramStart"/>
+      <w:r>
+        <w:t>[:,</w:t>
+      </w:r>
+      <w:proofErr w:type="spellStart"/>
+      <w:proofErr w:type="gramEnd"/>
+      <w:r>
+        <w:t>i</w:t>
+      </w:r>
+      <w:proofErr w:type="spellEnd"/>
+      <w:r>
+        <w:t>])</w:t>
       </w:r>
     </w:p>
     <w:p>
@@ -2052,7 +2892,36 @@
         <w:ind w:left="720"/>
       </w:pPr>
       <w:r>
-        <w:t xml:space="preserve">    a_site[:,j] ~ normal(mu_a[j], sigma_a);</w:t>
+        <w:t xml:space="preserve">    </w:t>
+      </w:r>
+      <w:proofErr w:type="spellStart"/>
+      <w:r>
+        <w:t>a_site</w:t>
+      </w:r>
+      <w:proofErr w:type="spellEnd"/>
+      <w:proofErr w:type="gramStart"/>
+      <w:r>
+        <w:t>[:,</w:t>
+      </w:r>
+      <w:proofErr w:type="gramEnd"/>
+      <w:r>
+        <w:t>j] ~ normal(</w:t>
+      </w:r>
+      <w:proofErr w:type="spellStart"/>
+      <w:r>
+        <w:t>mu_a</w:t>
+      </w:r>
+      <w:proofErr w:type="spellEnd"/>
+      <w:r>
+        <w:t xml:space="preserve">[j], </w:t>
+      </w:r>
+      <w:proofErr w:type="spellStart"/>
+      <w:r>
+        <w:t>sigma_a</w:t>
+      </w:r>
+      <w:proofErr w:type="spellEnd"/>
+      <w:r>
+        <w:t>);</w:t>
       </w:r>
     </w:p>
     <w:p>
@@ -2068,7 +2937,23 @@
         <w:ind w:left="720"/>
       </w:pPr>
       <w:r>
-        <w:t xml:space="preserve">  mu_a ~ normal(0, 2.5);</w:t>
+        <w:t xml:space="preserve">  </w:t>
+      </w:r>
+      <w:proofErr w:type="spellStart"/>
+      <w:r>
+        <w:t>mu_a</w:t>
+      </w:r>
+      <w:proofErr w:type="spellEnd"/>
+      <w:r>
+        <w:t xml:space="preserve"> ~ </w:t>
+      </w:r>
+      <w:proofErr w:type="gramStart"/>
+      <w:r>
+        <w:t>normal(</w:t>
+      </w:r>
+      <w:proofErr w:type="gramEnd"/>
+      <w:r>
+        <w:t>0, 2.5);</w:t>
       </w:r>
     </w:p>
     <w:p>
@@ -2377,31 +3262,127 @@
       </w:pPr>
       <w:r>
         <w:lastRenderedPageBreak/>
-        <w:t>def &lt;- defData(varname = "a", formula = 0, variance = 1)</w:t>
-      </w:r>
-    </w:p>
-    <w:p>
-      <w:pPr>
-        <w:ind w:left="720"/>
-      </w:pPr>
-      <w:r>
-        <w:t xml:space="preserve">  def &lt;- defData(def, varname = "a_trt", formula = 0, variance = 1)</w:t>
-      </w:r>
-    </w:p>
-    <w:p>
-      <w:pPr>
-        <w:ind w:left="720"/>
-      </w:pPr>
-      <w:r>
-        <w:t xml:space="preserve">  def2 &lt;- defDataAdd(varname = "b", formula = "(k - 0.5)^2", variance =0.4)</w:t>
-      </w:r>
-    </w:p>
-    <w:p>
-      <w:pPr>
-        <w:ind w:left="720"/>
-      </w:pPr>
-      <w:r>
-        <w:t>defOut &lt;- defDataAdd(varname = "y", formula = "a + b + (5 + a_trt) * A", variance = 1)</w:t>
+        <w:t xml:space="preserve">def &lt;- </w:t>
+      </w:r>
+      <w:proofErr w:type="spellStart"/>
+      <w:proofErr w:type="gramStart"/>
+      <w:r>
+        <w:t>defData</w:t>
+      </w:r>
+      <w:proofErr w:type="spellEnd"/>
+      <w:r>
+        <w:t>(</w:t>
+      </w:r>
+      <w:proofErr w:type="spellStart"/>
+      <w:proofErr w:type="gramEnd"/>
+      <w:r>
+        <w:t>varname</w:t>
+      </w:r>
+      <w:proofErr w:type="spellEnd"/>
+      <w:r>
+        <w:t xml:space="preserve"> = "a", formula = 0, variance = 1)</w:t>
+      </w:r>
+    </w:p>
+    <w:p>
+      <w:pPr>
+        <w:ind w:left="720"/>
+      </w:pPr>
+      <w:r>
+        <w:t xml:space="preserve">  def &lt;- </w:t>
+      </w:r>
+      <w:proofErr w:type="spellStart"/>
+      <w:proofErr w:type="gramStart"/>
+      <w:r>
+        <w:t>defData</w:t>
+      </w:r>
+      <w:proofErr w:type="spellEnd"/>
+      <w:r>
+        <w:t>(</w:t>
+      </w:r>
+      <w:proofErr w:type="gramEnd"/>
+      <w:r>
+        <w:t xml:space="preserve">def, </w:t>
+      </w:r>
+      <w:proofErr w:type="spellStart"/>
+      <w:r>
+        <w:t>varname</w:t>
+      </w:r>
+      <w:proofErr w:type="spellEnd"/>
+      <w:r>
+        <w:t xml:space="preserve"> = "</w:t>
+      </w:r>
+      <w:proofErr w:type="spellStart"/>
+      <w:r>
+        <w:t>a_trt</w:t>
+      </w:r>
+      <w:proofErr w:type="spellEnd"/>
+      <w:r>
+        <w:t>", formula = 0, variance = 1)</w:t>
+      </w:r>
+    </w:p>
+    <w:p>
+      <w:pPr>
+        <w:ind w:left="720"/>
+      </w:pPr>
+      <w:r>
+        <w:t xml:space="preserve">  def2 &lt;- </w:t>
+      </w:r>
+      <w:proofErr w:type="spellStart"/>
+      <w:proofErr w:type="gramStart"/>
+      <w:r>
+        <w:t>defDataAdd</w:t>
+      </w:r>
+      <w:proofErr w:type="spellEnd"/>
+      <w:r>
+        <w:t>(</w:t>
+      </w:r>
+      <w:proofErr w:type="spellStart"/>
+      <w:proofErr w:type="gramEnd"/>
+      <w:r>
+        <w:t>varname</w:t>
+      </w:r>
+      <w:proofErr w:type="spellEnd"/>
+      <w:r>
+        <w:t xml:space="preserve"> = "b", formula = "(k - 0.5)^2", variance =0.4)</w:t>
+      </w:r>
+    </w:p>
+    <w:p>
+      <w:pPr>
+        <w:ind w:left="720"/>
+      </w:pPr>
+      <w:proofErr w:type="spellStart"/>
+      <w:r>
+        <w:t>defOut</w:t>
+      </w:r>
+      <w:proofErr w:type="spellEnd"/>
+      <w:r>
+        <w:t xml:space="preserve"> &lt;- </w:t>
+      </w:r>
+      <w:proofErr w:type="spellStart"/>
+      <w:proofErr w:type="gramStart"/>
+      <w:r>
+        <w:t>defDataAdd</w:t>
+      </w:r>
+      <w:proofErr w:type="spellEnd"/>
+      <w:r>
+        <w:t>(</w:t>
+      </w:r>
+      <w:proofErr w:type="spellStart"/>
+      <w:proofErr w:type="gramEnd"/>
+      <w:r>
+        <w:t>varname</w:t>
+      </w:r>
+      <w:proofErr w:type="spellEnd"/>
+      <w:r>
+        <w:t xml:space="preserve"> = "y", formula = "a + b + (5 + </w:t>
+      </w:r>
+      <w:proofErr w:type="spellStart"/>
+      <w:r>
+        <w:t>a_trt</w:t>
+      </w:r>
+      <w:proofErr w:type="spellEnd"/>
+      <w:r>
+        <w:t>) * A", variance = 1)</w:t>
       </w:r>
     </w:p>
     <w:p>
@@ -2428,8 +3409,34 @@
       </w:r>
     </w:p>
     <w:p>
-      <w:r>
-        <w:t>fitgam &lt;- mgcv::gam(y ~ A + s(site, bs = "re") + s(site, A, bs = "re") + s(k, site,  bs = "fs", k = 5), data = train_data, method="REML")</w:t>
+      <w:proofErr w:type="spellStart"/>
+      <w:r>
+        <w:t>fitgam</w:t>
+      </w:r>
+      <w:proofErr w:type="spellEnd"/>
+      <w:r>
+        <w:t xml:space="preserve"> &lt;- </w:t>
+      </w:r>
+      <w:proofErr w:type="spellStart"/>
+      <w:proofErr w:type="gramStart"/>
+      <w:r>
+        <w:t>mgcv</w:t>
+      </w:r>
+      <w:proofErr w:type="spellEnd"/>
+      <w:r>
+        <w:t>::</w:t>
+      </w:r>
+      <w:proofErr w:type="gramEnd"/>
+      <w:r>
+        <w:t xml:space="preserve">gam(y ~ A + s(site, bs = "re") + s(site, A, bs = "re") + s(k, site,  bs = "fs", k = 5), data = </w:t>
+      </w:r>
+      <w:proofErr w:type="spellStart"/>
+      <w:r>
+        <w:t>train_data</w:t>
+      </w:r>
+      <w:proofErr w:type="spellEnd"/>
+      <w:r>
+        <w:t>, method="REML")</w:t>
       </w:r>
     </w:p>
     <w:p>
@@ -2458,7 +3465,15 @@
         <w:ind w:left="720"/>
       </w:pPr>
       <w:r>
-        <w:t>for (i in 1:num_data) {</w:t>
+        <w:t>for (</w:t>
+      </w:r>
+      <w:proofErr w:type="spellStart"/>
+      <w:r>
+        <w:t>i</w:t>
+      </w:r>
+      <w:proofErr w:type="spellEnd"/>
+      <w:r>
+        <w:t xml:space="preserve"> in 1:num_data) {</w:t>
       </w:r>
     </w:p>
     <w:p>
@@ -2468,24 +3483,140 @@
       <w:r>
         <w:t xml:space="preserve">    </w:t>
       </w:r>
-      <w:r>
-        <w:t>Y_hat[i] = beta_0[site[i]] + beta_A_site[site[i]] * A[i] + dot_product(a_site[site[i]], B[:,i]);//</w:t>
-      </w:r>
-    </w:p>
-    <w:p>
-      <w:pPr>
-        <w:ind w:left="720"/>
-      </w:pPr>
-      <w:r>
-        <w:t>beta_A_site ~ normal(beta_A, 3);</w:t>
-      </w:r>
-    </w:p>
-    <w:p>
-      <w:pPr>
-        <w:ind w:left="720"/>
-      </w:pPr>
-      <w:r>
-        <w:t xml:space="preserve">  beta_A ~ normal(0, 20);</w:t>
+      <w:proofErr w:type="spellStart"/>
+      <w:r>
+        <w:t>Y_hat</w:t>
+      </w:r>
+      <w:proofErr w:type="spellEnd"/>
+      <w:r>
+        <w:t>[</w:t>
+      </w:r>
+      <w:proofErr w:type="spellStart"/>
+      <w:r>
+        <w:t>i</w:t>
+      </w:r>
+      <w:proofErr w:type="spellEnd"/>
+      <w:r>
+        <w:t>] = beta_0[site[</w:t>
+      </w:r>
+      <w:proofErr w:type="spellStart"/>
+      <w:r>
+        <w:t>i</w:t>
+      </w:r>
+      <w:proofErr w:type="spellEnd"/>
+      <w:r>
+        <w:t xml:space="preserve">]] + </w:t>
+      </w:r>
+      <w:proofErr w:type="spellStart"/>
+      <w:r>
+        <w:t>beta_A_site</w:t>
+      </w:r>
+      <w:proofErr w:type="spellEnd"/>
+      <w:r>
+        <w:t>[site[</w:t>
+      </w:r>
+      <w:proofErr w:type="spellStart"/>
+      <w:r>
+        <w:t>i</w:t>
+      </w:r>
+      <w:proofErr w:type="spellEnd"/>
+      <w:r>
+        <w:t>]] * A[</w:t>
+      </w:r>
+      <w:proofErr w:type="spellStart"/>
+      <w:r>
+        <w:t>i</w:t>
+      </w:r>
+      <w:proofErr w:type="spellEnd"/>
+      <w:r>
+        <w:t xml:space="preserve">] + </w:t>
+      </w:r>
+      <w:proofErr w:type="spellStart"/>
+      <w:r>
+        <w:t>dot_product</w:t>
+      </w:r>
+      <w:proofErr w:type="spellEnd"/>
+      <w:r>
+        <w:t>(</w:t>
+      </w:r>
+      <w:proofErr w:type="spellStart"/>
+      <w:r>
+        <w:t>a_site</w:t>
+      </w:r>
+      <w:proofErr w:type="spellEnd"/>
+      <w:r>
+        <w:t>[site[</w:t>
+      </w:r>
+      <w:proofErr w:type="spellStart"/>
+      <w:r>
+        <w:t>i</w:t>
+      </w:r>
+      <w:proofErr w:type="spellEnd"/>
+      <w:r>
+        <w:t>]], B</w:t>
+      </w:r>
+      <w:proofErr w:type="gramStart"/>
+      <w:r>
+        <w:t>[:,</w:t>
+      </w:r>
+      <w:proofErr w:type="spellStart"/>
+      <w:proofErr w:type="gramEnd"/>
+      <w:r>
+        <w:t>i</w:t>
+      </w:r>
+      <w:proofErr w:type="spellEnd"/>
+      <w:r>
+        <w:t>]);//</w:t>
+      </w:r>
+    </w:p>
+    <w:p>
+      <w:pPr>
+        <w:ind w:left="720"/>
+      </w:pPr>
+      <w:proofErr w:type="spellStart"/>
+      <w:r>
+        <w:t>beta_A_site</w:t>
+      </w:r>
+      <w:proofErr w:type="spellEnd"/>
+      <w:r>
+        <w:t xml:space="preserve"> ~ </w:t>
+      </w:r>
+      <w:proofErr w:type="gramStart"/>
+      <w:r>
+        <w:t>normal(</w:t>
+      </w:r>
+      <w:proofErr w:type="spellStart"/>
+      <w:proofErr w:type="gramEnd"/>
+      <w:r>
+        <w:t>beta_A</w:t>
+      </w:r>
+      <w:proofErr w:type="spellEnd"/>
+      <w:r>
+        <w:t>, 3);</w:t>
+      </w:r>
+    </w:p>
+    <w:p>
+      <w:pPr>
+        <w:ind w:left="720"/>
+      </w:pPr>
+      <w:r>
+        <w:t xml:space="preserve">  </w:t>
+      </w:r>
+      <w:proofErr w:type="spellStart"/>
+      <w:r>
+        <w:t>beta_A</w:t>
+      </w:r>
+      <w:proofErr w:type="spellEnd"/>
+      <w:r>
+        <w:t xml:space="preserve"> ~ </w:t>
+      </w:r>
+      <w:proofErr w:type="gramStart"/>
+      <w:r>
+        <w:t>normal(</w:t>
+      </w:r>
+      <w:proofErr w:type="gramEnd"/>
+      <w:r>
+        <w:t>0, 20);</w:t>
       </w:r>
     </w:p>
     <w:p>
@@ -2549,39 +3680,104 @@
         <w:ind w:left="720"/>
       </w:pPr>
       <w:r>
-        <w:t>def &lt;- defData(varname = "a", formula = 0, variance = 1)</w:t>
-      </w:r>
-    </w:p>
-    <w:p>
-      <w:pPr>
-        <w:ind w:left="720"/>
-      </w:pPr>
-      <w:r>
-        <w:t xml:space="preserve">  def &lt;- defData(def, varname = "a_trt", formula = 0, variance = 4)</w:t>
-      </w:r>
-    </w:p>
-    <w:p>
-      <w:pPr>
-        <w:ind w:left="720"/>
-      </w:pPr>
-      <w:r>
-        <w:t xml:space="preserve">  def2 &lt;- defDataAdd(varname = "b", formula = "(k - 0.5)^2", variance =9)</w:t>
-      </w:r>
-    </w:p>
-    <w:p>
-      <w:pPr>
-        <w:ind w:left="720"/>
-      </w:pPr>
-      <w:r>
-        <w:t xml:space="preserve">  #A: trt for each cluster and time period</w:t>
-      </w:r>
-    </w:p>
-    <w:p>
-      <w:pPr>
-        <w:ind w:left="720"/>
-      </w:pPr>
-      <w:r>
-        <w:t xml:space="preserve">  defOut &lt;- defDataAdd(varname = "y", formula = "a + b + (5 + a_trt) * A", variance = 1)</w:t>
+        <w:t xml:space="preserve">def &lt;- </w:t>
+      </w:r>
+      <w:proofErr w:type="spellStart"/>
+      <w:proofErr w:type="gramStart"/>
+      <w:r>
+        <w:t>defData</w:t>
+      </w:r>
+      <w:proofErr w:type="spellEnd"/>
+      <w:r>
+        <w:t>(</w:t>
+      </w:r>
+      <w:proofErr w:type="spellStart"/>
+      <w:proofErr w:type="gramEnd"/>
+      <w:r>
+        <w:t>varname</w:t>
+      </w:r>
+      <w:proofErr w:type="spellEnd"/>
+      <w:r>
+        <w:t xml:space="preserve"> = "a", formula = 0, variance = 1)</w:t>
+      </w:r>
+    </w:p>
+    <w:p>
+      <w:pPr>
+        <w:ind w:left="720"/>
+      </w:pPr>
+      <w:r>
+        <w:t xml:space="preserve">  def &lt;- </w:t>
+      </w:r>
+      <w:proofErr w:type="spellStart"/>
+      <w:proofErr w:type="gramStart"/>
+      <w:r>
+        <w:t>defData</w:t>
+      </w:r>
+      <w:proofErr w:type="spellEnd"/>
+      <w:r>
+        <w:t>(</w:t>
+      </w:r>
+      <w:proofErr w:type="gramEnd"/>
+      <w:r>
+        <w:t xml:space="preserve">def, </w:t>
+      </w:r>
+      <w:proofErr w:type="spellStart"/>
+      <w:r>
+        <w:t>varname</w:t>
+      </w:r>
+      <w:proofErr w:type="spellEnd"/>
+      <w:r>
+        <w:t xml:space="preserve"> = "</w:t>
+      </w:r>
+      <w:proofErr w:type="spellStart"/>
+      <w:r>
+        <w:t>a_trt</w:t>
+      </w:r>
+      <w:proofErr w:type="spellEnd"/>
+      <w:r>
+        <w:t>", formula = 0, variance = 4)</w:t>
+      </w:r>
+    </w:p>
+    <w:p>
+      <w:pPr>
+        <w:ind w:left="720"/>
+      </w:pPr>
+      <w:r>
+        <w:t xml:space="preserve">  def2 &lt;- </w:t>
+      </w:r>
+      <w:proofErr w:type="spellStart"/>
+      <w:proofErr w:type="gramStart"/>
+      <w:r>
+        <w:t>defDataAdd</w:t>
+      </w:r>
+      <w:proofErr w:type="spellEnd"/>
+      <w:r>
+        <w:t>(</w:t>
+      </w:r>
+      <w:proofErr w:type="spellStart"/>
+      <w:proofErr w:type="gramEnd"/>
+      <w:r>
+        <w:t>varname</w:t>
+      </w:r>
+      <w:proofErr w:type="spellEnd"/>
+      <w:r>
+        <w:t xml:space="preserve"> = "b", formula = "(k - 0.5)^2", variance =9)</w:t>
+      </w:r>
+    </w:p>
+    <w:p>
+      <w:pPr>
+        <w:ind w:left="720"/>
+      </w:pPr>
+      <w:r>
+        <w:t xml:space="preserve">  #A: </w:t>
+      </w:r>
+      <w:proofErr w:type="spellStart"/>
+      <w:r>
+        <w:t>trt</w:t>
+      </w:r>
+      <w:proofErr w:type="spellEnd"/>
+      <w:r>
+        <w:t xml:space="preserve"> for each cluster and time period</w:t>
       </w:r>
     </w:p>
     <w:p>
@@ -2591,13 +3787,73 @@
       <w:r>
         <w:t xml:space="preserve">  </w:t>
       </w:r>
+      <w:proofErr w:type="spellStart"/>
+      <w:r>
+        <w:t>defOut</w:t>
+      </w:r>
+      <w:proofErr w:type="spellEnd"/>
+      <w:r>
+        <w:t xml:space="preserve"> &lt;- </w:t>
+      </w:r>
+      <w:proofErr w:type="spellStart"/>
+      <w:proofErr w:type="gramStart"/>
+      <w:r>
+        <w:t>defDataAdd</w:t>
+      </w:r>
+      <w:proofErr w:type="spellEnd"/>
+      <w:r>
+        <w:t>(</w:t>
+      </w:r>
+      <w:proofErr w:type="spellStart"/>
+      <w:proofErr w:type="gramEnd"/>
+      <w:r>
+        <w:t>varname</w:t>
+      </w:r>
+      <w:proofErr w:type="spellEnd"/>
+      <w:r>
+        <w:t xml:space="preserve"> = "y", formula = "a + b + (5 + </w:t>
+      </w:r>
+      <w:proofErr w:type="spellStart"/>
+      <w:r>
+        <w:t>a_trt</w:t>
+      </w:r>
+      <w:proofErr w:type="spellEnd"/>
+      <w:r>
+        <w:t>) * A", variance = 1)</w:t>
+      </w:r>
+    </w:p>
+    <w:p>
+      <w:pPr>
+        <w:ind w:left="720"/>
+      </w:pPr>
+      <w:r>
+        <w:t xml:space="preserve">  </w:t>
+      </w:r>
     </w:p>
     <w:p>
       <w:r>
         <w:t xml:space="preserve">Fit gam: </w:t>
       </w:r>
-      <w:r>
-        <w:t>mgcv::gam(y ~ A + s(site, A, bs = "re") + s(k, site,  bs = "fs", k = 5), data = train_data, method="REML")</w:t>
+      <w:proofErr w:type="spellStart"/>
+      <w:proofErr w:type="gramStart"/>
+      <w:r>
+        <w:t>mgcv</w:t>
+      </w:r>
+      <w:proofErr w:type="spellEnd"/>
+      <w:r>
+        <w:t>::</w:t>
+      </w:r>
+      <w:proofErr w:type="gramEnd"/>
+      <w:r>
+        <w:t xml:space="preserve">gam(y ~ A + s(site, A, bs = "re") + s(k, site,  bs = "fs", k = 5), data = </w:t>
+      </w:r>
+      <w:proofErr w:type="spellStart"/>
+      <w:r>
+        <w:t>train_data</w:t>
+      </w:r>
+      <w:proofErr w:type="spellEnd"/>
+      <w:r>
+        <w:t>, method="REML")</w:t>
       </w:r>
     </w:p>
     <w:p>
@@ -2605,7 +3861,84 @@
         <w:t>Bayesian:</w:t>
       </w:r>
       <w:r>
-        <w:t xml:space="preserve"> Y_hat[i] = beta_0 + beta_A_site[site[i]] * A[i] + dot_product(a_site[site[i]], B[:,i]);</w:t>
+        <w:t xml:space="preserve"> </w:t>
+      </w:r>
+      <w:proofErr w:type="spellStart"/>
+      <w:r>
+        <w:t>Y_hat</w:t>
+      </w:r>
+      <w:proofErr w:type="spellEnd"/>
+      <w:r>
+        <w:t>[</w:t>
+      </w:r>
+      <w:proofErr w:type="spellStart"/>
+      <w:r>
+        <w:t>i</w:t>
+      </w:r>
+      <w:proofErr w:type="spellEnd"/>
+      <w:r>
+        <w:t xml:space="preserve">] = beta_0 + </w:t>
+      </w:r>
+      <w:proofErr w:type="spellStart"/>
+      <w:r>
+        <w:t>beta_A_site</w:t>
+      </w:r>
+      <w:proofErr w:type="spellEnd"/>
+      <w:r>
+        <w:t>[site[</w:t>
+      </w:r>
+      <w:proofErr w:type="spellStart"/>
+      <w:r>
+        <w:t>i</w:t>
+      </w:r>
+      <w:proofErr w:type="spellEnd"/>
+      <w:r>
+        <w:t>]] * A[</w:t>
+      </w:r>
+      <w:proofErr w:type="spellStart"/>
+      <w:r>
+        <w:t>i</w:t>
+      </w:r>
+      <w:proofErr w:type="spellEnd"/>
+      <w:r>
+        <w:t xml:space="preserve">] + </w:t>
+      </w:r>
+      <w:proofErr w:type="spellStart"/>
+      <w:r>
+        <w:t>dot_product</w:t>
+      </w:r>
+      <w:proofErr w:type="spellEnd"/>
+      <w:r>
+        <w:t>(</w:t>
+      </w:r>
+      <w:proofErr w:type="spellStart"/>
+      <w:r>
+        <w:t>a_site</w:t>
+      </w:r>
+      <w:proofErr w:type="spellEnd"/>
+      <w:r>
+        <w:t>[site[</w:t>
+      </w:r>
+      <w:proofErr w:type="spellStart"/>
+      <w:r>
+        <w:t>i</w:t>
+      </w:r>
+      <w:proofErr w:type="spellEnd"/>
+      <w:r>
+        <w:t>]], B</w:t>
+      </w:r>
+      <w:proofErr w:type="gramStart"/>
+      <w:r>
+        <w:t>[:,</w:t>
+      </w:r>
+      <w:proofErr w:type="spellStart"/>
+      <w:proofErr w:type="gramEnd"/>
+      <w:r>
+        <w:t>i</w:t>
+      </w:r>
+      <w:proofErr w:type="spellEnd"/>
+      <w:r>
+        <w:t>]);</w:t>
       </w:r>
     </w:p>
     <w:p>
@@ -2721,7 +4054,15 @@
         <w:t>?</w:t>
       </w:r>
       <w:r>
-        <w:t xml:space="preserve"> Reason: reduce the number of parameter to be estimated?</w:t>
+        <w:t xml:space="preserve"> Reason: reduce the number of </w:t>
+      </w:r>
+      <w:proofErr w:type="gramStart"/>
+      <w:r>
+        <w:t>parameter</w:t>
+      </w:r>
+      <w:proofErr w:type="gramEnd"/>
+      <w:r>
+        <w:t xml:space="preserve"> to be estimated?</w:t>
       </w:r>
       <w:r>
         <w:t xml:space="preserve"> In Keith post</w:t>
@@ -2776,10 +4117,39 @@
         <w:t>To do: try this model in previous</w:t>
       </w:r>
       <w:r>
-        <w:t xml:space="preserve"> hierarchical settings, beta_A_site~normal(beta_A, tau)</w:t>
-      </w:r>
-      <w:r>
-        <w:t>; tau has a prior, beta_A~normal(0,10)</w:t>
+        <w:t xml:space="preserve"> hierarchical settings, </w:t>
+      </w:r>
+      <w:proofErr w:type="spellStart"/>
+      <w:r>
+        <w:t>beta_A_site~</w:t>
+      </w:r>
+      <w:proofErr w:type="gramStart"/>
+      <w:r>
+        <w:t>normal</w:t>
+      </w:r>
+      <w:proofErr w:type="spellEnd"/>
+      <w:r>
+        <w:t>(</w:t>
+      </w:r>
+      <w:proofErr w:type="spellStart"/>
+      <w:proofErr w:type="gramEnd"/>
+      <w:r>
+        <w:t>beta_A</w:t>
+      </w:r>
+      <w:proofErr w:type="spellEnd"/>
+      <w:r>
+        <w:t>, tau)</w:t>
+      </w:r>
+      <w:r>
+        <w:t xml:space="preserve">; tau has a prior, </w:t>
+      </w:r>
+      <w:proofErr w:type="spellStart"/>
+      <w:r>
+        <w:t>beta_A~normal</w:t>
+      </w:r>
+      <w:proofErr w:type="spellEnd"/>
+      <w:r>
+        <w:t>(0,10)</w:t>
       </w:r>
     </w:p>
     <w:p>
@@ -2867,47 +4237,226 @@
         <w:ind w:left="720"/>
       </w:pPr>
       <w:r>
-        <w:t>Data generation: def &lt;- defData(varname = "a", formula = 0, variance = 1)</w:t>
-      </w:r>
-    </w:p>
-    <w:p>
-      <w:pPr>
-        <w:ind w:left="720"/>
-      </w:pPr>
-      <w:r>
-        <w:t xml:space="preserve">  def2 &lt;- defDataAdd(varname = "b", formula = "(k - 0.5)^2", variance =0.4)</w:t>
-      </w:r>
-    </w:p>
-    <w:p>
-      <w:pPr>
-        <w:ind w:left="720"/>
-      </w:pPr>
-      <w:r>
-        <w:t xml:space="preserve">  #A: trt for each cluster and time period</w:t>
-      </w:r>
-    </w:p>
-    <w:p>
-      <w:pPr>
-        <w:ind w:left="720"/>
-      </w:pPr>
-      <w:r>
-        <w:t xml:space="preserve">  defOut &lt;- defDataAdd(varname = "y", formula = "a + b + 5 * A", dist = "binary", link="logit")</w:t>
-      </w:r>
-    </w:p>
-    <w:p>
-      <w:pPr>
-        <w:ind w:left="720"/>
-      </w:pPr>
-      <w:r>
-        <w:t>fit the Bayesian model: for (i in 1:num_data) {</w:t>
-      </w:r>
-    </w:p>
-    <w:p>
-      <w:pPr>
-        <w:ind w:left="720"/>
-      </w:pPr>
-      <w:r>
-        <w:t xml:space="preserve">    Y_hat[i] = beta_0[site[i]] + beta_A * A[i] + dot_product(a_site[site[i]], B[:,i]);//B[:,i] will give you a vector that consists of all elements from the ith column of that matrix.</w:t>
+        <w:t xml:space="preserve">Data generation: def &lt;- </w:t>
+      </w:r>
+      <w:proofErr w:type="spellStart"/>
+      <w:proofErr w:type="gramStart"/>
+      <w:r>
+        <w:t>defData</w:t>
+      </w:r>
+      <w:proofErr w:type="spellEnd"/>
+      <w:r>
+        <w:t>(</w:t>
+      </w:r>
+      <w:proofErr w:type="spellStart"/>
+      <w:proofErr w:type="gramEnd"/>
+      <w:r>
+        <w:t>varname</w:t>
+      </w:r>
+      <w:proofErr w:type="spellEnd"/>
+      <w:r>
+        <w:t xml:space="preserve"> = "a", formula = 0, variance = 1)</w:t>
+      </w:r>
+    </w:p>
+    <w:p>
+      <w:pPr>
+        <w:ind w:left="720"/>
+      </w:pPr>
+      <w:r>
+        <w:t xml:space="preserve">  def2 &lt;- </w:t>
+      </w:r>
+      <w:proofErr w:type="spellStart"/>
+      <w:proofErr w:type="gramStart"/>
+      <w:r>
+        <w:t>defDataAdd</w:t>
+      </w:r>
+      <w:proofErr w:type="spellEnd"/>
+      <w:r>
+        <w:t>(</w:t>
+      </w:r>
+      <w:proofErr w:type="spellStart"/>
+      <w:proofErr w:type="gramEnd"/>
+      <w:r>
+        <w:t>varname</w:t>
+      </w:r>
+      <w:proofErr w:type="spellEnd"/>
+      <w:r>
+        <w:t xml:space="preserve"> = "b", formula = "(k - 0.5)^2", variance =0.4)</w:t>
+      </w:r>
+    </w:p>
+    <w:p>
+      <w:pPr>
+        <w:ind w:left="720"/>
+      </w:pPr>
+      <w:r>
+        <w:t xml:space="preserve">  #A: </w:t>
+      </w:r>
+      <w:proofErr w:type="spellStart"/>
+      <w:r>
+        <w:t>trt</w:t>
+      </w:r>
+      <w:proofErr w:type="spellEnd"/>
+      <w:r>
+        <w:t xml:space="preserve"> for each cluster and time period</w:t>
+      </w:r>
+    </w:p>
+    <w:p>
+      <w:pPr>
+        <w:ind w:left="720"/>
+      </w:pPr>
+      <w:r>
+        <w:t xml:space="preserve">  </w:t>
+      </w:r>
+      <w:proofErr w:type="spellStart"/>
+      <w:r>
+        <w:t>defOut</w:t>
+      </w:r>
+      <w:proofErr w:type="spellEnd"/>
+      <w:r>
+        <w:t xml:space="preserve"> &lt;- </w:t>
+      </w:r>
+      <w:proofErr w:type="spellStart"/>
+      <w:proofErr w:type="gramStart"/>
+      <w:r>
+        <w:t>defDataAdd</w:t>
+      </w:r>
+      <w:proofErr w:type="spellEnd"/>
+      <w:r>
+        <w:t>(</w:t>
+      </w:r>
+      <w:proofErr w:type="spellStart"/>
+      <w:proofErr w:type="gramEnd"/>
+      <w:r>
+        <w:t>varname</w:t>
+      </w:r>
+      <w:proofErr w:type="spellEnd"/>
+      <w:r>
+        <w:t xml:space="preserve"> = "y", formula = "a + b + 5 * A", </w:t>
+      </w:r>
+      <w:proofErr w:type="spellStart"/>
+      <w:r>
+        <w:t>dist</w:t>
+      </w:r>
+      <w:proofErr w:type="spellEnd"/>
+      <w:r>
+        <w:t xml:space="preserve"> = "binary", link="logit")</w:t>
+      </w:r>
+    </w:p>
+    <w:p>
+      <w:pPr>
+        <w:ind w:left="720"/>
+      </w:pPr>
+      <w:r>
+        <w:t>fit the Bayesian model: for (</w:t>
+      </w:r>
+      <w:proofErr w:type="spellStart"/>
+      <w:r>
+        <w:t>i</w:t>
+      </w:r>
+      <w:proofErr w:type="spellEnd"/>
+      <w:r>
+        <w:t xml:space="preserve"> in 1:num_data) {</w:t>
+      </w:r>
+    </w:p>
+    <w:p>
+      <w:pPr>
+        <w:ind w:left="720"/>
+      </w:pPr>
+      <w:r>
+        <w:t xml:space="preserve">    </w:t>
+      </w:r>
+      <w:proofErr w:type="spellStart"/>
+      <w:r>
+        <w:t>Y_hat</w:t>
+      </w:r>
+      <w:proofErr w:type="spellEnd"/>
+      <w:r>
+        <w:t>[</w:t>
+      </w:r>
+      <w:proofErr w:type="spellStart"/>
+      <w:r>
+        <w:t>i</w:t>
+      </w:r>
+      <w:proofErr w:type="spellEnd"/>
+      <w:r>
+        <w:t>] = beta_0[site[</w:t>
+      </w:r>
+      <w:proofErr w:type="spellStart"/>
+      <w:r>
+        <w:t>i</w:t>
+      </w:r>
+      <w:proofErr w:type="spellEnd"/>
+      <w:r>
+        <w:t xml:space="preserve">]] + </w:t>
+      </w:r>
+      <w:proofErr w:type="spellStart"/>
+      <w:r>
+        <w:t>beta_A</w:t>
+      </w:r>
+      <w:proofErr w:type="spellEnd"/>
+      <w:r>
+        <w:t xml:space="preserve"> * A[</w:t>
+      </w:r>
+      <w:proofErr w:type="spellStart"/>
+      <w:r>
+        <w:t>i</w:t>
+      </w:r>
+      <w:proofErr w:type="spellEnd"/>
+      <w:r>
+        <w:t xml:space="preserve">] + </w:t>
+      </w:r>
+      <w:proofErr w:type="spellStart"/>
+      <w:r>
+        <w:t>dot_product</w:t>
+      </w:r>
+      <w:proofErr w:type="spellEnd"/>
+      <w:r>
+        <w:t>(</w:t>
+      </w:r>
+      <w:proofErr w:type="spellStart"/>
+      <w:r>
+        <w:t>a_site</w:t>
+      </w:r>
+      <w:proofErr w:type="spellEnd"/>
+      <w:r>
+        <w:t>[site[</w:t>
+      </w:r>
+      <w:proofErr w:type="spellStart"/>
+      <w:r>
+        <w:t>i</w:t>
+      </w:r>
+      <w:proofErr w:type="spellEnd"/>
+      <w:r>
+        <w:t>]], B</w:t>
+      </w:r>
+      <w:proofErr w:type="gramStart"/>
+      <w:r>
+        <w:t>[:,</w:t>
+      </w:r>
+      <w:proofErr w:type="spellStart"/>
+      <w:proofErr w:type="gramEnd"/>
+      <w:r>
+        <w:t>i</w:t>
+      </w:r>
+      <w:proofErr w:type="spellEnd"/>
+      <w:r>
+        <w:t>]);//B[:,</w:t>
+      </w:r>
+      <w:proofErr w:type="spellStart"/>
+      <w:r>
+        <w:t>i</w:t>
+      </w:r>
+      <w:proofErr w:type="spellEnd"/>
+      <w:r>
+        <w:t xml:space="preserve">] will give you a vector that consists of all elements from the </w:t>
+      </w:r>
+      <w:proofErr w:type="spellStart"/>
+      <w:r>
+        <w:t>ith</w:t>
+      </w:r>
+      <w:proofErr w:type="spellEnd"/>
+      <w:r>
+        <w:t xml:space="preserve"> column of that matrix.</w:t>
       </w:r>
     </w:p>
     <w:p>
@@ -3042,7 +4591,37 @@
     <w:p>
       <w:r>
         <w:lastRenderedPageBreak/>
+        <w:t xml:space="preserve">The bias seems high, may be because my treatment effect true value is 5, too far away from the prior mean 0.  </w:t>
+      </w:r>
+      <w:r>
         <w:t>Now, I change the prior a little bit and set true treatment effect as 2:</w:t>
+      </w:r>
+    </w:p>
+    <w:p>
+      <w:pPr>
+        <w:rPr>
+          <w:color w:val="FF0000"/>
+        </w:rPr>
+      </w:pPr>
+      <w:r>
+        <w:rPr>
+          <w:color w:val="FF0000"/>
+        </w:rPr>
+        <w:t xml:space="preserve">10 cluster, </w:t>
+      </w:r>
+      <w:proofErr w:type="spellStart"/>
+      <w:r>
+        <w:rPr>
+          <w:color w:val="FF0000"/>
+        </w:rPr>
+        <w:t>trt</w:t>
+      </w:r>
+      <w:proofErr w:type="spellEnd"/>
+      <w:r>
+        <w:rPr>
+          <w:color w:val="FF0000"/>
+        </w:rPr>
+        <w:t>=2:</w:t>
       </w:r>
     </w:p>
     <w:p>
@@ -3086,18 +4665,12 @@
     </w:p>
     <w:p/>
     <w:p>
-      <w:r>
-        <w:t>Let’s think of the possibilities of reduce bias:</w:t>
-      </w:r>
-    </w:p>
-    <w:p>
-      <w:pPr>
-        <w:pStyle w:val="ListParagraph"/>
-        <w:numPr>
-          <w:ilvl w:val="0"/>
-          <w:numId w:val="6"/>
-        </w:numPr>
-      </w:pPr>
+      <w:pPr>
+        <w:ind w:left="360"/>
+      </w:pPr>
+      <w:r>
+        <w:t xml:space="preserve">Note: </w:t>
+      </w:r>
       <w:r>
         <w:t xml:space="preserve">Increasing the chain length: </w:t>
       </w:r>
@@ -3105,12 +4678,26 @@
         <w:t>default for chain length for stan is 2000(includes 1000 warm-up)</w:t>
       </w:r>
       <w:r>
-        <w:t>, 4 chains. Now I use 2500 per chain, 500 warm up, not much difference</w:t>
-      </w:r>
-    </w:p>
-    <w:p>
-      <w:r>
-        <w:t>30 sites, now we do, 200 iterations</w:t>
+        <w:t xml:space="preserve">, 4 chains. Now I use 2500 per chain, 500 </w:t>
+      </w:r>
+      <w:proofErr w:type="gramStart"/>
+      <w:r>
+        <w:t>warm</w:t>
+      </w:r>
+      <w:proofErr w:type="gramEnd"/>
+      <w:r>
+        <w:t xml:space="preserve"> up</w:t>
+      </w:r>
+      <w:r>
+        <w:t xml:space="preserve"> -&gt;</w:t>
+      </w:r>
+      <w:r>
+        <w:t xml:space="preserve"> not much difference</w:t>
+      </w:r>
+    </w:p>
+    <w:p>
+      <w:r>
+        <w:t>Now, let’s increase the cluster number from 10 to 30.</w:t>
       </w:r>
     </w:p>
     <w:sectPr>

</xml_diff>